<commit_message>
Finalizada la memoria y con ello el proyecto PAI1
</commit_message>
<xml_diff>
--- a/PAI1 SSII/PAI-1 - HIDS memoria.docx
+++ b/PAI1 SSII/PAI-1 - HIDS memoria.docx
@@ -1018,20 +1018,20 @@
     </w:p>
     <w:sdt>
       <w:sdtPr>
+        <w:rPr>
+          <w:rFonts w:asciiTheme="minorHAnsi" w:eastAsiaTheme="minorEastAsia" w:hAnsiTheme="minorHAnsi" w:cstheme="minorBidi"/>
+          <w:bCs w:val="0"/>
+          <w:caps w:val="0"/>
+          <w:sz w:val="28"/>
+          <w:szCs w:val="22"/>
+        </w:rPr>
         <w:id w:val="-1663299763"/>
         <w:docPartObj>
           <w:docPartGallery w:val="Table of Contents"/>
           <w:docPartUnique/>
         </w:docPartObj>
       </w:sdtPr>
-      <w:sdtEndPr>
-        <w:rPr>
-          <w:rFonts w:asciiTheme="minorHAnsi" w:eastAsiaTheme="minorEastAsia" w:hAnsiTheme="minorHAnsi" w:cstheme="minorBidi"/>
-          <w:caps w:val="0"/>
-          <w:sz w:val="28"/>
-          <w:szCs w:val="22"/>
-        </w:rPr>
-      </w:sdtEndPr>
+      <w:sdtEndPr/>
       <w:sdtContent>
         <w:p>
           <w:pPr>
@@ -2061,7 +2061,15 @@
               <w:framePr w:hSpace="0" w:wrap="auto" w:vAnchor="margin" w:hAnchor="text" w:yAlign="inline"/>
             </w:pPr>
             <w:r>
-              <w:t xml:space="preserve">Un enfoque clásico de la seguridad de un sistema informático siempre define como principal defensa del mismo sus controles de acceso (desde una política implantada en un cortafuegos hasta unas listas de control de acceso en un </w:t>
+              <w:t xml:space="preserve">Un enfoque clásico de la seguridad de un sistema informático siempre define como principal defensa </w:t>
+            </w:r>
+            <w:proofErr w:type="gramStart"/>
+            <w:r>
+              <w:t>del mismo</w:t>
+            </w:r>
+            <w:proofErr w:type="gramEnd"/>
+            <w:r>
+              <w:t xml:space="preserve"> sus controles de acceso (desde una política implantada en un cortafuegos hasta unas listas de control de acceso en un </w:t>
             </w:r>
             <w:proofErr w:type="spellStart"/>
             <w:r>
@@ -2318,7 +2326,15 @@
               <w:ind w:left="567" w:hanging="425"/>
             </w:pPr>
             <w:r>
-              <w:t>Detectar y detener los ataques directos potenciales, pero no realizar un análisis en busca de malware.</w:t>
+              <w:t xml:space="preserve">Detectar y detener los ataques directos potenciales, pero no realizar un análisis en busca de </w:t>
+            </w:r>
+            <w:proofErr w:type="gramStart"/>
+            <w:r>
+              <w:t>malware</w:t>
+            </w:r>
+            <w:proofErr w:type="gramEnd"/>
+            <w:r>
+              <w:t>.</w:t>
             </w:r>
           </w:p>
           <w:p>
@@ -2360,7 +2376,15 @@
               <w:ind w:left="567" w:hanging="425"/>
             </w:pPr>
             <w:r>
-              <w:t>Es un sistema sin agente que analiza los archivos en un host en busca de posible malware.</w:t>
+              <w:t xml:space="preserve">Es un sistema sin agente que analiza los archivos en un host en busca de posible </w:t>
+            </w:r>
+            <w:proofErr w:type="gramStart"/>
+            <w:r>
+              <w:t>malware</w:t>
+            </w:r>
+            <w:proofErr w:type="gramEnd"/>
+            <w:r>
+              <w:t>.</w:t>
             </w:r>
           </w:p>
           <w:p>
@@ -2403,8 +2427,13 @@
                 <w:b/>
               </w:rPr>
             </w:pPr>
-            <w:r>
-              <w:t xml:space="preserve">La política a seguir </w:t>
+            <w:proofErr w:type="gramStart"/>
+            <w:r>
+              <w:t>La política a seguir</w:t>
+            </w:r>
+            <w:proofErr w:type="gramEnd"/>
+            <w:r>
+              <w:t xml:space="preserve"> </w:t>
             </w:r>
             <w:r>
               <w:t>por</w:t>
@@ -2467,13 +2496,16 @@
               <w:ind w:left="142"/>
             </w:pPr>
           </w:p>
+          <w:bookmarkStart w:id="3" w:name="_Toc115358590"/>
           <w:p>
             <w:pPr>
               <w:pStyle w:val="Ttulo2"/>
               <w:framePr w:hSpace="0" w:wrap="auto" w:vAnchor="margin" w:hAnchor="text" w:yAlign="inline"/>
             </w:pPr>
-            <w:bookmarkStart w:id="3" w:name="_Toc115358590"/>
-            <w:r>
+            <w:r>
+              <w:rPr>
+                <w:noProof/>
+              </w:rPr>
               <w:lastRenderedPageBreak/>
               <mc:AlternateContent>
                 <mc:Choice Requires="wps">
@@ -2598,7 +2630,7 @@
                 <w:szCs w:val="28"/>
               </w:rPr>
             </w:pPr>
-            <w:bookmarkStart w:id="6" w:name="_Toc115358592"/>
+            <w:bookmarkStart w:id="5" w:name="_Toc115358592"/>
             <w:r>
               <w:rPr>
                 <w:sz w:val="28"/>
@@ -2636,7 +2668,7 @@
               </w:rPr>
               <w:t>HIDS.py</w:t>
             </w:r>
-            <w:bookmarkEnd w:id="6"/>
+            <w:bookmarkEnd w:id="5"/>
           </w:p>
           <w:p>
             <w:pPr>
@@ -3099,6 +3131,7 @@
               </w:drawing>
             </w:r>
             <w:proofErr w:type="spellStart"/>
+            <w:proofErr w:type="gramStart"/>
             <w:r>
               <w:rPr>
                 <w:b/>
@@ -3118,6 +3151,7 @@
               <w:t>(</w:t>
             </w:r>
             <w:proofErr w:type="spellStart"/>
+            <w:proofErr w:type="gramEnd"/>
             <w:r>
               <w:t>ids</w:t>
             </w:r>
@@ -3228,10 +3262,12 @@
               <w:t xml:space="preserve"> (</w:t>
             </w:r>
             <w:proofErr w:type="spellStart"/>
+            <w:proofErr w:type="gramStart"/>
             <w:r>
               <w:t>root,Id</w:t>
             </w:r>
             <w:proofErr w:type="spellEnd"/>
+            <w:proofErr w:type="gramEnd"/>
             <w:r>
               <w:t xml:space="preserve">): </w:t>
             </w:r>
@@ -3354,10 +3390,12 @@
               <w:t xml:space="preserve"> (</w:t>
             </w:r>
             <w:proofErr w:type="spellStart"/>
+            <w:proofErr w:type="gramStart"/>
             <w:r>
               <w:t>tree,ids</w:t>
             </w:r>
             <w:proofErr w:type="spellEnd"/>
+            <w:proofErr w:type="gramEnd"/>
             <w:r>
               <w:t xml:space="preserve">): </w:t>
             </w:r>
@@ -3465,6 +3503,7 @@
               <w:t xml:space="preserve">el método </w:t>
             </w:r>
             <w:proofErr w:type="spellStart"/>
+            <w:proofErr w:type="gramStart"/>
             <w:r>
               <w:rPr>
                 <w:bCs/>
@@ -3474,6 +3513,7 @@
               <w:t>logging.basicConfig</w:t>
             </w:r>
             <w:proofErr w:type="spellEnd"/>
+            <w:proofErr w:type="gramEnd"/>
             <w:r>
               <w:rPr>
                 <w:bCs/>
@@ -3589,7 +3629,7 @@
                 <w:szCs w:val="28"/>
               </w:rPr>
             </w:pPr>
-            <w:bookmarkStart w:id="7" w:name="_Toc115358593"/>
+            <w:bookmarkStart w:id="6" w:name="_Toc115358593"/>
             <w:r>
               <w:rPr>
                 <w:sz w:val="28"/>
@@ -3604,7 +3644,7 @@
               </w:rPr>
               <w:t>Enviar_email.py</w:t>
             </w:r>
-            <w:bookmarkEnd w:id="7"/>
+            <w:bookmarkEnd w:id="6"/>
           </w:p>
           <w:p>
             <w:pPr>
@@ -3673,6 +3713,7 @@
               <w:t xml:space="preserve"> mediante una función llamada </w:t>
             </w:r>
             <w:proofErr w:type="spellStart"/>
+            <w:proofErr w:type="gramStart"/>
             <w:r>
               <w:rPr>
                 <w:bCs/>
@@ -3688,7 +3729,16 @@
                 <w:i/>
                 <w:iCs/>
               </w:rPr>
-              <w:t>()</w:t>
+              <w:t>(</w:t>
+            </w:r>
+            <w:proofErr w:type="gramEnd"/>
+            <w:r>
+              <w:rPr>
+                <w:bCs/>
+                <w:i/>
+                <w:iCs/>
+              </w:rPr>
+              <w:t>)</w:t>
             </w:r>
             <w:r>
               <w:rPr>
@@ -3838,7 +3888,7 @@
                 <w:szCs w:val="28"/>
               </w:rPr>
             </w:pPr>
-            <w:bookmarkStart w:id="8" w:name="_Toc115358594"/>
+            <w:bookmarkStart w:id="7" w:name="_Toc115358594"/>
             <w:r>
               <w:rPr>
                 <w:sz w:val="28"/>
@@ -3847,7 +3897,7 @@
               <w:lastRenderedPageBreak/>
               <w:t>Params.py</w:t>
             </w:r>
-            <w:bookmarkEnd w:id="8"/>
+            <w:bookmarkEnd w:id="7"/>
           </w:p>
           <w:p>
             <w:pPr>
@@ -3999,6 +4049,7 @@
               </w:rPr>
             </w:pPr>
             <w:proofErr w:type="spellStart"/>
+            <w:proofErr w:type="gramStart"/>
             <w:r>
               <w:rPr>
                 <w:b/>
@@ -4010,7 +4061,14 @@
               <w:rPr>
                 <w:bCs/>
               </w:rPr>
-              <w:t xml:space="preserve">() : traduce los diferentes parámetros de </w:t>
+              <w:t>(</w:t>
+            </w:r>
+            <w:proofErr w:type="gramEnd"/>
+            <w:r>
+              <w:rPr>
+                <w:bCs/>
+              </w:rPr>
+              <w:t xml:space="preserve">) : traduce los diferentes parámetros de </w:t>
             </w:r>
             <w:proofErr w:type="spellStart"/>
             <w:r>
@@ -4119,6 +4177,7 @@
               </w:drawing>
             </w:r>
             <w:proofErr w:type="spellStart"/>
+            <w:proofErr w:type="gramStart"/>
             <w:r>
               <w:rPr>
                 <w:b/>
@@ -4128,7 +4187,11 @@
             </w:r>
             <w:proofErr w:type="spellEnd"/>
             <w:r>
-              <w:t xml:space="preserve">() : </w:t>
+              <w:t>(</w:t>
+            </w:r>
+            <w:proofErr w:type="gramEnd"/>
+            <w:r>
+              <w:t xml:space="preserve">) : </w:t>
             </w:r>
             <w:r>
               <w:rPr>
@@ -4226,7 +4289,7 @@
                 <w:szCs w:val="36"/>
               </w:rPr>
             </w:pPr>
-            <w:bookmarkStart w:id="9" w:name="_Toc115358595"/>
+            <w:bookmarkStart w:id="8" w:name="_Toc115358595"/>
             <w:proofErr w:type="spellStart"/>
             <w:r>
               <w:rPr>
@@ -4234,7 +4297,7 @@
               </w:rPr>
               <w:t>PARAMETERS.conf</w:t>
             </w:r>
-            <w:bookmarkEnd w:id="9"/>
+            <w:bookmarkEnd w:id="8"/>
             <w:proofErr w:type="spellEnd"/>
           </w:p>
           <w:p>
@@ -4640,14 +4703,14 @@
               <w:pStyle w:val="Ttulo1"/>
               <w:framePr w:hSpace="0" w:wrap="auto" w:vAnchor="margin" w:hAnchor="text" w:yAlign="inline"/>
             </w:pPr>
-            <w:bookmarkStart w:id="10" w:name="_Toc115358596"/>
+            <w:bookmarkStart w:id="9" w:name="_Toc115358596"/>
             <w:r>
               <w:t>P</w:t>
             </w:r>
             <w:r>
               <w:t>RUEBAS REALIZADAS</w:t>
             </w:r>
-            <w:bookmarkEnd w:id="10"/>
+            <w:bookmarkEnd w:id="9"/>
           </w:p>
           <w:p/>
           <w:p>
@@ -5552,7 +5615,7 @@
                 <w:noProof/>
               </w:rPr>
               <w:drawing>
-                <wp:anchor distT="0" distB="0" distL="114300" distR="114300" simplePos="0" relativeHeight="251695104" behindDoc="0" locked="0" layoutInCell="1" allowOverlap="1" wp14:anchorId="54DAEEFA" wp14:editId="3D632A24">
+                <wp:anchor distT="0" distB="0" distL="114300" distR="114300" simplePos="0" relativeHeight="251695104" behindDoc="0" locked="0" layoutInCell="1" allowOverlap="1" wp14:anchorId="54DAEEFA" wp14:editId="40EE599E">
                   <wp:simplePos x="0" y="0"/>
                   <wp:positionH relativeFrom="column">
                     <wp:posOffset>380136</wp:posOffset>
@@ -5858,6 +5921,145 @@
                 <w:lang w:bidi="es-ES"/>
               </w:rPr>
             </w:pPr>
+            <w:r>
+              <w:rPr>
+                <w:b w:val="0"/>
+                <w:bCs/>
+                <w:noProof/>
+                <w:lang w:bidi="es-ES"/>
+              </w:rPr>
+              <mc:AlternateContent>
+                <mc:Choice Requires="wps">
+                  <w:drawing>
+                    <wp:anchor distT="45720" distB="45720" distL="114300" distR="114300" simplePos="0" relativeHeight="251697152" behindDoc="0" locked="0" layoutInCell="1" allowOverlap="1" wp14:anchorId="58C778B7" wp14:editId="5AA10E56">
+                      <wp:simplePos x="0" y="0"/>
+                      <wp:positionH relativeFrom="column">
+                        <wp:posOffset>-45720</wp:posOffset>
+                      </wp:positionH>
+                      <wp:positionV relativeFrom="paragraph">
+                        <wp:posOffset>551180</wp:posOffset>
+                      </wp:positionV>
+                      <wp:extent cx="3400425" cy="390525"/>
+                      <wp:effectExtent l="0" t="0" r="0" b="0"/>
+                      <wp:wrapNone/>
+                      <wp:docPr id="12" name="Cuadro de texto 2"/>
+                      <wp:cNvGraphicFramePr>
+                        <a:graphicFrameLocks xmlns:a="http://schemas.openxmlformats.org/drawingml/2006/main"/>
+                      </wp:cNvGraphicFramePr>
+                      <a:graphic xmlns:a="http://schemas.openxmlformats.org/drawingml/2006/main">
+                        <a:graphicData uri="http://schemas.microsoft.com/office/word/2010/wordprocessingShape">
+                          <wps:wsp>
+                            <wps:cNvSpPr txBox="1">
+                              <a:spLocks noChangeArrowheads="1"/>
+                            </wps:cNvSpPr>
+                            <wps:spPr bwMode="auto">
+                              <a:xfrm>
+                                <a:off x="0" y="0"/>
+                                <a:ext cx="3400425" cy="390525"/>
+                              </a:xfrm>
+                              <a:prstGeom prst="rect">
+                                <a:avLst/>
+                              </a:prstGeom>
+                              <a:noFill/>
+                              <a:ln w="9525">
+                                <a:noFill/>
+                                <a:miter lim="800000"/>
+                                <a:headEnd/>
+                                <a:tailEnd/>
+                              </a:ln>
+                            </wps:spPr>
+                            <wps:txbx>
+                              <w:txbxContent>
+                                <w:p>
+                                  <w:r>
+                                    <w:t xml:space="preserve">Repositorio del </w:t>
+                                  </w:r>
+                                  <w:r>
+                                    <w:t>grupo</w:t>
+                                  </w:r>
+                                  <w:r>
+                                    <w:t xml:space="preserve">: </w:t>
+                                  </w:r>
+                                  <w:r>
+                                    <w:t xml:space="preserve">   </w:t>
+                                  </w:r>
+                                  <w:hyperlink r:id="rId32" w:history="1">
+                                    <w:proofErr w:type="spellStart"/>
+                                    <w:r>
+                                      <w:rPr>
+                                        <w:rStyle w:val="Hipervnculo"/>
+                                      </w:rPr>
+                                      <w:t>url</w:t>
+                                    </w:r>
+                                    <w:proofErr w:type="spellEnd"/>
+                                  </w:hyperlink>
+                                </w:p>
+                              </w:txbxContent>
+                            </wps:txbx>
+                            <wps:bodyPr rot="0" vert="horz" wrap="square" lIns="91440" tIns="45720" rIns="91440" bIns="45720" anchor="t" anchorCtr="0">
+                              <a:noAutofit/>
+                            </wps:bodyPr>
+                          </wps:wsp>
+                        </a:graphicData>
+                      </a:graphic>
+                      <wp14:sizeRelH relativeFrom="margin">
+                        <wp14:pctWidth>0</wp14:pctWidth>
+                      </wp14:sizeRelH>
+                      <wp14:sizeRelV relativeFrom="margin">
+                        <wp14:pctHeight>0</wp14:pctHeight>
+                      </wp14:sizeRelV>
+                    </wp:anchor>
+                  </w:drawing>
+                </mc:Choice>
+                <mc:Fallback>
+                  <w:pict>
+                    <v:shapetype w14:anchorId="58C778B7" id="_x0000_t202" coordsize="21600,21600" o:spt="202" path="m,l,21600r21600,l21600,xe">
+                      <v:stroke joinstyle="miter"/>
+                      <v:path gradientshapeok="t" o:connecttype="rect"/>
+                    </v:shapetype>
+                    <v:shape id="_x0000_s1033" type="#_x0000_t202" style="position:absolute;margin-left:-3.6pt;margin-top:43.4pt;width:267.75pt;height:30.75pt;z-index:251697152;visibility:visible;mso-wrap-style:square;mso-width-percent:0;mso-height-percent:0;mso-wrap-distance-left:9pt;mso-wrap-distance-top:3.6pt;mso-wrap-distance-right:9pt;mso-wrap-distance-bottom:3.6pt;mso-position-horizontal:absolute;mso-position-horizontal-relative:text;mso-position-vertical:absolute;mso-position-vertical-relative:text;mso-width-percent:0;mso-height-percent:0;mso-width-relative:margin;mso-height-relative:margin;v-text-anchor:top" o:gfxdata="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" filled="f" stroked="f">
+                      <v:textbox>
+                        <w:txbxContent>
+                          <w:p>
+                            <w:r>
+                              <w:t xml:space="preserve">Repositorio del </w:t>
+                            </w:r>
+                            <w:r>
+                              <w:t>grupo</w:t>
+                            </w:r>
+                            <w:r>
+                              <w:t xml:space="preserve">: </w:t>
+                            </w:r>
+                            <w:r>
+                              <w:t xml:space="preserve">   </w:t>
+                            </w:r>
+                            <w:hyperlink r:id="rId33" w:history="1">
+                              <w:proofErr w:type="spellStart"/>
+                              <w:r>
+                                <w:rPr>
+                                  <w:rStyle w:val="Hipervnculo"/>
+                                </w:rPr>
+                                <w:t>url</w:t>
+                              </w:r>
+                              <w:proofErr w:type="spellEnd"/>
+                            </w:hyperlink>
+                          </w:p>
+                        </w:txbxContent>
+                      </v:textbox>
+                    </v:shape>
+                  </w:pict>
+                </mc:Fallback>
+              </mc:AlternateContent>
+            </w:r>
+          </w:p>
+          <w:p>
+            <w:pPr>
+              <w:rPr>
+                <w:b w:val="0"/>
+                <w:bCs/>
+                <w:lang w:bidi="es-ES"/>
+              </w:rPr>
+            </w:pPr>
           </w:p>
         </w:tc>
       </w:tr>
@@ -5927,11 +6129,11 @@
               <w:framePr w:hSpace="0" w:wrap="auto" w:vAnchor="margin" w:hAnchor="text" w:yAlign="inline"/>
               <w:jc w:val="left"/>
             </w:pPr>
-            <w:bookmarkStart w:id="11" w:name="_Toc115358597"/>
+            <w:bookmarkStart w:id="10" w:name="_Toc115358597"/>
             <w:r>
               <w:t>BIBLIOGRAFÍA</w:t>
             </w:r>
-            <w:bookmarkEnd w:id="11"/>
+            <w:bookmarkEnd w:id="10"/>
           </w:p>
         </w:tc>
       </w:tr>
@@ -6024,7 +6226,7 @@
       <w:r>
         <w:t xml:space="preserve">Documentación oficial Python 3 - </w:t>
       </w:r>
-      <w:hyperlink r:id="rId32" w:history="1">
+      <w:hyperlink r:id="rId34" w:history="1">
         <w:r>
           <w:rPr>
             <w:rStyle w:val="Hipervnculo"/>
@@ -6046,11 +6248,11 @@
       </w:pPr>
     </w:p>
     <w:sectPr>
-      <w:headerReference w:type="even" r:id="rId33"/>
-      <w:headerReference w:type="default" r:id="rId34"/>
-      <w:footerReference w:type="even" r:id="rId35"/>
-      <w:footerReference w:type="default" r:id="rId36"/>
-      <w:headerReference w:type="first" r:id="rId37"/>
+      <w:headerReference w:type="even" r:id="rId35"/>
+      <w:headerReference w:type="default" r:id="rId36"/>
+      <w:footerReference w:type="even" r:id="rId37"/>
+      <w:footerReference w:type="default" r:id="rId38"/>
+      <w:headerReference w:type="first" r:id="rId39"/>
       <w:pgSz w:w="11906" w:h="16838" w:code="9"/>
       <w:pgMar w:top="1152" w:right="1152" w:bottom="720" w:left="1152" w:header="0" w:footer="1607" w:gutter="0"/>
       <w:pgNumType w:start="0"/>
@@ -9880,6 +10082,7 @@
     <w:rsid w:val="00A7494E"/>
     <w:rsid w:val="00AD5DBC"/>
     <w:rsid w:val="00B575F4"/>
+    <w:rsid w:val="00B811CD"/>
     <w:rsid w:val="00BD6640"/>
     <w:rsid w:val="00D21EB5"/>
     <w:rsid w:val="00DB6EEA"/>
@@ -10337,18 +10540,6 @@
   <w:style w:type="paragraph" w:customStyle="1" w:styleId="7C5251426AC64932B0CA1CB80508E020">
     <w:name w:val="7C5251426AC64932B0CA1CB80508E020"/>
   </w:style>
-  <w:style w:type="paragraph" w:customStyle="1" w:styleId="DD78E6B751984D0A8C73768475D5F2EF">
-    <w:name w:val="DD78E6B751984D0A8C73768475D5F2EF"/>
-    <w:rsid w:val="00F441CC"/>
-  </w:style>
-  <w:style w:type="paragraph" w:customStyle="1" w:styleId="5776C5B5AC7B49899C204F974927F093">
-    <w:name w:val="5776C5B5AC7B49899C204F974927F093"/>
-    <w:rsid w:val="00F441CC"/>
-  </w:style>
-  <w:style w:type="paragraph" w:customStyle="1" w:styleId="5776F97ACCA940918D5A2B78E2AF9E6B">
-    <w:name w:val="5776F97ACCA940918D5A2B78E2AF9E6B"/>
-    <w:rsid w:val="00F441CC"/>
-  </w:style>
 </w:styles>
 </file>
 

</xml_diff>

<commit_message>
versión final del proyecto
</commit_message>
<xml_diff>
--- a/PAI1 SSII/PAI-1 - HIDS memoria.docx
+++ b/PAI1 SSII/PAI-1 - HIDS memoria.docx
@@ -1,6 +1,6 @@
 
 <file path=word/document.xml><?xml version="1.0" encoding="utf-8"?>
-<w:document xmlns:wpc="http://schemas.microsoft.com/office/word/2010/wordprocessingCanvas" xmlns:cx="http://schemas.microsoft.com/office/drawing/2014/chartex" xmlns:cx1="http://schemas.microsoft.com/office/drawing/2015/9/8/chartex" xmlns:cx2="http://schemas.microsoft.com/office/drawing/2015/10/21/chartex" xmlns:cx3="http://schemas.microsoft.com/office/drawing/2016/5/9/chartex" xmlns:cx4="http://schemas.microsoft.com/office/drawing/2016/5/10/chartex" xmlns:cx5="http://schemas.microsoft.com/office/drawing/2016/5/11/chartex" xmlns:cx6="http://schemas.microsoft.com/office/drawing/2016/5/12/chartex" xmlns:cx7="http://schemas.microsoft.com/office/drawing/2016/5/13/chartex" xmlns:cx8="http://schemas.microsoft.com/office/drawing/2016/5/14/chartex" xmlns:mc="http://schemas.openxmlformats.org/markup-compatibility/2006" xmlns:aink="http://schemas.microsoft.com/office/drawing/2016/ink" xmlns:am3d="http://schemas.microsoft.com/office/drawing/2017/model3d" xmlns:o="urn:schemas-microsoft-com:office:office" xmlns:r="http://schemas.openxmlformats.org/officeDocument/2006/relationships" xmlns:m="http://schemas.openxmlformats.org/officeDocument/2006/math" xmlns:v="urn:schemas-microsoft-com:vml" xmlns:wp14="http://schemas.microsoft.com/office/word/2010/wordprocessingDrawing" xmlns:wp="http://schemas.openxmlformats.org/drawingml/2006/wordprocessingDrawing" xmlns:w10="urn:schemas-microsoft-com:office:word" xmlns:w="http://schemas.openxmlformats.org/wordprocessingml/2006/main" xmlns:w14="http://schemas.microsoft.com/office/word/2010/wordml" xmlns:w15="http://schemas.microsoft.com/office/word/2012/wordml" xmlns:w16cex="http://schemas.microsoft.com/office/word/2018/wordml/cex" xmlns:w16cid="http://schemas.microsoft.com/office/word/2016/wordml/cid" xmlns:w16="http://schemas.microsoft.com/office/word/2018/wordml" xmlns:w16sdtdh="http://schemas.microsoft.com/office/word/2020/wordml/sdtdatahash" xmlns:w16se="http://schemas.microsoft.com/office/word/2015/wordml/symex" xmlns:wpg="http://schemas.microsoft.com/office/word/2010/wordprocessingGroup" xmlns:wpi="http://schemas.microsoft.com/office/word/2010/wordprocessingInk" xmlns:wne="http://schemas.microsoft.com/office/word/2006/wordml" xmlns:wps="http://schemas.microsoft.com/office/word/2010/wordprocessingShape" mc:Ignorable="w14 w15 w16se w16cid w16 w16cex w16sdtdh wp14">
+<w:document xmlns:wpc="http://schemas.microsoft.com/office/word/2010/wordprocessingCanvas" xmlns:cx="http://schemas.microsoft.com/office/drawing/2014/chartex" xmlns:cx1="http://schemas.microsoft.com/office/drawing/2015/9/8/chartex" xmlns:cx2="http://schemas.microsoft.com/office/drawing/2015/10/21/chartex" xmlns:cx3="http://schemas.microsoft.com/office/drawing/2016/5/9/chartex" xmlns:cx4="http://schemas.microsoft.com/office/drawing/2016/5/10/chartex" xmlns:cx5="http://schemas.microsoft.com/office/drawing/2016/5/11/chartex" xmlns:cx6="http://schemas.microsoft.com/office/drawing/2016/5/12/chartex" xmlns:cx7="http://schemas.microsoft.com/office/drawing/2016/5/13/chartex" xmlns:cx8="http://schemas.microsoft.com/office/drawing/2016/5/14/chartex" xmlns:mc="http://schemas.openxmlformats.org/markup-compatibility/2006" xmlns:aink="http://schemas.microsoft.com/office/drawing/2016/ink" xmlns:am3d="http://schemas.microsoft.com/office/drawing/2017/model3d" xmlns:o="urn:schemas-microsoft-com:office:office" xmlns:oel="http://schemas.microsoft.com/office/2019/extlst" xmlns:r="http://schemas.openxmlformats.org/officeDocument/2006/relationships" xmlns:m="http://schemas.openxmlformats.org/officeDocument/2006/math" xmlns:v="urn:schemas-microsoft-com:vml" xmlns:wp14="http://schemas.microsoft.com/office/word/2010/wordprocessingDrawing" xmlns:wp="http://schemas.openxmlformats.org/drawingml/2006/wordprocessingDrawing" xmlns:w10="urn:schemas-microsoft-com:office:word" xmlns:w="http://schemas.openxmlformats.org/wordprocessingml/2006/main" xmlns:w14="http://schemas.microsoft.com/office/word/2010/wordml" xmlns:w15="http://schemas.microsoft.com/office/word/2012/wordml" xmlns:w16cex="http://schemas.microsoft.com/office/word/2018/wordml/cex" xmlns:w16cid="http://schemas.microsoft.com/office/word/2016/wordml/cid" xmlns:w16="http://schemas.microsoft.com/office/word/2018/wordml" xmlns:w16sdtdh="http://schemas.microsoft.com/office/word/2020/wordml/sdtdatahash" xmlns:w16se="http://schemas.microsoft.com/office/word/2015/wordml/symex" xmlns:wpg="http://schemas.microsoft.com/office/word/2010/wordprocessingGroup" xmlns:wpi="http://schemas.microsoft.com/office/word/2010/wordprocessingInk" xmlns:wne="http://schemas.microsoft.com/office/word/2006/wordml" xmlns:wps="http://schemas.microsoft.com/office/word/2010/wordprocessingShape" mc:Ignorable="w14 w15 w16se w16cid w16 w16cex w16sdtdh wp14">
   <w:body>
     <w:tbl>
       <w:tblPr>
@@ -142,8 +142,18 @@
                                       <w:szCs w:val="28"/>
                                       <w:lang w:bidi="es-ES"/>
                                     </w:rPr>
-                                    <w:t>Juan Pedro Hurtado Masero</w:t>
+                                    <w:t xml:space="preserve">Juan Pedro Hurtado </w:t>
                                   </w:r>
+                                  <w:proofErr w:type="spellStart"/>
+                                  <w:r>
+                                    <w:rPr>
+                                      <w:sz w:val="36"/>
+                                      <w:szCs w:val="28"/>
+                                      <w:lang w:bidi="es-ES"/>
+                                    </w:rPr>
+                                    <w:t>Masero</w:t>
+                                  </w:r>
+                                  <w:proofErr w:type="spellEnd"/>
                                 </w:p>
                                 <w:p>
                                   <w:pPr>
@@ -157,33 +167,8 @@
                                       <w:sz w:val="36"/>
                                       <w:szCs w:val="28"/>
                                     </w:rPr>
-                                    <w:t xml:space="preserve">Nicolás </w:t>
+                                    <w:t>Nicolás Sibello Litrán</w:t>
                                   </w:r>
-                                  <w:proofErr w:type="spellStart"/>
-                                  <w:r>
-                                    <w:rPr>
-                                      <w:sz w:val="36"/>
-                                      <w:szCs w:val="28"/>
-                                    </w:rPr>
-                                    <w:t>Sibello</w:t>
-                                  </w:r>
-                                  <w:proofErr w:type="spellEnd"/>
-                                  <w:r>
-                                    <w:rPr>
-                                      <w:sz w:val="36"/>
-                                      <w:szCs w:val="28"/>
-                                    </w:rPr>
-                                    <w:t xml:space="preserve"> </w:t>
-                                  </w:r>
-                                  <w:proofErr w:type="spellStart"/>
-                                  <w:r>
-                                    <w:rPr>
-                                      <w:sz w:val="36"/>
-                                      <w:szCs w:val="28"/>
-                                    </w:rPr>
-                                    <w:t>Litrán</w:t>
-                                  </w:r>
-                                  <w:proofErr w:type="spellEnd"/>
                                 </w:p>
                               </w:txbxContent>
                             </wps:txbx>
@@ -250,8 +235,18 @@
                                 <w:szCs w:val="28"/>
                                 <w:lang w:bidi="es-ES"/>
                               </w:rPr>
-                              <w:t>Juan Pedro Hurtado Masero</w:t>
+                              <w:t xml:space="preserve">Juan Pedro Hurtado </w:t>
                             </w:r>
+                            <w:proofErr w:type="spellStart"/>
+                            <w:r>
+                              <w:rPr>
+                                <w:sz w:val="36"/>
+                                <w:szCs w:val="28"/>
+                                <w:lang w:bidi="es-ES"/>
+                              </w:rPr>
+                              <w:t>Masero</w:t>
+                            </w:r>
+                            <w:proofErr w:type="spellEnd"/>
                           </w:p>
                           <w:p>
                             <w:pPr>
@@ -265,33 +260,8 @@
                                 <w:sz w:val="36"/>
                                 <w:szCs w:val="28"/>
                               </w:rPr>
-                              <w:t xml:space="preserve">Nicolás </w:t>
+                              <w:t>Nicolás Sibello Litrán</w:t>
                             </w:r>
-                            <w:proofErr w:type="spellStart"/>
-                            <w:r>
-                              <w:rPr>
-                                <w:sz w:val="36"/>
-                                <w:szCs w:val="28"/>
-                              </w:rPr>
-                              <w:t>Sibello</w:t>
-                            </w:r>
-                            <w:proofErr w:type="spellEnd"/>
-                            <w:r>
-                              <w:rPr>
-                                <w:sz w:val="36"/>
-                                <w:szCs w:val="28"/>
-                              </w:rPr>
-                              <w:t xml:space="preserve"> </w:t>
-                            </w:r>
-                            <w:proofErr w:type="spellStart"/>
-                            <w:r>
-                              <w:rPr>
-                                <w:sz w:val="36"/>
-                                <w:szCs w:val="28"/>
-                              </w:rPr>
-                              <w:t>Litrán</w:t>
-                            </w:r>
-                            <w:proofErr w:type="spellEnd"/>
                           </w:p>
                         </w:txbxContent>
                       </v:textbox>
@@ -751,7 +721,7 @@
                         <w:txbxContent>
                           <w:p>
                             <w:pPr>
-                              <w:pStyle w:val="Ttulo"/>
+                              <w:pStyle w:val="Title"/>
                               <w:jc w:val="both"/>
                               <w:rPr>
                                 <w:sz w:val="40"/>
@@ -770,7 +740,7 @@
                           </w:p>
                           <w:p>
                             <w:pPr>
-                              <w:pStyle w:val="Ttulo"/>
+                              <w:pStyle w:val="Title"/>
                               <w:rPr>
                                 <w:sz w:val="36"/>
                                 <w:szCs w:val="36"/>
@@ -780,7 +750,7 @@
                           </w:p>
                           <w:p>
                             <w:pPr>
-                              <w:pStyle w:val="Ttulo"/>
+                              <w:pStyle w:val="Title"/>
                             </w:pPr>
                             <w:r>
                               <w:rPr>
@@ -826,7 +796,7 @@
                   <w:txbxContent>
                     <w:p>
                       <w:pPr>
-                        <w:pStyle w:val="Ttulo"/>
+                        <w:pStyle w:val="Title"/>
                         <w:jc w:val="both"/>
                         <w:rPr>
                           <w:sz w:val="40"/>
@@ -845,7 +815,7 @@
                     </w:p>
                     <w:p>
                       <w:pPr>
-                        <w:pStyle w:val="Ttulo"/>
+                        <w:pStyle w:val="Title"/>
                         <w:rPr>
                           <w:sz w:val="36"/>
                           <w:szCs w:val="36"/>
@@ -855,7 +825,7 @@
                     </w:p>
                     <w:p>
                       <w:pPr>
-                        <w:pStyle w:val="Ttulo"/>
+                        <w:pStyle w:val="Title"/>
                       </w:pPr>
                       <w:r>
                         <w:rPr>
@@ -1031,11 +1001,10 @@
           <w:docPartUnique/>
         </w:docPartObj>
       </w:sdtPr>
-      <w:sdtEndPr/>
       <w:sdtContent>
         <w:p>
           <w:pPr>
-            <w:pStyle w:val="TtuloTDC"/>
+            <w:pStyle w:val="TOCHeading"/>
             <w:framePr w:wrap="around"/>
           </w:pPr>
           <w:r>
@@ -1044,14 +1013,14 @@
         </w:p>
         <w:p>
           <w:pPr>
-            <w:pStyle w:val="TDC1"/>
+            <w:pStyle w:val="TOC1"/>
           </w:pPr>
         </w:p>
         <w:p>
           <w:pPr>
-            <w:pStyle w:val="TDC1"/>
+            <w:pStyle w:val="TOC1"/>
             <w:rPr>
-              <w:rStyle w:val="Hipervnculo"/>
+              <w:rStyle w:val="Hyperlink"/>
               <w:noProof/>
             </w:rPr>
           </w:pPr>
@@ -1067,7 +1036,7 @@
           <w:hyperlink w:anchor="_Toc115358587" w:history="1">
             <w:r>
               <w:rPr>
-                <w:rStyle w:val="Hipervnculo"/>
+                <w:rStyle w:val="Hyperlink"/>
                 <w:noProof/>
                 <w:lang w:bidi="es-ES"/>
               </w:rPr>
@@ -1125,7 +1094,7 @@
         </w:p>
         <w:p>
           <w:pPr>
-            <w:pStyle w:val="TDC1"/>
+            <w:pStyle w:val="TOC1"/>
             <w:rPr>
               <w:b w:val="0"/>
               <w:noProof/>
@@ -1137,7 +1106,7 @@
         </w:p>
         <w:p>
           <w:pPr>
-            <w:pStyle w:val="TDC2"/>
+            <w:pStyle w:val="TOC2"/>
             <w:rPr>
               <w:b w:val="0"/>
               <w:noProof/>
@@ -1148,7 +1117,7 @@
           </w:pPr>
           <w:r>
             <w:rPr>
-              <w:rStyle w:val="Hipervnculo"/>
+              <w:rStyle w:val="Hyperlink"/>
               <w:noProof/>
               <w:color w:val="FFFFFF" w:themeColor="background1"/>
             </w:rPr>
@@ -1157,7 +1126,7 @@
           <w:hyperlink w:anchor="_Toc115358588" w:history="1">
             <w:r>
               <w:rPr>
-                <w:rStyle w:val="Hipervnculo"/>
+                <w:rStyle w:val="Hyperlink"/>
                 <w:noProof/>
                 <w:lang w:bidi="es-ES"/>
               </w:rPr>
@@ -1215,15 +1184,15 @@
         </w:p>
         <w:p>
           <w:pPr>
-            <w:pStyle w:val="TDC2"/>
+            <w:pStyle w:val="TOC2"/>
             <w:rPr>
-              <w:rStyle w:val="Hipervnculo"/>
+              <w:rStyle w:val="Hyperlink"/>
               <w:noProof/>
             </w:rPr>
           </w:pPr>
           <w:r>
             <w:rPr>
-              <w:rStyle w:val="Hipervnculo"/>
+              <w:rStyle w:val="Hyperlink"/>
               <w:noProof/>
               <w:color w:val="FFFFFF" w:themeColor="background1"/>
             </w:rPr>
@@ -1232,7 +1201,7 @@
           <w:hyperlink w:anchor="_Toc115358589" w:history="1">
             <w:r>
               <w:rPr>
-                <w:rStyle w:val="Hipervnculo"/>
+                <w:rStyle w:val="Hyperlink"/>
                 <w:noProof/>
               </w:rPr>
               <w:t>Políticas y controles de seguridad</w:t>
@@ -1289,7 +1258,7 @@
         </w:p>
         <w:p>
           <w:pPr>
-            <w:pStyle w:val="TDC2"/>
+            <w:pStyle w:val="TOC2"/>
             <w:rPr>
               <w:b w:val="0"/>
               <w:noProof/>
@@ -1301,16 +1270,16 @@
         </w:p>
         <w:p>
           <w:pPr>
-            <w:pStyle w:val="TDC1"/>
+            <w:pStyle w:val="TOC1"/>
             <w:rPr>
-              <w:rStyle w:val="Hipervnculo"/>
+              <w:rStyle w:val="Hyperlink"/>
               <w:noProof/>
             </w:rPr>
           </w:pPr>
           <w:hyperlink r:id="rId14" w:anchor="_Toc115358591" w:history="1">
             <w:r>
               <w:rPr>
-                <w:rStyle w:val="Hipervnculo"/>
+                <w:rStyle w:val="Hyperlink"/>
                 <w:noProof/>
               </w:rPr>
               <w:t>DESARROLLO E IMPLEMENTACIÓN</w:t>
@@ -1367,7 +1336,7 @@
         </w:p>
         <w:p>
           <w:pPr>
-            <w:pStyle w:val="TDC1"/>
+            <w:pStyle w:val="TOC1"/>
             <w:rPr>
               <w:b w:val="0"/>
               <w:noProof/>
@@ -1379,7 +1348,7 @@
         </w:p>
         <w:p>
           <w:pPr>
-            <w:pStyle w:val="TDC2"/>
+            <w:pStyle w:val="TOC2"/>
             <w:tabs>
               <w:tab w:val="clear" w:pos="5040"/>
               <w:tab w:val="right" w:leader="dot" w:pos="9602"/>
@@ -1394,7 +1363,7 @@
           </w:pPr>
           <w:r>
             <w:rPr>
-              <w:rStyle w:val="Hipervnculo"/>
+              <w:rStyle w:val="Hyperlink"/>
               <w:noProof/>
               <w:color w:val="FFFFFF" w:themeColor="background1"/>
             </w:rPr>
@@ -1403,7 +1372,7 @@
           <w:hyperlink w:anchor="_Toc115358590" w:history="1">
             <w:r>
               <w:rPr>
-                <w:rStyle w:val="Hipervnculo"/>
+                <w:rStyle w:val="Hyperlink"/>
                 <w:noProof/>
               </w:rPr>
               <w:t>Solución propuesta</w:t>
@@ -1467,7 +1436,7 @@
         </w:p>
         <w:p>
           <w:pPr>
-            <w:pStyle w:val="TDC3"/>
+            <w:pStyle w:val="TOC3"/>
             <w:tabs>
               <w:tab w:val="right" w:leader="dot" w:pos="9592"/>
             </w:tabs>
@@ -1482,7 +1451,7 @@
           </w:pPr>
           <w:r>
             <w:rPr>
-              <w:rStyle w:val="Hipervnculo"/>
+              <w:rStyle w:val="Hyperlink"/>
               <w:noProof/>
               <w:color w:val="FFFFFF" w:themeColor="background1"/>
             </w:rPr>
@@ -1491,7 +1460,7 @@
           <w:hyperlink w:anchor="_Toc115358592" w:history="1">
             <w:r>
               <w:rPr>
-                <w:rStyle w:val="Hipervnculo"/>
+                <w:rStyle w:val="Hyperlink"/>
                 <w:noProof/>
               </w:rPr>
               <w:t>Script Phyton: HIDS.py</w:t>
@@ -1548,7 +1517,7 @@
         </w:p>
         <w:p>
           <w:pPr>
-            <w:pStyle w:val="TDC3"/>
+            <w:pStyle w:val="TOC3"/>
             <w:tabs>
               <w:tab w:val="right" w:leader="dot" w:pos="9592"/>
             </w:tabs>
@@ -1563,7 +1532,7 @@
           </w:pPr>
           <w:r>
             <w:rPr>
-              <w:rStyle w:val="Hipervnculo"/>
+              <w:rStyle w:val="Hyperlink"/>
               <w:noProof/>
               <w:color w:val="FFFFFF" w:themeColor="background1"/>
             </w:rPr>
@@ -1572,7 +1541,7 @@
           <w:hyperlink w:anchor="_Toc115358593" w:history="1">
             <w:r>
               <w:rPr>
-                <w:rStyle w:val="Hipervnculo"/>
+                <w:rStyle w:val="Hyperlink"/>
                 <w:noProof/>
               </w:rPr>
               <w:t>Script Enviar_email.py</w:t>
@@ -1629,7 +1598,7 @@
         </w:p>
         <w:p>
           <w:pPr>
-            <w:pStyle w:val="TDC3"/>
+            <w:pStyle w:val="TOC3"/>
             <w:tabs>
               <w:tab w:val="right" w:leader="dot" w:pos="9592"/>
             </w:tabs>
@@ -1644,7 +1613,7 @@
           </w:pPr>
           <w:r>
             <w:rPr>
-              <w:rStyle w:val="Hipervnculo"/>
+              <w:rStyle w:val="Hyperlink"/>
               <w:noProof/>
               <w:color w:val="FFFFFF" w:themeColor="background1"/>
             </w:rPr>
@@ -1653,7 +1622,7 @@
           <w:hyperlink w:anchor="_Toc115358594" w:history="1">
             <w:r>
               <w:rPr>
-                <w:rStyle w:val="Hipervnculo"/>
+                <w:rStyle w:val="Hyperlink"/>
                 <w:noProof/>
               </w:rPr>
               <w:t>Params.py</w:t>
@@ -1710,19 +1679,19 @@
         </w:p>
         <w:p>
           <w:pPr>
-            <w:pStyle w:val="TDC3"/>
+            <w:pStyle w:val="TOC3"/>
             <w:tabs>
               <w:tab w:val="right" w:leader="dot" w:pos="9592"/>
             </w:tabs>
             <w:ind w:left="0"/>
             <w:rPr>
-              <w:rStyle w:val="Hipervnculo"/>
+              <w:rStyle w:val="Hyperlink"/>
               <w:noProof/>
             </w:rPr>
           </w:pPr>
           <w:r>
             <w:rPr>
-              <w:rStyle w:val="Hipervnculo"/>
+              <w:rStyle w:val="Hyperlink"/>
               <w:noProof/>
               <w:color w:val="FFFFFF" w:themeColor="background1"/>
             </w:rPr>
@@ -1731,7 +1700,7 @@
           <w:hyperlink w:anchor="_Toc115358595" w:history="1">
             <w:r>
               <w:rPr>
-                <w:rStyle w:val="Hipervnculo"/>
+                <w:rStyle w:val="Hyperlink"/>
                 <w:noProof/>
               </w:rPr>
               <w:t>PARAMETERS.conf</w:t>
@@ -1775,7 +1744,7 @@
                 <w:noProof/>
                 <w:webHidden/>
               </w:rPr>
-              <w:t>6</w:t>
+              <w:t>7</w:t>
             </w:r>
             <w:r>
               <w:rPr>
@@ -1789,16 +1758,16 @@
         <w:p/>
         <w:p>
           <w:pPr>
-            <w:pStyle w:val="TDC1"/>
+            <w:pStyle w:val="TOC1"/>
             <w:rPr>
-              <w:rStyle w:val="Hipervnculo"/>
+              <w:rStyle w:val="Hyperlink"/>
               <w:noProof/>
             </w:rPr>
           </w:pPr>
           <w:hyperlink w:anchor="_Toc115358596" w:history="1">
             <w:r>
               <w:rPr>
-                <w:rStyle w:val="Hipervnculo"/>
+                <w:rStyle w:val="Hyperlink"/>
                 <w:noProof/>
               </w:rPr>
               <w:t>PRUEBAS REALIZADAS</w:t>
@@ -1855,7 +1824,7 @@
         </w:p>
         <w:p>
           <w:pPr>
-            <w:pStyle w:val="TDC1"/>
+            <w:pStyle w:val="TOC1"/>
             <w:rPr>
               <w:b w:val="0"/>
               <w:noProof/>
@@ -1867,7 +1836,7 @@
         </w:p>
         <w:p>
           <w:pPr>
-            <w:pStyle w:val="TDC1"/>
+            <w:pStyle w:val="TOC1"/>
             <w:rPr>
               <w:b w:val="0"/>
               <w:noProof/>
@@ -1879,13 +1848,20 @@
           <w:hyperlink w:anchor="_Toc115358597" w:history="1">
             <w:r>
               <w:rPr>
-                <w:rStyle w:val="Hipervnculo"/>
+                <w:rStyle w:val="Hyperlink"/>
                 <w:noProof/>
               </w:rPr>
               <w:t>BIBLIOGRAFÍA</w:t>
             </w:r>
             <w:r>
               <w:rPr>
+                <w:rStyle w:val="Hyperlink"/>
+                <w:noProof/>
+              </w:rPr>
+              <w:t xml:space="preserve"> Y DEPENDENCIAS</w:t>
+            </w:r>
+            <w:r>
+              <w:rPr>
                 <w:noProof/>
                 <w:webHidden/>
               </w:rPr>
@@ -1923,7 +1899,7 @@
                 <w:noProof/>
                 <w:webHidden/>
               </w:rPr>
-              <w:t>9</w:t>
+              <w:t>10</w:t>
             </w:r>
             <w:r>
               <w:rPr>
@@ -1986,7 +1962,7 @@
           </w:tcPr>
           <w:p>
             <w:pPr>
-              <w:pStyle w:val="Ttulo1"/>
+              <w:pStyle w:val="Heading1"/>
               <w:framePr w:hSpace="0" w:wrap="auto" w:vAnchor="margin" w:hAnchor="text" w:yAlign="inline"/>
               <w:jc w:val="left"/>
             </w:pPr>
@@ -2040,7 +2016,7 @@
           </w:tcPr>
           <w:p>
             <w:pPr>
-              <w:pStyle w:val="Ttulo2"/>
+              <w:pStyle w:val="Heading2"/>
               <w:framePr w:hSpace="0" w:wrap="auto" w:vAnchor="margin" w:hAnchor="text" w:yAlign="inline"/>
               <w:rPr>
                 <w:lang w:bidi="es-ES"/>
@@ -2410,7 +2386,7 @@
           </w:p>
           <w:p>
             <w:pPr>
-              <w:pStyle w:val="Ttulo2"/>
+              <w:pStyle w:val="Heading2"/>
               <w:framePr w:hSpace="0" w:wrap="auto" w:vAnchor="margin" w:hAnchor="text" w:yAlign="inline"/>
             </w:pPr>
             <w:bookmarkStart w:id="2" w:name="_Toc115358589"/>
@@ -2496,12 +2472,12 @@
               <w:ind w:left="142"/>
             </w:pPr>
           </w:p>
-          <w:bookmarkStart w:id="3" w:name="_Toc115358590"/>
           <w:p>
             <w:pPr>
-              <w:pStyle w:val="Ttulo2"/>
+              <w:pStyle w:val="Heading2"/>
               <w:framePr w:hSpace="0" w:wrap="auto" w:vAnchor="margin" w:hAnchor="text" w:yAlign="inline"/>
             </w:pPr>
+            <w:bookmarkStart w:id="3" w:name="_Toc115358590"/>
             <w:r>
               <w:rPr>
                 <w:noProof/>
@@ -2558,7 +2534,7 @@
                               <w:txbxContent>
                                 <w:p>
                                   <w:pPr>
-                                    <w:pStyle w:val="Ttulo1"/>
+                                    <w:pStyle w:val="Heading1"/>
                                   </w:pPr>
                                   <w:bookmarkStart w:id="4" w:name="_Toc115358591"/>
                                   <w:r>
@@ -2593,7 +2569,7 @@
                         <w:txbxContent>
                           <w:p>
                             <w:pPr>
-                              <w:pStyle w:val="Ttulo1"/>
+                              <w:pStyle w:val="Heading1"/>
                             </w:pPr>
                             <w:bookmarkStart w:id="5" w:name="_Toc115358591"/>
                             <w:r>
@@ -2624,41 +2600,41 @@
           </w:p>
           <w:p>
             <w:pPr>
-              <w:pStyle w:val="Ttulo3"/>
+              <w:pStyle w:val="Heading3"/>
+              <w:rPr>
+                <w:sz w:val="28"/>
+                <w:szCs w:val="24"/>
+              </w:rPr>
+            </w:pPr>
+            <w:bookmarkStart w:id="6" w:name="_Toc115358592"/>
+            <w:r>
               <w:rPr>
                 <w:sz w:val="28"/>
                 <w:szCs w:val="28"/>
               </w:rPr>
-            </w:pPr>
-            <w:bookmarkStart w:id="5" w:name="_Toc115358592"/>
+              <w:t xml:space="preserve">Script </w:t>
+            </w:r>
+            <w:proofErr w:type="spellStart"/>
             <w:r>
               <w:rPr>
                 <w:sz w:val="28"/>
                 <w:szCs w:val="28"/>
               </w:rPr>
-              <w:t xml:space="preserve">Script </w:t>
-            </w:r>
-            <w:proofErr w:type="spellStart"/>
+              <w:t>Phyton</w:t>
+            </w:r>
+            <w:proofErr w:type="spellEnd"/>
             <w:r>
               <w:rPr>
                 <w:sz w:val="28"/>
                 <w:szCs w:val="28"/>
               </w:rPr>
-              <w:t>Phyton</w:t>
-            </w:r>
-            <w:proofErr w:type="spellEnd"/>
+              <w:t>:</w:t>
+            </w:r>
             <w:r>
               <w:rPr>
                 <w:sz w:val="28"/>
                 <w:szCs w:val="28"/>
               </w:rPr>
-              <w:t>:</w:t>
-            </w:r>
-            <w:r>
-              <w:rPr>
-                <w:sz w:val="28"/>
-                <w:szCs w:val="28"/>
-              </w:rPr>
               <w:t xml:space="preserve"> </w:t>
             </w:r>
             <w:r>
@@ -2668,7 +2644,7 @@
               </w:rPr>
               <w:t>HIDS.py</w:t>
             </w:r>
-            <w:bookmarkEnd w:id="5"/>
+            <w:bookmarkEnd w:id="6"/>
           </w:p>
           <w:p>
             <w:pPr>
@@ -2680,16 +2656,77 @@
             </w:pPr>
             <w:r>
               <w:rPr>
+                <w:szCs w:val="28"/>
+              </w:rPr>
+              <w:t>El archivo HIDS.py es el script “</w:t>
+            </w:r>
+            <w:proofErr w:type="spellStart"/>
+            <w:r>
+              <w:rPr>
+                <w:szCs w:val="28"/>
+              </w:rPr>
+              <w:t>main</w:t>
+            </w:r>
+            <w:proofErr w:type="spellEnd"/>
+            <w:r>
+              <w:rPr>
+                <w:szCs w:val="28"/>
+              </w:rPr>
+              <w:t xml:space="preserve">” del proyecto. El resto de los archivos aportan funcionalidades que son importadas a este script. Por tanto, cuando se quiera ejecutar el proyecto para hacer pruebas, este es el script que hay que ejecutar. </w:t>
+            </w:r>
+            <w:r>
+              <w:rPr>
+                <w:szCs w:val="28"/>
+              </w:rPr>
+              <w:t>L</w:t>
+            </w:r>
+            <w:r>
+              <w:rPr>
+                <w:szCs w:val="28"/>
+              </w:rPr>
+              <w:t>a ruta protegida por defecto es una carpeta llamada “</w:t>
+            </w:r>
+            <w:proofErr w:type="spellStart"/>
+            <w:r>
+              <w:rPr>
+                <w:szCs w:val="28"/>
+              </w:rPr>
+              <w:t>Protected</w:t>
+            </w:r>
+            <w:proofErr w:type="spellEnd"/>
+            <w:r>
+              <w:rPr>
+                <w:szCs w:val="28"/>
+              </w:rPr>
+              <w:t>” en el directorio de usuario</w:t>
+            </w:r>
+            <w:r>
+              <w:rPr>
+                <w:szCs w:val="28"/>
+              </w:rPr>
+              <w:t>, pero esta ruta se puede modificar fácilmente junto con muchos otros parámetros que hemos incluido en un archivo de configuración del cual daremos detalles más adelante.</w:t>
+            </w:r>
+          </w:p>
+          <w:p>
+            <w:pPr>
+              <w:pStyle w:val="Contenido"/>
+              <w:framePr w:hSpace="0" w:wrap="auto" w:vAnchor="margin" w:hAnchor="text" w:yAlign="inline"/>
+              <w:rPr>
+                <w:szCs w:val="28"/>
+              </w:rPr>
+            </w:pPr>
+            <w:r>
+              <w:rPr>
                 <w:noProof/>
               </w:rPr>
               <w:drawing>
-                <wp:anchor distT="0" distB="0" distL="114300" distR="114300" simplePos="0" relativeHeight="251669504" behindDoc="0" locked="0" layoutInCell="1" allowOverlap="1" wp14:anchorId="458C3B4E" wp14:editId="0D83A4FC">
+                <wp:anchor distT="0" distB="0" distL="114300" distR="114300" simplePos="0" relativeHeight="251669504" behindDoc="0" locked="0" layoutInCell="1" allowOverlap="1" wp14:anchorId="458C3B4E" wp14:editId="26D39BCD">
                   <wp:simplePos x="0" y="0"/>
                   <wp:positionH relativeFrom="column">
-                    <wp:posOffset>2082800</wp:posOffset>
+                    <wp:posOffset>2090420</wp:posOffset>
                   </wp:positionH>
                   <wp:positionV relativeFrom="paragraph">
-                    <wp:posOffset>345881</wp:posOffset>
+                    <wp:posOffset>540902</wp:posOffset>
                   </wp:positionV>
                   <wp:extent cx="1924050" cy="974090"/>
                   <wp:effectExtent l="0" t="0" r="0" b="0"/>
@@ -2743,18 +2780,36 @@
               <w:rPr>
                 <w:szCs w:val="28"/>
               </w:rPr>
-              <w:t>Hemos decidido implementar un</w:t>
+              <w:t>La estructura que hemos escogido para</w:t>
             </w:r>
             <w:r>
               <w:rPr>
                 <w:szCs w:val="28"/>
               </w:rPr>
-              <w:t xml:space="preserve"> modelo basado en</w:t>
+              <w:t xml:space="preserve"> </w:t>
             </w:r>
             <w:r>
               <w:rPr>
                 <w:szCs w:val="28"/>
               </w:rPr>
+              <w:t>almacenar las rutas de los archivos y sus respectivos hashes</w:t>
+            </w:r>
+            <w:r>
+              <w:rPr>
+                <w:szCs w:val="28"/>
+              </w:rPr>
+              <w:t xml:space="preserve"> </w:t>
+            </w:r>
+            <w:r>
+              <w:rPr>
+                <w:szCs w:val="28"/>
+              </w:rPr>
+              <w:t>es un</w:t>
+            </w:r>
+            <w:r>
+              <w:rPr>
+                <w:szCs w:val="28"/>
+              </w:rPr>
               <w:t xml:space="preserve"> árbol binari</w:t>
             </w:r>
             <w:r>
@@ -2762,6 +2817,12 @@
                 <w:szCs w:val="28"/>
               </w:rPr>
               <w:t>o</w:t>
+            </w:r>
+            <w:r>
+              <w:rPr>
+                <w:szCs w:val="28"/>
+              </w:rPr>
+              <w:t xml:space="preserve"> de búsqueda</w:t>
             </w:r>
             <w:r>
               <w:rPr>
@@ -2782,7 +2843,26 @@
               <w:framePr w:hSpace="0" w:wrap="auto" w:vAnchor="margin" w:hAnchor="text" w:yAlign="inline"/>
             </w:pPr>
             <w:r>
-              <w:t>De esta manera ahorramos muchísimo tiempo para la búsqueda de un archivo que ha sido atacado, la clase árbol binario contiene varias funciones:</w:t>
+              <w:t>De esta manera ahorramos muchísimo tiempo para la búsqueda de un archivo que ha sido atacado</w:t>
+            </w:r>
+            <w:r>
+              <w:t xml:space="preserve">. </w:t>
+            </w:r>
+            <w:r>
+              <w:t xml:space="preserve">El script </w:t>
+            </w:r>
+            <w:r>
+              <w:rPr>
+                <w:i/>
+                <w:iCs/>
+              </w:rPr>
+              <w:t>hids.py</w:t>
+            </w:r>
+            <w:r>
+              <w:t xml:space="preserve"> contiene va</w:t>
+            </w:r>
+            <w:r>
+              <w:t>rias funciones:</w:t>
             </w:r>
           </w:p>
           <w:p>
@@ -2913,7 +2993,13 @@
               <w:t>buffer</w:t>
             </w:r>
             <w:r>
-              <w:t xml:space="preserve"> de 64Kb. Se obtiene el hash mediante el algoritmo </w:t>
+              <w:t xml:space="preserve"> </w:t>
+            </w:r>
+            <w:r>
+              <w:t xml:space="preserve">que por defecto es </w:t>
+            </w:r>
+            <w:r>
+              <w:t xml:space="preserve">de 64Kb. Se obtiene el hash mediante el algoritmo </w:t>
             </w:r>
             <w:r>
               <w:rPr>
@@ -3063,15 +3149,16 @@
               <w:framePr w:hSpace="0" w:wrap="auto" w:vAnchor="margin" w:hAnchor="text" w:yAlign="inline"/>
               <w:numPr>
                 <w:ilvl w:val="0"/>
-                <w:numId w:val="22"/>
+                <w:numId w:val="29"/>
               </w:numPr>
-              <w:ind w:left="567" w:hanging="425"/>
+              <w:ind w:left="360"/>
             </w:pPr>
             <w:r>
               <w:rPr>
                 <w:noProof/>
                 <w:lang w:bidi="es-ES"/>
               </w:rPr>
+              <w:lastRenderedPageBreak/>
               <w:drawing>
                 <wp:anchor distT="0" distB="0" distL="114300" distR="114300" simplePos="0" relativeHeight="251676672" behindDoc="1" locked="0" layoutInCell="1" allowOverlap="1" wp14:anchorId="56323BD6" wp14:editId="6E7E3FDF">
                   <wp:simplePos x="0" y="0"/>
@@ -3163,7 +3250,13 @@
               <w:t>f</w:t>
             </w:r>
             <w:r>
-              <w:t xml:space="preserve">unción que crea el árbol binario completamente balanceado a partir de una lista ordenada con todos los </w:t>
+              <w:t xml:space="preserve">unción que crea el árbol binario balanceado </w:t>
+            </w:r>
+            <w:r>
+              <w:t xml:space="preserve">(es decir, el hijo izquierdo y el derecho de cada nodo son arboles del mismo tamaño), a </w:t>
+            </w:r>
+            <w:r>
+              <w:t xml:space="preserve">partir de una lista ordenada con todos los </w:t>
             </w:r>
             <w:proofErr w:type="spellStart"/>
             <w:r>
@@ -3182,31 +3275,20 @@
             <w:pPr>
               <w:pStyle w:val="Contenido"/>
               <w:framePr w:hSpace="0" w:wrap="auto" w:vAnchor="margin" w:hAnchor="text" w:yAlign="inline"/>
-              <w:ind w:left="567" w:hanging="425"/>
+              <w:ind w:left="-218"/>
             </w:pPr>
-          </w:p>
-          <w:p>
-            <w:pPr>
-              <w:pStyle w:val="Contenido"/>
-              <w:framePr w:hSpace="0" w:wrap="auto" w:vAnchor="margin" w:hAnchor="text" w:yAlign="inline"/>
-              <w:numPr>
-                <w:ilvl w:val="0"/>
-                <w:numId w:val="22"/>
-              </w:numPr>
-              <w:ind w:left="567" w:hanging="425"/>
-            </w:pPr>
             <w:r>
               <w:rPr>
                 <w:noProof/>
               </w:rPr>
               <w:drawing>
-                <wp:anchor distT="0" distB="0" distL="114300" distR="114300" simplePos="0" relativeHeight="251677696" behindDoc="0" locked="0" layoutInCell="1" allowOverlap="1" wp14:anchorId="15552CED" wp14:editId="6A2AE78C">
+                <wp:anchor distT="0" distB="0" distL="114300" distR="114300" simplePos="0" relativeHeight="251677696" behindDoc="0" locked="0" layoutInCell="1" allowOverlap="1" wp14:anchorId="15552CED" wp14:editId="45D45956">
                   <wp:simplePos x="0" y="0"/>
                   <wp:positionH relativeFrom="column">
-                    <wp:posOffset>4098925</wp:posOffset>
+                    <wp:posOffset>4077128</wp:posOffset>
                   </wp:positionH>
                   <wp:positionV relativeFrom="paragraph">
-                    <wp:posOffset>83820</wp:posOffset>
+                    <wp:posOffset>57800</wp:posOffset>
                   </wp:positionV>
                   <wp:extent cx="2179320" cy="875030"/>
                   <wp:effectExtent l="0" t="0" r="0" b="1270"/>
@@ -3249,61 +3331,72 @@
                 </wp:anchor>
               </w:drawing>
             </w:r>
-            <w:proofErr w:type="spellStart"/>
-            <w:r>
-              <w:rPr>
-                <w:b/>
-                <w:bCs/>
-              </w:rPr>
-              <w:t>searchFileById</w:t>
-            </w:r>
-            <w:proofErr w:type="spellEnd"/>
-            <w:r>
-              <w:t xml:space="preserve"> (</w:t>
-            </w:r>
-            <w:proofErr w:type="spellStart"/>
-            <w:proofErr w:type="gramStart"/>
-            <w:r>
-              <w:t>root,Id</w:t>
-            </w:r>
-            <w:proofErr w:type="spellEnd"/>
-            <w:proofErr w:type="gramEnd"/>
-            <w:r>
-              <w:t xml:space="preserve">): </w:t>
-            </w:r>
-            <w:r>
-              <w:t>f</w:t>
-            </w:r>
-            <w:r>
-              <w:t xml:space="preserve">unción </w:t>
-            </w:r>
-            <w:r>
-              <w:t xml:space="preserve">que realiza la </w:t>
-            </w:r>
-            <w:r>
-              <w:t xml:space="preserve">búsqueda </w:t>
-            </w:r>
-            <w:r>
-              <w:t xml:space="preserve">binaria </w:t>
-            </w:r>
-            <w:r>
-              <w:t>en el árbol</w:t>
-            </w:r>
-            <w:r>
-              <w:t xml:space="preserve"> generad</w:t>
-            </w:r>
-            <w:r>
-              <w:t>o</w:t>
-            </w:r>
-            <w:r>
-              <w:t>.</w:t>
-            </w:r>
           </w:p>
           <w:p>
             <w:pPr>
               <w:pStyle w:val="Contenido"/>
               <w:framePr w:hSpace="0" w:wrap="auto" w:vAnchor="margin" w:hAnchor="text" w:yAlign="inline"/>
-              <w:ind w:left="567" w:hanging="425"/>
+              <w:numPr>
+                <w:ilvl w:val="0"/>
+                <w:numId w:val="29"/>
+              </w:numPr>
+              <w:ind w:left="360"/>
+            </w:pPr>
+            <w:proofErr w:type="spellStart"/>
+            <w:r>
+              <w:rPr>
+                <w:b/>
+                <w:bCs/>
+              </w:rPr>
+              <w:t>searchFileById</w:t>
+            </w:r>
+            <w:proofErr w:type="spellEnd"/>
+            <w:r>
+              <w:t xml:space="preserve"> (</w:t>
+            </w:r>
+            <w:proofErr w:type="spellStart"/>
+            <w:proofErr w:type="gramStart"/>
+            <w:r>
+              <w:t>root,Id</w:t>
+            </w:r>
+            <w:proofErr w:type="spellEnd"/>
+            <w:proofErr w:type="gramEnd"/>
+            <w:r>
+              <w:t xml:space="preserve">): </w:t>
+            </w:r>
+            <w:r>
+              <w:t>f</w:t>
+            </w:r>
+            <w:r>
+              <w:t xml:space="preserve">unción </w:t>
+            </w:r>
+            <w:r>
+              <w:t xml:space="preserve">que realiza la </w:t>
+            </w:r>
+            <w:r>
+              <w:t xml:space="preserve">búsqueda </w:t>
+            </w:r>
+            <w:r>
+              <w:t xml:space="preserve">binaria </w:t>
+            </w:r>
+            <w:r>
+              <w:t>en el árbol</w:t>
+            </w:r>
+            <w:r>
+              <w:t xml:space="preserve"> generad</w:t>
+            </w:r>
+            <w:r>
+              <w:t>o</w:t>
+            </w:r>
+            <w:r>
+              <w:t>.</w:t>
+            </w:r>
+          </w:p>
+          <w:p>
+            <w:pPr>
+              <w:pStyle w:val="Contenido"/>
+              <w:framePr w:hSpace="0" w:wrap="auto" w:vAnchor="margin" w:hAnchor="text" w:yAlign="inline"/>
+              <w:ind w:left="-218"/>
             </w:pPr>
           </w:p>
           <w:p>
@@ -3312,27 +3405,27 @@
               <w:framePr w:hSpace="0" w:wrap="auto" w:vAnchor="margin" w:hAnchor="text" w:yAlign="inline"/>
               <w:numPr>
                 <w:ilvl w:val="0"/>
-                <w:numId w:val="22"/>
+                <w:numId w:val="29"/>
               </w:numPr>
+              <w:ind w:left="360"/>
             </w:pPr>
             <w:r>
               <w:rPr>
                 <w:noProof/>
               </w:rPr>
-              <w:lastRenderedPageBreak/>
               <w:drawing>
-                <wp:anchor distT="0" distB="0" distL="114300" distR="114300" simplePos="0" relativeHeight="251678720" behindDoc="0" locked="0" layoutInCell="1" allowOverlap="1" wp14:anchorId="7033EF0B" wp14:editId="37F1FC27">
+                <wp:anchor distT="0" distB="0" distL="114300" distR="114300" simplePos="0" relativeHeight="251699200" behindDoc="0" locked="0" layoutInCell="1" allowOverlap="1" wp14:anchorId="47F54D1B" wp14:editId="4E7738E1">
                   <wp:simplePos x="0" y="0"/>
                   <wp:positionH relativeFrom="column">
-                    <wp:posOffset>3829050</wp:posOffset>
+                    <wp:posOffset>3253799</wp:posOffset>
                   </wp:positionH>
                   <wp:positionV relativeFrom="paragraph">
-                    <wp:posOffset>0</wp:posOffset>
+                    <wp:posOffset>156240</wp:posOffset>
                   </wp:positionV>
-                  <wp:extent cx="2567305" cy="1692910"/>
-                  <wp:effectExtent l="0" t="0" r="4445" b="2540"/>
+                  <wp:extent cx="3185492" cy="1197935"/>
+                  <wp:effectExtent l="0" t="0" r="0" b="2540"/>
                   <wp:wrapSquare wrapText="bothSides"/>
-                  <wp:docPr id="25" name="Imagen 25"/>
+                  <wp:docPr id="38" name="Picture 38"/>
                   <wp:cNvGraphicFramePr>
                     <a:graphicFrameLocks xmlns:a="http://schemas.openxmlformats.org/drawingml/2006/main" noChangeAspect="1"/>
                   </wp:cNvGraphicFramePr>
@@ -3343,28 +3436,35 @@
                           <pic:cNvPr id="1" name=""/>
                           <pic:cNvPicPr/>
                         </pic:nvPicPr>
-                        <pic:blipFill>
+                        <pic:blipFill rotWithShape="1">
                           <a:blip r:embed="rId20"/>
-                          <a:stretch>
-                            <a:fillRect/>
-                          </a:stretch>
+                          <a:srcRect l="25495" t="23639" r="48789" b="59170"/>
+                          <a:stretch/>
                         </pic:blipFill>
-                        <pic:spPr>
+                        <pic:spPr bwMode="auto">
                           <a:xfrm>
                             <a:off x="0" y="0"/>
-                            <a:ext cx="2567305" cy="1692910"/>
+                            <a:ext cx="3185492" cy="1197935"/>
                           </a:xfrm>
                           <a:prstGeom prst="rect">
                             <a:avLst/>
                           </a:prstGeom>
+                          <a:ln>
+                            <a:noFill/>
+                          </a:ln>
+                          <a:extLst>
+                            <a:ext uri="{53640926-AAD7-44D8-BBD7-CCE9431645EC}">
+                              <a14:shadowObscured xmlns:a14="http://schemas.microsoft.com/office/drawing/2010/main"/>
+                            </a:ext>
+                          </a:extLst>
                         </pic:spPr>
                       </pic:pic>
                     </a:graphicData>
                   </a:graphic>
-                  <wp14:sizeRelH relativeFrom="margin">
+                  <wp14:sizeRelH relativeFrom="page">
                     <wp14:pctWidth>0</wp14:pctWidth>
                   </wp14:sizeRelH>
-                  <wp14:sizeRelV relativeFrom="margin">
+                  <wp14:sizeRelV relativeFrom="page">
                     <wp14:pctHeight>0</wp14:pctHeight>
                   </wp14:sizeRelV>
                 </wp:anchor>
@@ -3425,7 +3525,7 @@
                 <w:i/>
                 <w:iCs/>
               </w:rPr>
-              <w:t>MAC</w:t>
+              <w:t>hash</w:t>
             </w:r>
             <w:r>
               <w:rPr>
@@ -3435,15 +3535,20 @@
               <w:t xml:space="preserve"> (sha256)</w:t>
             </w:r>
             <w:r>
-              <w:t xml:space="preserve">. Después compara ambos </w:t>
+              <w:t xml:space="preserve">. Después compara </w:t>
+            </w:r>
+            <w:proofErr w:type="gramStart"/>
+            <w:r>
+              <w:t xml:space="preserve">ambos </w:t>
             </w:r>
             <w:r>
               <w:rPr>
                 <w:i/>
                 <w:iCs/>
               </w:rPr>
-              <w:t>MAC</w:t>
-            </w:r>
+              <w:t>hash</w:t>
+            </w:r>
+            <w:proofErr w:type="gramEnd"/>
             <w:r>
               <w:t xml:space="preserve"> para, en caso de haber cambiado en el periodo estipulado, anotar en el </w:t>
             </w:r>
@@ -3455,7 +3560,19 @@
               <w:t>log</w:t>
             </w:r>
             <w:r>
-              <w:t xml:space="preserve"> que el archivo ha sido comprometido.</w:t>
+              <w:t xml:space="preserve"> que </w:t>
+            </w:r>
+            <w:r>
+              <w:t>la seguridad del</w:t>
+            </w:r>
+            <w:r>
+              <w:t xml:space="preserve"> archivo ha sido comprometid</w:t>
+            </w:r>
+            <w:r>
+              <w:t>a</w:t>
+            </w:r>
+            <w:r>
+              <w:t>.</w:t>
             </w:r>
           </w:p>
           <w:p>
@@ -3614,7 +3731,7 @@
           </w:p>
           <w:p>
             <w:pPr>
-              <w:pStyle w:val="Ttulo3"/>
+              <w:pStyle w:val="Heading3"/>
               <w:rPr>
                 <w:sz w:val="28"/>
                 <w:szCs w:val="28"/>
@@ -3623,13 +3740,13 @@
           </w:p>
           <w:p>
             <w:pPr>
-              <w:pStyle w:val="Ttulo3"/>
+              <w:pStyle w:val="Heading3"/>
               <w:rPr>
                 <w:sz w:val="28"/>
                 <w:szCs w:val="28"/>
               </w:rPr>
             </w:pPr>
-            <w:bookmarkStart w:id="6" w:name="_Toc115358593"/>
+            <w:bookmarkStart w:id="7" w:name="_Toc115358593"/>
             <w:r>
               <w:rPr>
                 <w:sz w:val="28"/>
@@ -3644,7 +3761,7 @@
               </w:rPr>
               <w:t>Enviar_email.py</w:t>
             </w:r>
-            <w:bookmarkEnd w:id="6"/>
+            <w:bookmarkEnd w:id="7"/>
           </w:p>
           <w:p>
             <w:pPr>
@@ -3667,7 +3784,19 @@
               <w:rPr>
                 <w:bCs/>
               </w:rPr>
-              <w:t xml:space="preserve">Poseemos también otro archivo </w:t>
+              <w:t xml:space="preserve">Poseemos también otro </w:t>
+            </w:r>
+            <w:r>
+              <w:rPr>
+                <w:bCs/>
+              </w:rPr>
+              <w:t>script de</w:t>
+            </w:r>
+            <w:r>
+              <w:rPr>
+                <w:bCs/>
+              </w:rPr>
+              <w:t xml:space="preserve"> </w:t>
             </w:r>
             <w:proofErr w:type="spellStart"/>
             <w:r>
@@ -3678,93 +3807,108 @@
               </w:rPr>
               <w:t>py</w:t>
             </w:r>
-            <w:proofErr w:type="spellEnd"/>
-            <w:r>
-              <w:rPr>
-                <w:bCs/>
-              </w:rPr>
-              <w:t xml:space="preserve"> llamado </w:t>
-            </w:r>
-            <w:r>
-              <w:rPr>
-                <w:b/>
-              </w:rPr>
-              <w:t>envia_email.py</w:t>
-            </w:r>
-            <w:r>
-              <w:t>,</w:t>
-            </w:r>
-            <w:r>
-              <w:rPr>
-                <w:b/>
-              </w:rPr>
-              <w:t xml:space="preserve"> </w:t>
-            </w:r>
-            <w:r>
-              <w:rPr>
-                <w:bCs/>
-              </w:rPr>
-              <w:t>este script nos permite enviar un correo a los empleados de la empresa informándoles del reporte de ataques a la integridad mensualmente en el directorio especificado</w:t>
-            </w:r>
-            <w:r>
-              <w:rPr>
-                <w:bCs/>
-              </w:rPr>
-              <w:t xml:space="preserve"> mediante una función llamada </w:t>
-            </w:r>
-            <w:proofErr w:type="spellStart"/>
-            <w:proofErr w:type="gramStart"/>
             <w:r>
               <w:rPr>
                 <w:bCs/>
                 <w:i/>
                 <w:iCs/>
               </w:rPr>
-              <w:t>envia</w:t>
+              <w:t>thon</w:t>
             </w:r>
             <w:proofErr w:type="spellEnd"/>
+            <w:r>
+              <w:rPr>
+                <w:bCs/>
+              </w:rPr>
+              <w:t xml:space="preserve"> llamado </w:t>
+            </w:r>
+            <w:r>
+              <w:rPr>
+                <w:b/>
+              </w:rPr>
+              <w:t>envia_email.py</w:t>
+            </w:r>
+            <w:r>
+              <w:t>,</w:t>
+            </w:r>
+            <w:r>
+              <w:rPr>
+                <w:b/>
+              </w:rPr>
+              <w:t xml:space="preserve"> </w:t>
+            </w:r>
+            <w:r>
+              <w:rPr>
+                <w:bCs/>
+              </w:rPr>
+              <w:t>este script nos permite enviar un correo a los empleados de la empresa informándoles del reporte de ataques a la integridad mensualmente en el directorio especificado</w:t>
+            </w:r>
+            <w:r>
+              <w:rPr>
+                <w:bCs/>
+              </w:rPr>
+              <w:t xml:space="preserve"> mediante una función llamada </w:t>
+            </w:r>
+            <w:proofErr w:type="spellStart"/>
+            <w:proofErr w:type="gramStart"/>
             <w:r>
               <w:rPr>
                 <w:bCs/>
                 <w:i/>
                 <w:iCs/>
               </w:rPr>
-              <w:t>(</w:t>
-            </w:r>
-            <w:proofErr w:type="gramEnd"/>
+              <w:t>envia</w:t>
+            </w:r>
+            <w:proofErr w:type="spellEnd"/>
             <w:r>
               <w:rPr>
                 <w:bCs/>
                 <w:i/>
                 <w:iCs/>
               </w:rPr>
-              <w:t>)</w:t>
-            </w:r>
-            <w:r>
-              <w:rPr>
-                <w:bCs/>
-              </w:rPr>
-              <w:t>. Esta función tiene como objetivo</w:t>
-            </w:r>
-            <w:r>
-              <w:rPr>
-                <w:bCs/>
-              </w:rPr>
-              <w:t xml:space="preserve"> el envío de un mensaje de correo electrónico formado y que contiene el fichero adjunto </w:t>
-            </w:r>
+              <w:t>(</w:t>
+            </w:r>
+            <w:proofErr w:type="gramEnd"/>
             <w:r>
               <w:rPr>
                 <w:bCs/>
                 <w:i/>
                 <w:iCs/>
               </w:rPr>
+              <w:t>)</w:t>
+            </w:r>
+            <w:r>
+              <w:rPr>
+                <w:bCs/>
+              </w:rPr>
+              <w:t>. Esta función tiene como objetivo</w:t>
+            </w:r>
+            <w:r>
+              <w:rPr>
+                <w:bCs/>
+              </w:rPr>
+              <w:t xml:space="preserve"> el envío de un mensaje de correo electrónico formado y que contiene el fichero adjunto </w:t>
+            </w:r>
+            <w:r>
+              <w:rPr>
+                <w:bCs/>
+                <w:i/>
+                <w:iCs/>
+              </w:rPr>
               <w:t>registro.log</w:t>
             </w:r>
             <w:r>
               <w:rPr>
                 <w:bCs/>
               </w:rPr>
-              <w:t xml:space="preserve"> con la información que, mensualmente, habrá que enviar al ISG de la organización procedente. Para ello, primero se comprueba que el registro existe, después se forman los atributos</w:t>
+              <w:t xml:space="preserve"> con la información que, mensualmente, habrá que enviar al ISG de la organización procedente. Para ello, primero </w:t>
+            </w:r>
+            <w:r>
+              <w:rPr>
+                <w:bCs/>
+              </w:rPr>
+              <w:lastRenderedPageBreak/>
+              <w:t>se comprueba que el registro existe, después se forman los atributos</w:t>
             </w:r>
             <w:r>
               <w:rPr>
@@ -3848,9 +3992,28 @@
               <w:pStyle w:val="Contenido"/>
               <w:framePr w:hSpace="0" w:wrap="auto" w:vAnchor="margin" w:hAnchor="text" w:yAlign="inline"/>
               <w:rPr>
+                <w:b/>
                 <w:bCs/>
               </w:rPr>
             </w:pPr>
+          </w:p>
+          <w:p>
+            <w:pPr>
+              <w:pStyle w:val="Heading3"/>
+              <w:rPr>
+                <w:sz w:val="28"/>
+                <w:szCs w:val="28"/>
+              </w:rPr>
+            </w:pPr>
+            <w:bookmarkStart w:id="8" w:name="_Toc115358594"/>
+            <w:r>
+              <w:rPr>
+                <w:sz w:val="28"/>
+                <w:szCs w:val="28"/>
+              </w:rPr>
+              <w:t>Params.py</w:t>
+            </w:r>
+            <w:bookmarkEnd w:id="8"/>
           </w:p>
           <w:p>
             <w:pPr>
@@ -3860,6 +4023,62 @@
                 <w:bCs/>
               </w:rPr>
             </w:pPr>
+            <w:r>
+              <w:rPr>
+                <w:bCs/>
+              </w:rPr>
+              <w:t xml:space="preserve">Este </w:t>
+            </w:r>
+            <w:r>
+              <w:rPr>
+                <w:bCs/>
+                <w:i/>
+                <w:iCs/>
+              </w:rPr>
+              <w:t>.</w:t>
+            </w:r>
+            <w:proofErr w:type="spellStart"/>
+            <w:r>
+              <w:rPr>
+                <w:bCs/>
+                <w:i/>
+                <w:iCs/>
+              </w:rPr>
+              <w:t>py</w:t>
+            </w:r>
+            <w:proofErr w:type="spellEnd"/>
+            <w:r>
+              <w:rPr>
+                <w:bCs/>
+              </w:rPr>
+              <w:t xml:space="preserve"> se encarga de traducir el archivo </w:t>
+            </w:r>
+            <w:proofErr w:type="spellStart"/>
+            <w:r>
+              <w:rPr>
+                <w:b/>
+              </w:rPr>
+              <w:t>PARAMETERS.conf</w:t>
+            </w:r>
+            <w:proofErr w:type="spellEnd"/>
+            <w:r>
+              <w:rPr>
+                <w:b/>
+              </w:rPr>
+              <w:t xml:space="preserve"> </w:t>
+            </w:r>
+            <w:r>
+              <w:rPr>
+                <w:bCs/>
+              </w:rPr>
+              <w:t xml:space="preserve">de manera que sea legible para todas las funciones que necesiten de estos parámetros, de esta manera nos queda un programa que tiene una </w:t>
+            </w:r>
+            <w:r>
+              <w:rPr>
+                <w:bCs/>
+              </w:rPr>
+              <w:t>parametrización muy sencilla y simple.</w:t>
+            </w:r>
           </w:p>
           <w:p>
             <w:pPr>
@@ -3869,118 +4088,15 @@
                 <w:bCs/>
               </w:rPr>
             </w:pPr>
-          </w:p>
-          <w:p>
-            <w:pPr>
-              <w:pStyle w:val="Contenido"/>
-              <w:framePr w:hSpace="0" w:wrap="auto" w:vAnchor="margin" w:hAnchor="text" w:yAlign="inline"/>
-              <w:rPr>
-                <w:b/>
-                <w:bCs/>
-              </w:rPr>
-            </w:pPr>
-          </w:p>
-          <w:p>
-            <w:pPr>
-              <w:pStyle w:val="Ttulo3"/>
-              <w:rPr>
-                <w:sz w:val="28"/>
-                <w:szCs w:val="28"/>
-              </w:rPr>
-            </w:pPr>
-            <w:bookmarkStart w:id="7" w:name="_Toc115358594"/>
-            <w:r>
-              <w:rPr>
-                <w:sz w:val="28"/>
-                <w:szCs w:val="28"/>
-              </w:rPr>
-              <w:lastRenderedPageBreak/>
-              <w:t>Params.py</w:t>
-            </w:r>
-            <w:bookmarkEnd w:id="7"/>
-          </w:p>
-          <w:p>
-            <w:pPr>
-              <w:pStyle w:val="Contenido"/>
-              <w:framePr w:hSpace="0" w:wrap="auto" w:vAnchor="margin" w:hAnchor="text" w:yAlign="inline"/>
-              <w:rPr>
-                <w:bCs/>
-              </w:rPr>
-            </w:pPr>
-            <w:r>
-              <w:rPr>
-                <w:bCs/>
-              </w:rPr>
-              <w:t xml:space="preserve">Este </w:t>
-            </w:r>
-            <w:r>
-              <w:rPr>
-                <w:bCs/>
-                <w:i/>
-                <w:iCs/>
-              </w:rPr>
-              <w:t>.</w:t>
-            </w:r>
-            <w:proofErr w:type="spellStart"/>
-            <w:r>
-              <w:rPr>
-                <w:bCs/>
-                <w:i/>
-                <w:iCs/>
-              </w:rPr>
-              <w:t>py</w:t>
-            </w:r>
-            <w:proofErr w:type="spellEnd"/>
-            <w:r>
-              <w:rPr>
-                <w:bCs/>
-              </w:rPr>
-              <w:t xml:space="preserve"> se encarga de traducir el archivo </w:t>
-            </w:r>
-            <w:proofErr w:type="spellStart"/>
-            <w:r>
-              <w:rPr>
-                <w:b/>
-              </w:rPr>
-              <w:t>PARAMETERS.conf</w:t>
-            </w:r>
-            <w:proofErr w:type="spellEnd"/>
-            <w:r>
-              <w:rPr>
-                <w:b/>
-              </w:rPr>
-              <w:t xml:space="preserve"> </w:t>
-            </w:r>
-            <w:r>
-              <w:rPr>
-                <w:bCs/>
-              </w:rPr>
-              <w:t xml:space="preserve">de manera que sea legible para todas las funciones que necesiten de estos parámetros, de esta manera nos queda un programa que tiene una </w:t>
-            </w:r>
-            <w:r>
-              <w:rPr>
-                <w:bCs/>
-              </w:rPr>
-              <w:t>parametrización muy sencilla y simple.</w:t>
-            </w:r>
-          </w:p>
-          <w:p>
-            <w:pPr>
-              <w:pStyle w:val="Contenido"/>
-              <w:framePr w:hSpace="0" w:wrap="auto" w:vAnchor="margin" w:hAnchor="text" w:yAlign="inline"/>
-              <w:rPr>
-                <w:bCs/>
-              </w:rPr>
-            </w:pPr>
             <w:r>
               <w:rPr>
                 <w:noProof/>
               </w:rPr>
               <w:drawing>
-                <wp:anchor distT="0" distB="0" distL="114300" distR="114300" simplePos="0" relativeHeight="251679744" behindDoc="0" locked="0" layoutInCell="1" allowOverlap="1" wp14:anchorId="6FC84645" wp14:editId="091EC0BD">
+                <wp:anchor distT="0" distB="0" distL="114300" distR="114300" simplePos="0" relativeHeight="251679744" behindDoc="0" locked="0" layoutInCell="1" allowOverlap="1" wp14:anchorId="6FC84645" wp14:editId="0A869C80">
                   <wp:simplePos x="0" y="0"/>
                   <wp:positionH relativeFrom="column">
-                    <wp:posOffset>3086478</wp:posOffset>
+                    <wp:posOffset>3067119</wp:posOffset>
                   </wp:positionH>
                   <wp:positionV relativeFrom="paragraph">
                     <wp:posOffset>146050</wp:posOffset>
@@ -4221,15 +4337,7 @@
                 <w:i/>
                 <w:iCs/>
               </w:rPr>
-              <w:t>param</w:t>
-            </w:r>
-            <w:r>
-              <w:rPr>
-                <w:bCs/>
-                <w:i/>
-                <w:iCs/>
-              </w:rPr>
-              <w:t>s</w:t>
+              <w:t>envia_email</w:t>
             </w:r>
             <w:r>
               <w:rPr>
@@ -4284,20 +4392,69 @@
           </w:p>
           <w:p>
             <w:pPr>
-              <w:pStyle w:val="Ttulo3"/>
+              <w:pStyle w:val="Heading3"/>
+              <w:rPr>
+                <w:sz w:val="28"/>
+              </w:rPr>
+            </w:pPr>
+            <w:bookmarkStart w:id="9" w:name="_Toc115358595"/>
+          </w:p>
+          <w:p>
+            <w:pPr>
+              <w:pStyle w:val="Heading3"/>
+              <w:rPr>
+                <w:sz w:val="28"/>
+              </w:rPr>
+            </w:pPr>
+          </w:p>
+          <w:p>
+            <w:pPr>
+              <w:pStyle w:val="Heading3"/>
+              <w:rPr>
+                <w:sz w:val="28"/>
+              </w:rPr>
+            </w:pPr>
+          </w:p>
+          <w:p>
+            <w:pPr>
+              <w:pStyle w:val="Heading3"/>
+              <w:rPr>
+                <w:sz w:val="28"/>
+              </w:rPr>
+            </w:pPr>
+          </w:p>
+          <w:p>
+            <w:pPr>
+              <w:pStyle w:val="Heading3"/>
+              <w:rPr>
+                <w:sz w:val="28"/>
+              </w:rPr>
+            </w:pPr>
+          </w:p>
+          <w:p>
+            <w:pPr>
+              <w:pStyle w:val="Heading3"/>
+              <w:rPr>
+                <w:sz w:val="28"/>
+              </w:rPr>
+            </w:pPr>
+          </w:p>
+          <w:p>
+            <w:pPr>
+              <w:pStyle w:val="Heading3"/>
               <w:rPr>
                 <w:szCs w:val="36"/>
               </w:rPr>
             </w:pPr>
-            <w:bookmarkStart w:id="8" w:name="_Toc115358595"/>
             <w:proofErr w:type="spellStart"/>
             <w:r>
               <w:rPr>
                 <w:sz w:val="28"/>
               </w:rPr>
+              <w:lastRenderedPageBreak/>
               <w:t>PARAMETERS.conf</w:t>
             </w:r>
-            <w:bookmarkEnd w:id="8"/>
+            <w:bookmarkEnd w:id="9"/>
             <w:proofErr w:type="spellEnd"/>
           </w:p>
           <w:p>
@@ -4330,48 +4487,18 @@
                 <w:numId w:val="25"/>
               </w:numPr>
             </w:pPr>
-            <w:proofErr w:type="spellStart"/>
-            <w:r>
-              <w:t>Directorio_Base</w:t>
-            </w:r>
-            <w:proofErr w:type="spellEnd"/>
-            <w:r>
-              <w:t>:</w:t>
-            </w:r>
-            <w:r>
-              <w:t xml:space="preserve"> </w:t>
-            </w:r>
-            <w:r>
-              <w:t>d</w:t>
-            </w:r>
-            <w:r>
-              <w:t>irectorio a analizar de ataques</w:t>
-            </w:r>
-            <w:r>
-              <w:t>.</w:t>
-            </w:r>
-          </w:p>
-          <w:p>
-            <w:pPr>
-              <w:pStyle w:val="Contenido"/>
-              <w:framePr w:hSpace="0" w:wrap="auto" w:vAnchor="margin" w:hAnchor="text" w:yAlign="inline"/>
-              <w:numPr>
-                <w:ilvl w:val="0"/>
-                <w:numId w:val="25"/>
-              </w:numPr>
-            </w:pPr>
             <w:r>
               <w:rPr>
                 <w:noProof/>
               </w:rPr>
               <w:drawing>
-                <wp:anchor distT="0" distB="0" distL="114300" distR="114300" simplePos="0" relativeHeight="251681792" behindDoc="0" locked="0" layoutInCell="1" allowOverlap="1" wp14:anchorId="152C638E" wp14:editId="386DA263">
+                <wp:anchor distT="0" distB="0" distL="114300" distR="114300" simplePos="0" relativeHeight="251681792" behindDoc="0" locked="0" layoutInCell="1" allowOverlap="1" wp14:anchorId="152C638E" wp14:editId="35B3E673">
                   <wp:simplePos x="0" y="0"/>
                   <wp:positionH relativeFrom="column">
-                    <wp:posOffset>3029475</wp:posOffset>
+                    <wp:posOffset>2991249</wp:posOffset>
                   </wp:positionH>
                   <wp:positionV relativeFrom="paragraph">
-                    <wp:posOffset>137160</wp:posOffset>
+                    <wp:posOffset>65656</wp:posOffset>
                   </wp:positionV>
                   <wp:extent cx="3444875" cy="1522095"/>
                   <wp:effectExtent l="0" t="0" r="3175" b="1905"/>
@@ -4421,22 +4548,56 @@
               </w:drawing>
             </w:r>
             <w:r>
-              <w:t xml:space="preserve">Tiempo en </w:t>
-            </w:r>
-            <w:r>
-              <w:t>segundos:</w:t>
+              <w:t>Directorio</w:t>
             </w:r>
             <w:r>
               <w:t xml:space="preserve"> </w:t>
             </w:r>
             <w:r>
-              <w:t>t</w:t>
-            </w:r>
-            <w:r>
-              <w:t>iempo escalado a 1 día (10 segundos)</w:t>
-            </w:r>
-            <w:r>
-              <w:t>.</w:t>
+              <w:t>Base:</w:t>
+            </w:r>
+            <w:r>
+              <w:t xml:space="preserve"> </w:t>
+            </w:r>
+            <w:r>
+              <w:t>d</w:t>
+            </w:r>
+            <w:r>
+              <w:t xml:space="preserve">irectorio a </w:t>
+            </w:r>
+            <w:r>
+              <w:t>proteger</w:t>
+            </w:r>
+            <w:r>
+              <w:t xml:space="preserve"> de ataques</w:t>
+            </w:r>
+            <w:r>
+              <w:t xml:space="preserve">. Puede ser una ruta, o se puede escribir </w:t>
+            </w:r>
+            <w:r>
+              <w:rPr>
+                <w:i/>
+                <w:iCs/>
+              </w:rPr>
+              <w:t>default</w:t>
+            </w:r>
+            <w:r>
+              <w:rPr>
+                <w:i/>
+                <w:iCs/>
+              </w:rPr>
+              <w:t xml:space="preserve">, </w:t>
+            </w:r>
+            <w:r>
+              <w:t xml:space="preserve">indicando que queremos que se proteja una carpeta llamada </w:t>
+            </w:r>
+            <w:proofErr w:type="spellStart"/>
+            <w:r>
+              <w:t>Protected</w:t>
+            </w:r>
+            <w:proofErr w:type="spellEnd"/>
+            <w:r>
+              <w:t>, ubicada en nuestro directorio de usuario.</w:t>
             </w:r>
           </w:p>
           <w:p>
@@ -4449,19 +4610,60 @@
               </w:numPr>
             </w:pPr>
             <w:r>
-              <w:t xml:space="preserve">Numero de </w:t>
-            </w:r>
-            <w:r>
-              <w:t>comprobaciones:</w:t>
+              <w:t xml:space="preserve">Tiempo en </w:t>
+            </w:r>
+            <w:r>
+              <w:t>segundos:</w:t>
             </w:r>
             <w:r>
               <w:t xml:space="preserve"> </w:t>
             </w:r>
             <w:r>
-              <w:t>c</w:t>
-            </w:r>
-            <w:r>
-              <w:t>antidad de días para 1 mes (30)</w:t>
+              <w:t>Tiempo entre cada comprobación de integridad</w:t>
+            </w:r>
+            <w:r>
+              <w:t>. Esta cantidad de tiempo equivaldría a un día en el escenario propuesto.</w:t>
+            </w:r>
+          </w:p>
+          <w:p>
+            <w:pPr>
+              <w:pStyle w:val="Contenido"/>
+              <w:framePr w:hSpace="0" w:wrap="auto" w:vAnchor="margin" w:hAnchor="text" w:yAlign="inline"/>
+              <w:numPr>
+                <w:ilvl w:val="0"/>
+                <w:numId w:val="25"/>
+              </w:numPr>
+            </w:pPr>
+            <w:r>
+              <w:t>N</w:t>
+            </w:r>
+            <w:r>
+              <w:t>ú</w:t>
+            </w:r>
+            <w:r>
+              <w:t xml:space="preserve">mero de </w:t>
+            </w:r>
+            <w:r>
+              <w:t>comprobaciones</w:t>
+            </w:r>
+            <w:r>
+              <w:t xml:space="preserve"> entre reportes</w:t>
+            </w:r>
+            <w:r>
+              <w:t>:</w:t>
+            </w:r>
+            <w:r>
+              <w:t xml:space="preserve"> </w:t>
+            </w:r>
+            <w:r>
+              <w:t xml:space="preserve">Especifica cada cuántos días ficticios se envía por correo un reporte que contiene el archivo </w:t>
+            </w:r>
+            <w:r>
+              <w:rPr>
+                <w:i/>
+                <w:iCs/>
+              </w:rPr>
+              <w:t>.log</w:t>
             </w:r>
             <w:r>
               <w:t>.</w:t>
@@ -4588,7 +4790,6 @@
               </w:numPr>
             </w:pPr>
             <w:r>
-              <w:lastRenderedPageBreak/>
               <w:t xml:space="preserve">Destinatarios: </w:t>
             </w:r>
             <w:r>
@@ -4636,47 +4837,6 @@
               </w:numPr>
             </w:pPr>
             <w:r>
-              <w:t xml:space="preserve">Ruta del </w:t>
-            </w:r>
-            <w:r>
-              <w:t>registro:</w:t>
-            </w:r>
-            <w:r>
-              <w:t xml:space="preserve"> </w:t>
-            </w:r>
-            <w:r>
-              <w:t>directorio r</w:t>
-            </w:r>
-            <w:r>
-              <w:t xml:space="preserve">aíz donde se encuentra el </w:t>
-            </w:r>
-            <w:r>
-              <w:t xml:space="preserve">fichero </w:t>
-            </w:r>
-            <w:r>
-              <w:rPr>
-                <w:i/>
-                <w:iCs/>
-              </w:rPr>
-              <w:t>registro.log</w:t>
-            </w:r>
-            <w:r>
-              <w:t xml:space="preserve"> que será enviado</w:t>
-            </w:r>
-            <w:r>
-              <w:t xml:space="preserve"> (reporte).</w:t>
-            </w:r>
-          </w:p>
-          <w:p>
-            <w:pPr>
-              <w:pStyle w:val="Contenido"/>
-              <w:framePr w:hSpace="0" w:wrap="auto" w:vAnchor="margin" w:hAnchor="text" w:yAlign="inline"/>
-              <w:numPr>
-                <w:ilvl w:val="0"/>
-                <w:numId w:val="25"/>
-              </w:numPr>
-            </w:pPr>
-            <w:r>
               <w:t>Cuerpo:</w:t>
             </w:r>
             <w:r>
@@ -4700,17 +4860,17 @@
           </w:p>
           <w:p>
             <w:pPr>
-              <w:pStyle w:val="Ttulo1"/>
+              <w:pStyle w:val="Heading1"/>
               <w:framePr w:hSpace="0" w:wrap="auto" w:vAnchor="margin" w:hAnchor="text" w:yAlign="inline"/>
             </w:pPr>
-            <w:bookmarkStart w:id="9" w:name="_Toc115358596"/>
+            <w:bookmarkStart w:id="10" w:name="_Toc115358596"/>
             <w:r>
               <w:t>P</w:t>
             </w:r>
             <w:r>
               <w:t>RUEBAS REALIZADAS</w:t>
             </w:r>
-            <w:bookmarkEnd w:id="9"/>
+            <w:bookmarkEnd w:id="10"/>
           </w:p>
           <w:p/>
           <w:p>
@@ -4747,6 +4907,7 @@
               <w:rPr>
                 <w:noProof/>
               </w:rPr>
+              <w:lastRenderedPageBreak/>
               <w:drawing>
                 <wp:anchor distT="0" distB="0" distL="114300" distR="114300" simplePos="0" relativeHeight="251687936" behindDoc="0" locked="0" layoutInCell="1" allowOverlap="1" wp14:anchorId="61DB68F3" wp14:editId="410496FF">
                   <wp:simplePos x="0" y="0"/>
@@ -4920,6 +5081,15 @@
               <w:pStyle w:val="Contenido"/>
               <w:framePr w:hSpace="0" w:wrap="auto" w:vAnchor="margin" w:hAnchor="text" w:yAlign="inline"/>
               <w:rPr>
+                <w:noProof/>
+              </w:rPr>
+            </w:pPr>
+          </w:p>
+          <w:p>
+            <w:pPr>
+              <w:pStyle w:val="Contenido"/>
+              <w:framePr w:hSpace="0" w:wrap="auto" w:vAnchor="margin" w:hAnchor="text" w:yAlign="inline"/>
+              <w:rPr>
                 <w:bCs/>
               </w:rPr>
             </w:pPr>
@@ -4928,10 +5098,10 @@
                 <w:noProof/>
               </w:rPr>
               <w:drawing>
-                <wp:inline distT="0" distB="0" distL="0" distR="0" wp14:anchorId="4F2C2C00" wp14:editId="7E207A11">
-                  <wp:extent cx="6432550" cy="598805"/>
-                  <wp:effectExtent l="0" t="0" r="6350" b="0"/>
-                  <wp:docPr id="29" name="Imagen 29"/>
+                <wp:inline distT="0" distB="0" distL="0" distR="0" wp14:anchorId="2BBF49A8" wp14:editId="5AC5915B">
+                  <wp:extent cx="6248805" cy="707907"/>
+                  <wp:effectExtent l="0" t="0" r="0" b="0"/>
+                  <wp:docPr id="37" name="Picture 37"/>
                   <wp:cNvGraphicFramePr>
                     <a:graphicFrameLocks xmlns:a="http://schemas.openxmlformats.org/drawingml/2006/main" noChangeAspect="1"/>
                   </wp:cNvGraphicFramePr>
@@ -4942,20 +5112,27 @@
                           <pic:cNvPr id="1" name=""/>
                           <pic:cNvPicPr/>
                         </pic:nvPicPr>
-                        <pic:blipFill>
+                        <pic:blipFill rotWithShape="1">
                           <a:blip r:embed="rId26"/>
-                          <a:stretch>
-                            <a:fillRect/>
-                          </a:stretch>
+                          <a:srcRect l="22088" t="83223" r="27451" b="6615"/>
+                          <a:stretch/>
                         </pic:blipFill>
-                        <pic:spPr>
+                        <pic:spPr bwMode="auto">
                           <a:xfrm>
                             <a:off x="0" y="0"/>
-                            <a:ext cx="6432550" cy="598805"/>
+                            <a:ext cx="6343766" cy="718665"/>
                           </a:xfrm>
                           <a:prstGeom prst="rect">
                             <a:avLst/>
                           </a:prstGeom>
+                          <a:ln>
+                            <a:noFill/>
+                          </a:ln>
+                          <a:extLst>
+                            <a:ext uri="{53640926-AAD7-44D8-BBD7-CCE9431645EC}">
+                              <a14:shadowObscured xmlns:a14="http://schemas.microsoft.com/office/drawing/2010/main"/>
+                            </a:ext>
+                          </a:extLst>
                         </pic:spPr>
                       </pic:pic>
                     </a:graphicData>
@@ -5268,6 +5445,91 @@
             </w:tcBorders>
           </w:tcPr>
           <w:p>
+            <w:r>
+              <w:lastRenderedPageBreak/>
+              <w:t xml:space="preserve">  </w:t>
+            </w:r>
+            <w:r>
+              <w:rPr>
+                <w:noProof/>
+              </w:rPr>
+              <mc:AlternateContent>
+                <mc:Choice Requires="wps">
+                  <w:drawing>
+                    <wp:inline distT="0" distB="0" distL="0" distR="0" wp14:anchorId="63845558" wp14:editId="209C6D53">
+                      <wp:extent cx="307340" cy="307340"/>
+                      <wp:effectExtent l="0" t="0" r="0" b="0"/>
+                      <wp:docPr id="30" name="Rectangle 30"/>
+                      <wp:cNvGraphicFramePr>
+                        <a:graphicFrameLocks xmlns:a="http://schemas.openxmlformats.org/drawingml/2006/main" noChangeAspect="1"/>
+                      </wp:cNvGraphicFramePr>
+                      <a:graphic xmlns:a="http://schemas.openxmlformats.org/drawingml/2006/main">
+                        <a:graphicData uri="http://schemas.microsoft.com/office/word/2010/wordprocessingShape">
+                          <wps:wsp>
+                            <wps:cNvSpPr>
+                              <a:spLocks noChangeAspect="1" noChangeArrowheads="1"/>
+                            </wps:cNvSpPr>
+                            <wps:spPr bwMode="auto">
+                              <a:xfrm>
+                                <a:off x="0" y="0"/>
+                                <a:ext cx="307340" cy="307340"/>
+                              </a:xfrm>
+                              <a:prstGeom prst="rect">
+                                <a:avLst/>
+                              </a:prstGeom>
+                              <a:noFill/>
+                              <a:ln>
+                                <a:noFill/>
+                              </a:ln>
+                              <a:extLst>
+                                <a:ext uri="{909E8E84-426E-40DD-AFC4-6F175D3DCCD1}">
+                                  <a14:hiddenFill xmlns:a14="http://schemas.microsoft.com/office/drawing/2010/main">
+                                    <a:solidFill>
+                                      <a:srgbClr val="FFFFFF"/>
+                                    </a:solidFill>
+                                  </a14:hiddenFill>
+                                </a:ext>
+                                <a:ext uri="{91240B29-F687-4F45-9708-019B960494DF}">
+                                  <a14:hiddenLine xmlns:a14="http://schemas.microsoft.com/office/drawing/2010/main" w="9525">
+                                    <a:solidFill>
+                                      <a:srgbClr val="000000"/>
+                                    </a:solidFill>
+                                    <a:miter lim="800000"/>
+                                    <a:headEnd/>
+                                    <a:tailEnd/>
+                                  </a14:hiddenLine>
+                                </a:ext>
+                              </a:extLst>
+                            </wps:spPr>
+                            <wps:bodyPr rot="0" vert="horz" wrap="square" lIns="91440" tIns="45720" rIns="91440" bIns="45720" anchor="t" anchorCtr="0" upright="1">
+                              <a:noAutofit/>
+                            </wps:bodyPr>
+                          </wps:wsp>
+                        </a:graphicData>
+                      </a:graphic>
+                    </wp:inline>
+                  </w:drawing>
+                </mc:Choice>
+                <mc:Fallback>
+                  <w:pict>
+                    <v:rect w14:anchorId="66746CC6" id="Rectangle 30" o:spid="_x0000_s1026" style="width:24.2pt;height:24.2pt;visibility:visible;mso-wrap-style:square;mso-left-percent:-10001;mso-top-percent:-10001;mso-position-horizontal:absolute;mso-position-horizontal-relative:char;mso-position-vertical:absolute;mso-position-vertical-relative:line;mso-left-percent:-10001;mso-top-percent:-10001;v-text-anchor:top" o:gfxdata="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" filled="f" stroked="f">
+                      <o:lock v:ext="edit" aspectratio="t"/>
+                      <w10:anchorlock/>
+                    </v:rect>
+                  </w:pict>
+                </mc:Fallback>
+              </mc:AlternateContent>
+            </w:r>
+          </w:p>
+          <w:p>
+            <w:pPr>
+              <w:rPr>
+                <w:bCs/>
+                <w:lang w:bidi="es-ES"/>
+              </w:rPr>
+            </w:pPr>
+          </w:p>
+          <w:p>
             <w:pPr>
               <w:rPr>
                 <w:b w:val="0"/>
@@ -5277,25 +5539,21 @@
             </w:pPr>
             <w:r>
               <w:rPr>
-                <w:b w:val="0"/>
-                <w:bCs/>
-                <w:noProof/>
-                <w:lang w:bidi="es-ES"/>
-              </w:rPr>
-              <w:lastRenderedPageBreak/>
+                <w:noProof/>
+              </w:rPr>
               <w:drawing>
-                <wp:anchor distT="0" distB="0" distL="114300" distR="114300" simplePos="0" relativeHeight="251694080" behindDoc="0" locked="0" layoutInCell="1" allowOverlap="1" wp14:anchorId="3DD65A55" wp14:editId="024106E3">
+                <wp:anchor distT="0" distB="0" distL="114300" distR="114300" simplePos="0" relativeHeight="251698176" behindDoc="0" locked="0" layoutInCell="1" allowOverlap="1" wp14:anchorId="306E267A" wp14:editId="228F5393">
                   <wp:simplePos x="0" y="0"/>
                   <wp:positionH relativeFrom="column">
-                    <wp:posOffset>3427460</wp:posOffset>
+                    <wp:posOffset>3082063</wp:posOffset>
                   </wp:positionH>
                   <wp:positionV relativeFrom="paragraph">
-                    <wp:posOffset>202717</wp:posOffset>
+                    <wp:posOffset>1195729</wp:posOffset>
                   </wp:positionV>
-                  <wp:extent cx="2853690" cy="778510"/>
-                  <wp:effectExtent l="19050" t="19050" r="22860" b="21590"/>
-                  <wp:wrapNone/>
-                  <wp:docPr id="36" name="Imagen 36"/>
+                  <wp:extent cx="3227070" cy="860425"/>
+                  <wp:effectExtent l="0" t="0" r="0" b="0"/>
+                  <wp:wrapSquare wrapText="bothSides"/>
+                  <wp:docPr id="32" name="Picture 32"/>
                   <wp:cNvGraphicFramePr>
                     <a:graphicFrameLocks xmlns:a="http://schemas.openxmlformats.org/drawingml/2006/main" noChangeAspect="1"/>
                   </wp:cNvGraphicFramePr>
@@ -5303,29 +5561,33 @@
                     <a:graphicData uri="http://schemas.openxmlformats.org/drawingml/2006/picture">
                       <pic:pic xmlns:pic="http://schemas.openxmlformats.org/drawingml/2006/picture">
                         <pic:nvPicPr>
-                          <pic:cNvPr id="1" name=""/>
-                          <pic:cNvPicPr/>
+                          <pic:cNvPr id="0" name="Picture 7"/>
+                          <pic:cNvPicPr>
+                            <a:picLocks noChangeAspect="1" noChangeArrowheads="1"/>
+                          </pic:cNvPicPr>
                         </pic:nvPicPr>
                         <pic:blipFill rotWithShape="1">
-                          <a:blip r:embed="rId29"/>
-                          <a:srcRect l="870" t="3848" r="7795" b="17493"/>
+                          <a:blip r:embed="rId29">
+                            <a:extLst>
+                              <a:ext uri="{28A0092B-C50C-407E-A947-70E740481C1C}">
+                                <a14:useLocalDpi xmlns:a14="http://schemas.microsoft.com/office/drawing/2010/main" val="0"/>
+                              </a:ext>
+                            </a:extLst>
+                          </a:blip>
+                          <a:srcRect b="31826"/>
                           <a:stretch/>
                         </pic:blipFill>
                         <pic:spPr bwMode="auto">
                           <a:xfrm>
                             <a:off x="0" y="0"/>
-                            <a:ext cx="2853690" cy="778510"/>
+                            <a:ext cx="3227070" cy="860425"/>
                           </a:xfrm>
                           <a:prstGeom prst="rect">
                             <a:avLst/>
                           </a:prstGeom>
+                          <a:noFill/>
                           <a:ln>
-                            <a:solidFill>
-                              <a:schemeClr val="tx1">
-                                <a:lumMod val="10000"/>
-                                <a:lumOff val="90000"/>
-                              </a:schemeClr>
-                            </a:solidFill>
+                            <a:noFill/>
                           </a:ln>
                           <a:extLst>
                             <a:ext uri="{53640926-AAD7-44D8-BBD7-CCE9431645EC}">
@@ -5336,10 +5598,10 @@
                       </pic:pic>
                     </a:graphicData>
                   </a:graphic>
-                  <wp14:sizeRelH relativeFrom="margin">
+                  <wp14:sizeRelH relativeFrom="page">
                     <wp14:pctWidth>0</wp14:pctWidth>
                   </wp14:sizeRelH>
-                  <wp14:sizeRelV relativeFrom="margin">
+                  <wp14:sizeRelV relativeFrom="page">
                     <wp14:pctHeight>0</wp14:pctHeight>
                   </wp14:sizeRelV>
                 </wp:anchor>
@@ -5350,15 +5612,15 @@
                 <w:noProof/>
               </w:rPr>
               <w:drawing>
-                <wp:anchor distT="0" distB="0" distL="114300" distR="114300" simplePos="0" relativeHeight="251693056" behindDoc="0" locked="0" layoutInCell="1" allowOverlap="1" wp14:anchorId="6E277CD1" wp14:editId="664AA502">
+                <wp:anchor distT="0" distB="0" distL="114300" distR="114300" simplePos="0" relativeHeight="251693056" behindDoc="0" locked="0" layoutInCell="1" allowOverlap="1" wp14:anchorId="6E277CD1" wp14:editId="23FCD580">
                   <wp:simplePos x="0" y="0"/>
                   <wp:positionH relativeFrom="column">
-                    <wp:posOffset>-110820</wp:posOffset>
+                    <wp:posOffset>-1905</wp:posOffset>
                   </wp:positionH>
                   <wp:positionV relativeFrom="paragraph">
-                    <wp:posOffset>202972</wp:posOffset>
+                    <wp:posOffset>1196526</wp:posOffset>
                   </wp:positionV>
-                  <wp:extent cx="2690345" cy="758028"/>
+                  <wp:extent cx="2689860" cy="757555"/>
                   <wp:effectExtent l="0" t="0" r="0" b="4445"/>
                   <wp:wrapNone/>
                   <wp:docPr id="35" name="Imagen 35"/>
@@ -5381,7 +5643,7 @@
                         <pic:spPr>
                           <a:xfrm>
                             <a:off x="0" y="0"/>
-                            <a:ext cx="2690345" cy="758028"/>
+                            <a:ext cx="2689860" cy="757555"/>
                           </a:xfrm>
                           <a:prstGeom prst="rect">
                             <a:avLst/>
@@ -5399,15 +5661,6 @@
                 </wp:anchor>
               </w:drawing>
             </w:r>
-          </w:p>
-          <w:p>
-            <w:pPr>
-              <w:rPr>
-                <w:b w:val="0"/>
-                <w:bCs/>
-                <w:lang w:bidi="es-ES"/>
-              </w:rPr>
-            </w:pPr>
             <w:r>
               <w:rPr>
                 <w:b w:val="0"/>
@@ -5418,13 +5671,13 @@
               <mc:AlternateContent>
                 <mc:Choice Requires="wps">
                   <w:drawing>
-                    <wp:anchor distT="45720" distB="45720" distL="114300" distR="114300" simplePos="0" relativeHeight="251689984" behindDoc="0" locked="0" layoutInCell="1" allowOverlap="1" wp14:anchorId="44E9A0BB" wp14:editId="01A34EDF">
+                    <wp:anchor distT="45720" distB="45720" distL="114300" distR="114300" simplePos="0" relativeHeight="251689984" behindDoc="0" locked="0" layoutInCell="1" allowOverlap="1" wp14:anchorId="44E9A0BB" wp14:editId="32763324">
                       <wp:simplePos x="0" y="0"/>
                       <wp:positionH relativeFrom="column">
-                        <wp:posOffset>1892046</wp:posOffset>
+                        <wp:posOffset>2008342</wp:posOffset>
                       </wp:positionH>
                       <wp:positionV relativeFrom="paragraph">
-                        <wp:posOffset>1113358</wp:posOffset>
+                        <wp:posOffset>2446649</wp:posOffset>
                       </wp:positionV>
                       <wp:extent cx="2225216" cy="322419"/>
                       <wp:effectExtent l="0" t="0" r="0" b="1905"/>
@@ -5498,7 +5751,7 @@
                 </mc:Choice>
                 <mc:Fallback>
                   <w:pict>
-                    <v:shape w14:anchorId="44E9A0BB" id="_x0000_s1032" type="#_x0000_t202" style="position:absolute;margin-left:149pt;margin-top:87.65pt;width:175.2pt;height:25.4pt;z-index:251689984;visibility:visible;mso-wrap-style:square;mso-width-percent:0;mso-height-percent:0;mso-wrap-distance-left:9pt;mso-wrap-distance-top:3.6pt;mso-wrap-distance-right:9pt;mso-wrap-distance-bottom:3.6pt;mso-position-horizontal:absolute;mso-position-horizontal-relative:text;mso-position-vertical:absolute;mso-position-vertical-relative:text;mso-width-percent:0;mso-height-percent:0;mso-width-relative:margin;mso-height-relative:margin;v-text-anchor:top" o:gfxdata="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" filled="f" stroked="f">
+                    <v:shape w14:anchorId="44E9A0BB" id="_x0000_s1032" type="#_x0000_t202" style="position:absolute;margin-left:158.15pt;margin-top:192.65pt;width:175.2pt;height:25.4pt;z-index:251689984;visibility:visible;mso-wrap-style:square;mso-width-percent:0;mso-height-percent:0;mso-wrap-distance-left:9pt;mso-wrap-distance-top:3.6pt;mso-wrap-distance-right:9pt;mso-wrap-distance-bottom:3.6pt;mso-position-horizontal:absolute;mso-position-horizontal-relative:text;mso-position-vertical:absolute;mso-position-vertical-relative:text;mso-width-percent:0;mso-height-percent:0;mso-width-relative:margin;mso-height-relative:margin;v-text-anchor:top" o:gfxdata="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" filled="f" stroked="f">
                       <v:textbox>
                         <w:txbxContent>
                           <w:p>
@@ -5530,9 +5783,6 @@
                 </mc:Fallback>
               </mc:AlternateContent>
             </w:r>
-            <w:r>
-              <w:t xml:space="preserve">  </w:t>
-            </w:r>
           </w:p>
         </w:tc>
       </w:tr>
@@ -5562,6 +5812,7 @@
               <w:rPr>
                 <w:lang w:bidi="es-ES"/>
               </w:rPr>
+              <w:lastRenderedPageBreak/>
               <w:t>Si planteamos el escenario en el que, con el programa en ejecución, se vulnera la integridad de un fichero (en nuestro ejemplo, “</w:t>
             </w:r>
             <w:r>
@@ -5987,7 +6238,7 @@
                                     <w:proofErr w:type="spellStart"/>
                                     <w:r>
                                       <w:rPr>
-                                        <w:rStyle w:val="Hipervnculo"/>
+                                        <w:rStyle w:val="Hyperlink"/>
                                       </w:rPr>
                                       <w:t>url</w:t>
                                     </w:r>
@@ -6013,11 +6264,7 @@
                 </mc:Choice>
                 <mc:Fallback>
                   <w:pict>
-                    <v:shapetype w14:anchorId="58C778B7" id="_x0000_t202" coordsize="21600,21600" o:spt="202" path="m,l,21600r21600,l21600,xe">
-                      <v:stroke joinstyle="miter"/>
-                      <v:path gradientshapeok="t" o:connecttype="rect"/>
-                    </v:shapetype>
-                    <v:shape id="_x0000_s1033" type="#_x0000_t202" style="position:absolute;margin-left:-3.6pt;margin-top:43.4pt;width:267.75pt;height:30.75pt;z-index:251697152;visibility:visible;mso-wrap-style:square;mso-width-percent:0;mso-height-percent:0;mso-wrap-distance-left:9pt;mso-wrap-distance-top:3.6pt;mso-wrap-distance-right:9pt;mso-wrap-distance-bottom:3.6pt;mso-position-horizontal:absolute;mso-position-horizontal-relative:text;mso-position-vertical:absolute;mso-position-vertical-relative:text;mso-width-percent:0;mso-height-percent:0;mso-width-relative:margin;mso-height-relative:margin;v-text-anchor:top" o:gfxdata="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" filled="f" stroked="f">
+                    <v:shape w14:anchorId="58C778B7" id="_x0000_s1033" type="#_x0000_t202" style="position:absolute;margin-left:-3.6pt;margin-top:43.4pt;width:267.75pt;height:30.75pt;z-index:251697152;visibility:visible;mso-wrap-style:square;mso-width-percent:0;mso-height-percent:0;mso-wrap-distance-left:9pt;mso-wrap-distance-top:3.6pt;mso-wrap-distance-right:9pt;mso-wrap-distance-bottom:3.6pt;mso-position-horizontal:absolute;mso-position-horizontal-relative:text;mso-position-vertical:absolute;mso-position-vertical-relative:text;mso-width-percent:0;mso-height-percent:0;mso-width-relative:margin;mso-height-relative:margin;v-text-anchor:top" o:gfxdata="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" filled="f" stroked="f">
                       <v:textbox>
                         <w:txbxContent>
                           <w:p>
@@ -6037,7 +6284,7 @@
                               <w:proofErr w:type="spellStart"/>
                               <w:r>
                                 <w:rPr>
-                                  <w:rStyle w:val="Hipervnculo"/>
+                                  <w:rStyle w:val="Hyperlink"/>
                                 </w:rPr>
                                 <w:t>url</w:t>
                               </w:r>
@@ -6125,15 +6372,16 @@
           </w:tcPr>
           <w:p>
             <w:pPr>
-              <w:pStyle w:val="Ttulo1"/>
+              <w:pStyle w:val="Heading1"/>
               <w:framePr w:hSpace="0" w:wrap="auto" w:vAnchor="margin" w:hAnchor="text" w:yAlign="inline"/>
               <w:jc w:val="left"/>
             </w:pPr>
-            <w:bookmarkStart w:id="10" w:name="_Toc115358597"/>
-            <w:r>
+            <w:bookmarkStart w:id="11" w:name="_Toc115358597"/>
+            <w:r>
+              <w:lastRenderedPageBreak/>
               <w:t>BIBLIOGRAFÍA</w:t>
             </w:r>
-            <w:bookmarkEnd w:id="10"/>
+            <w:bookmarkEnd w:id="11"/>
           </w:p>
         </w:tc>
       </w:tr>
@@ -6142,6 +6390,10 @@
       <w:pPr>
         <w:pStyle w:val="Contenido"/>
         <w:framePr w:wrap="around"/>
+        <w:numPr>
+          <w:ilvl w:val="0"/>
+          <w:numId w:val="27"/>
+        </w:numPr>
       </w:pPr>
       <w:r>
         <w:t>Sistemas de detección de intrusos</w:t>
@@ -6166,6 +6418,10 @@
       <w:pPr>
         <w:pStyle w:val="Contenido"/>
         <w:framePr w:wrap="around"/>
+        <w:numPr>
+          <w:ilvl w:val="0"/>
+          <w:numId w:val="27"/>
+        </w:numPr>
       </w:pPr>
       <w:r>
         <w:t>El sistema de detección de intrusiones (IDS)</w:t>
@@ -6184,6 +6440,10 @@
       <w:pPr>
         <w:pStyle w:val="Contenido"/>
         <w:framePr w:wrap="around"/>
+        <w:numPr>
+          <w:ilvl w:val="0"/>
+          <w:numId w:val="27"/>
+        </w:numPr>
       </w:pPr>
       <w:r>
         <w:t>Banco de Preguntas y Respuestas de redes</w:t>
@@ -6222,6 +6482,13 @@
       <w:pPr>
         <w:pStyle w:val="Contenido"/>
         <w:framePr w:wrap="around"/>
+        <w:numPr>
+          <w:ilvl w:val="0"/>
+          <w:numId w:val="27"/>
+        </w:numPr>
+        <w:rPr>
+          <w:rStyle w:val="Hyperlink"/>
+        </w:rPr>
       </w:pPr>
       <w:r>
         <w:t xml:space="preserve">Documentación oficial Python 3 - </w:t>
@@ -6229,7 +6496,7 @@
       <w:hyperlink r:id="rId34" w:history="1">
         <w:r>
           <w:rPr>
-            <w:rStyle w:val="Hipervnculo"/>
+            <w:rStyle w:val="Hyperlink"/>
           </w:rPr>
           <w:t>https://www.python.org/doc/</w:t>
         </w:r>
@@ -6239,7 +6506,97 @@
       <w:pPr>
         <w:pStyle w:val="Contenido"/>
         <w:framePr w:wrap="around"/>
-      </w:pPr>
+        <w:rPr>
+          <w:rStyle w:val="Hyperlink"/>
+        </w:rPr>
+      </w:pPr>
+    </w:p>
+    <w:p>
+      <w:pPr>
+        <w:pStyle w:val="Contenido"/>
+        <w:framePr w:wrap="around"/>
+        <w:numPr>
+          <w:ilvl w:val="0"/>
+          <w:numId w:val="27"/>
+        </w:numPr>
+      </w:pPr>
+      <w:proofErr w:type="spellStart"/>
+      <w:r>
+        <w:t>StackOverflow</w:t>
+      </w:r>
+      <w:proofErr w:type="spellEnd"/>
+    </w:p>
+    <w:p>
+      <w:pPr>
+        <w:pStyle w:val="Contenido"/>
+        <w:framePr w:wrap="around"/>
+      </w:pPr>
+    </w:p>
+    <w:p>
+      <w:pPr>
+        <w:pStyle w:val="Contenido"/>
+        <w:framePr w:wrap="around"/>
+        <w:rPr>
+          <w:b/>
+          <w:bCs/>
+          <w:sz w:val="32"/>
+          <w:szCs w:val="24"/>
+        </w:rPr>
+      </w:pPr>
+      <w:r>
+        <w:rPr>
+          <w:b/>
+          <w:bCs/>
+          <w:sz w:val="32"/>
+          <w:szCs w:val="24"/>
+        </w:rPr>
+        <w:t>Dependencias del proyecto:</w:t>
+      </w:r>
+    </w:p>
+    <w:p>
+      <w:pPr>
+        <w:pStyle w:val="Contenido"/>
+        <w:framePr w:wrap="around"/>
+        <w:rPr>
+          <w:b/>
+          <w:bCs/>
+        </w:rPr>
+      </w:pPr>
+    </w:p>
+    <w:p>
+      <w:pPr>
+        <w:pStyle w:val="Contenido"/>
+        <w:framePr w:wrap="around"/>
+        <w:numPr>
+          <w:ilvl w:val="0"/>
+          <w:numId w:val="26"/>
+        </w:numPr>
+      </w:pPr>
+      <w:r>
+        <w:t>Python 3.x</w:t>
+      </w:r>
+    </w:p>
+    <w:p>
+      <w:pPr>
+        <w:pStyle w:val="Contenido"/>
+        <w:framePr w:wrap="around"/>
+        <w:ind w:left="720"/>
+      </w:pPr>
+    </w:p>
+    <w:p>
+      <w:pPr>
+        <w:pStyle w:val="Contenido"/>
+        <w:framePr w:wrap="around"/>
+        <w:numPr>
+          <w:ilvl w:val="0"/>
+          <w:numId w:val="26"/>
+        </w:numPr>
+      </w:pPr>
+      <w:proofErr w:type="spellStart"/>
+      <w:r>
+        <w:t>Hashlib</w:t>
+      </w:r>
+      <w:proofErr w:type="spellEnd"/>
     </w:p>
     <w:p>
       <w:pPr>
@@ -6265,7 +6622,7 @@
 </file>
 
 <file path=word/endnotes.xml><?xml version="1.0" encoding="utf-8"?>
-<w:endnotes xmlns:wpc="http://schemas.microsoft.com/office/word/2010/wordprocessingCanvas" xmlns:cx="http://schemas.microsoft.com/office/drawing/2014/chartex" xmlns:cx1="http://schemas.microsoft.com/office/drawing/2015/9/8/chartex" xmlns:cx2="http://schemas.microsoft.com/office/drawing/2015/10/21/chartex" xmlns:cx3="http://schemas.microsoft.com/office/drawing/2016/5/9/chartex" xmlns:cx4="http://schemas.microsoft.com/office/drawing/2016/5/10/chartex" xmlns:cx5="http://schemas.microsoft.com/office/drawing/2016/5/11/chartex" xmlns:cx6="http://schemas.microsoft.com/office/drawing/2016/5/12/chartex" xmlns:cx7="http://schemas.microsoft.com/office/drawing/2016/5/13/chartex" xmlns:cx8="http://schemas.microsoft.com/office/drawing/2016/5/14/chartex" xmlns:mc="http://schemas.openxmlformats.org/markup-compatibility/2006" xmlns:aink="http://schemas.microsoft.com/office/drawing/2016/ink" xmlns:am3d="http://schemas.microsoft.com/office/drawing/2017/model3d" xmlns:o="urn:schemas-microsoft-com:office:office" xmlns:r="http://schemas.openxmlformats.org/officeDocument/2006/relationships" xmlns:m="http://schemas.openxmlformats.org/officeDocument/2006/math" xmlns:v="urn:schemas-microsoft-com:vml" xmlns:wp14="http://schemas.microsoft.com/office/word/2010/wordprocessingDrawing" xmlns:wp="http://schemas.openxmlformats.org/drawingml/2006/wordprocessingDrawing" xmlns:w10="urn:schemas-microsoft-com:office:word" xmlns:w="http://schemas.openxmlformats.org/wordprocessingml/2006/main" xmlns:w14="http://schemas.microsoft.com/office/word/2010/wordml" xmlns:w15="http://schemas.microsoft.com/office/word/2012/wordml" xmlns:w16cex="http://schemas.microsoft.com/office/word/2018/wordml/cex" xmlns:w16cid="http://schemas.microsoft.com/office/word/2016/wordml/cid" xmlns:w16="http://schemas.microsoft.com/office/word/2018/wordml" xmlns:w16sdtdh="http://schemas.microsoft.com/office/word/2020/wordml/sdtdatahash" xmlns:w16se="http://schemas.microsoft.com/office/word/2015/wordml/symex" xmlns:wpg="http://schemas.microsoft.com/office/word/2010/wordprocessingGroup" xmlns:wpi="http://schemas.microsoft.com/office/word/2010/wordprocessingInk" xmlns:wne="http://schemas.microsoft.com/office/word/2006/wordml" xmlns:wps="http://schemas.microsoft.com/office/word/2010/wordprocessingShape" mc:Ignorable="w14 w15 w16se w16cid w16 w16cex w16sdtdh wp14">
+<w:endnotes xmlns:wpc="http://schemas.microsoft.com/office/word/2010/wordprocessingCanvas" xmlns:cx="http://schemas.microsoft.com/office/drawing/2014/chartex" xmlns:cx1="http://schemas.microsoft.com/office/drawing/2015/9/8/chartex" xmlns:cx2="http://schemas.microsoft.com/office/drawing/2015/10/21/chartex" xmlns:cx3="http://schemas.microsoft.com/office/drawing/2016/5/9/chartex" xmlns:cx4="http://schemas.microsoft.com/office/drawing/2016/5/10/chartex" xmlns:cx5="http://schemas.microsoft.com/office/drawing/2016/5/11/chartex" xmlns:cx6="http://schemas.microsoft.com/office/drawing/2016/5/12/chartex" xmlns:cx7="http://schemas.microsoft.com/office/drawing/2016/5/13/chartex" xmlns:cx8="http://schemas.microsoft.com/office/drawing/2016/5/14/chartex" xmlns:mc="http://schemas.openxmlformats.org/markup-compatibility/2006" xmlns:aink="http://schemas.microsoft.com/office/drawing/2016/ink" xmlns:am3d="http://schemas.microsoft.com/office/drawing/2017/model3d" xmlns:o="urn:schemas-microsoft-com:office:office" xmlns:oel="http://schemas.microsoft.com/office/2019/extlst" xmlns:r="http://schemas.openxmlformats.org/officeDocument/2006/relationships" xmlns:m="http://schemas.openxmlformats.org/officeDocument/2006/math" xmlns:v="urn:schemas-microsoft-com:vml" xmlns:wp14="http://schemas.microsoft.com/office/word/2010/wordprocessingDrawing" xmlns:wp="http://schemas.openxmlformats.org/drawingml/2006/wordprocessingDrawing" xmlns:w10="urn:schemas-microsoft-com:office:word" xmlns:w="http://schemas.openxmlformats.org/wordprocessingml/2006/main" xmlns:w14="http://schemas.microsoft.com/office/word/2010/wordml" xmlns:w15="http://schemas.microsoft.com/office/word/2012/wordml" xmlns:w16cex="http://schemas.microsoft.com/office/word/2018/wordml/cex" xmlns:w16cid="http://schemas.microsoft.com/office/word/2016/wordml/cid" xmlns:w16="http://schemas.microsoft.com/office/word/2018/wordml" xmlns:w16sdtdh="http://schemas.microsoft.com/office/word/2020/wordml/sdtdatahash" xmlns:w16se="http://schemas.microsoft.com/office/word/2015/wordml/symex" xmlns:wpg="http://schemas.microsoft.com/office/word/2010/wordprocessingGroup" xmlns:wpi="http://schemas.microsoft.com/office/word/2010/wordprocessingInk" xmlns:wne="http://schemas.microsoft.com/office/word/2006/wordml" xmlns:wps="http://schemas.microsoft.com/office/word/2010/wordprocessingShape" mc:Ignorable="w14 w15 w16se w16cid w16 w16cex w16sdtdh wp14">
   <w:endnote w:type="separator" w:id="-1">
     <w:p>
       <w:r>
@@ -6284,10 +6641,10 @@
 </file>
 
 <file path=word/footer1.xml><?xml version="1.0" encoding="utf-8"?>
-<w:ftr xmlns:wpc="http://schemas.microsoft.com/office/word/2010/wordprocessingCanvas" xmlns:cx="http://schemas.microsoft.com/office/drawing/2014/chartex" xmlns:cx1="http://schemas.microsoft.com/office/drawing/2015/9/8/chartex" xmlns:cx2="http://schemas.microsoft.com/office/drawing/2015/10/21/chartex" xmlns:cx3="http://schemas.microsoft.com/office/drawing/2016/5/9/chartex" xmlns:cx4="http://schemas.microsoft.com/office/drawing/2016/5/10/chartex" xmlns:cx5="http://schemas.microsoft.com/office/drawing/2016/5/11/chartex" xmlns:cx6="http://schemas.microsoft.com/office/drawing/2016/5/12/chartex" xmlns:cx7="http://schemas.microsoft.com/office/drawing/2016/5/13/chartex" xmlns:cx8="http://schemas.microsoft.com/office/drawing/2016/5/14/chartex" xmlns:mc="http://schemas.openxmlformats.org/markup-compatibility/2006" xmlns:aink="http://schemas.microsoft.com/office/drawing/2016/ink" xmlns:am3d="http://schemas.microsoft.com/office/drawing/2017/model3d" xmlns:o="urn:schemas-microsoft-com:office:office" xmlns:r="http://schemas.openxmlformats.org/officeDocument/2006/relationships" xmlns:m="http://schemas.openxmlformats.org/officeDocument/2006/math" xmlns:v="urn:schemas-microsoft-com:vml" xmlns:wp14="http://schemas.microsoft.com/office/word/2010/wordprocessingDrawing" xmlns:wp="http://schemas.openxmlformats.org/drawingml/2006/wordprocessingDrawing" xmlns:w10="urn:schemas-microsoft-com:office:word" xmlns:w="http://schemas.openxmlformats.org/wordprocessingml/2006/main" xmlns:w14="http://schemas.microsoft.com/office/word/2010/wordml" xmlns:w15="http://schemas.microsoft.com/office/word/2012/wordml" xmlns:w16cex="http://schemas.microsoft.com/office/word/2018/wordml/cex" xmlns:w16cid="http://schemas.microsoft.com/office/word/2016/wordml/cid" xmlns:w16="http://schemas.microsoft.com/office/word/2018/wordml" xmlns:w16sdtdh="http://schemas.microsoft.com/office/word/2020/wordml/sdtdatahash" xmlns:w16se="http://schemas.microsoft.com/office/word/2015/wordml/symex" xmlns:wpg="http://schemas.microsoft.com/office/word/2010/wordprocessingGroup" xmlns:wpi="http://schemas.microsoft.com/office/word/2010/wordprocessingInk" xmlns:wne="http://schemas.microsoft.com/office/word/2006/wordml" xmlns:wps="http://schemas.microsoft.com/office/word/2010/wordprocessingShape" mc:Ignorable="w14 w15 w16se w16cid w16 w16cex w16sdtdh wp14">
+<w:ftr xmlns:wpc="http://schemas.microsoft.com/office/word/2010/wordprocessingCanvas" xmlns:cx="http://schemas.microsoft.com/office/drawing/2014/chartex" xmlns:cx1="http://schemas.microsoft.com/office/drawing/2015/9/8/chartex" xmlns:cx2="http://schemas.microsoft.com/office/drawing/2015/10/21/chartex" xmlns:cx3="http://schemas.microsoft.com/office/drawing/2016/5/9/chartex" xmlns:cx4="http://schemas.microsoft.com/office/drawing/2016/5/10/chartex" xmlns:cx5="http://schemas.microsoft.com/office/drawing/2016/5/11/chartex" xmlns:cx6="http://schemas.microsoft.com/office/drawing/2016/5/12/chartex" xmlns:cx7="http://schemas.microsoft.com/office/drawing/2016/5/13/chartex" xmlns:cx8="http://schemas.microsoft.com/office/drawing/2016/5/14/chartex" xmlns:mc="http://schemas.openxmlformats.org/markup-compatibility/2006" xmlns:aink="http://schemas.microsoft.com/office/drawing/2016/ink" xmlns:am3d="http://schemas.microsoft.com/office/drawing/2017/model3d" xmlns:o="urn:schemas-microsoft-com:office:office" xmlns:oel="http://schemas.microsoft.com/office/2019/extlst" xmlns:r="http://schemas.openxmlformats.org/officeDocument/2006/relationships" xmlns:m="http://schemas.openxmlformats.org/officeDocument/2006/math" xmlns:v="urn:schemas-microsoft-com:vml" xmlns:wp14="http://schemas.microsoft.com/office/word/2010/wordprocessingDrawing" xmlns:wp="http://schemas.openxmlformats.org/drawingml/2006/wordprocessingDrawing" xmlns:w10="urn:schemas-microsoft-com:office:word" xmlns:w="http://schemas.openxmlformats.org/wordprocessingml/2006/main" xmlns:w14="http://schemas.microsoft.com/office/word/2010/wordml" xmlns:w15="http://schemas.microsoft.com/office/word/2012/wordml" xmlns:w16cex="http://schemas.microsoft.com/office/word/2018/wordml/cex" xmlns:w16cid="http://schemas.microsoft.com/office/word/2016/wordml/cid" xmlns:w16="http://schemas.microsoft.com/office/word/2018/wordml" xmlns:w16sdtdh="http://schemas.microsoft.com/office/word/2020/wordml/sdtdatahash" xmlns:w16se="http://schemas.microsoft.com/office/word/2015/wordml/symex" xmlns:wpg="http://schemas.microsoft.com/office/word/2010/wordprocessingGroup" xmlns:wpi="http://schemas.microsoft.com/office/word/2010/wordprocessingInk" xmlns:wne="http://schemas.microsoft.com/office/word/2006/wordml" xmlns:wps="http://schemas.microsoft.com/office/word/2010/wordprocessingShape" mc:Ignorable="w14 w15 w16se w16cid w16 w16cex w16sdtdh wp14">
   <w:p>
     <w:pPr>
-      <w:pStyle w:val="Piedepgina"/>
+      <w:pStyle w:val="Footer"/>
     </w:pPr>
     <w:sdt>
       <w:sdtPr>
@@ -6301,7 +6658,6 @@
         <w:temporary/>
         <w:showingPlcHdr/>
       </w:sdtPr>
-      <w:sdtEndPr/>
       <w:sdtContent>
         <w:r>
           <w:rPr>
@@ -6364,10 +6720,10 @@
 </file>
 
 <file path=word/footer2.xml><?xml version="1.0" encoding="utf-8"?>
-<w:ftr xmlns:wpc="http://schemas.microsoft.com/office/word/2010/wordprocessingCanvas" xmlns:cx="http://schemas.microsoft.com/office/drawing/2014/chartex" xmlns:cx1="http://schemas.microsoft.com/office/drawing/2015/9/8/chartex" xmlns:cx2="http://schemas.microsoft.com/office/drawing/2015/10/21/chartex" xmlns:cx3="http://schemas.microsoft.com/office/drawing/2016/5/9/chartex" xmlns:cx4="http://schemas.microsoft.com/office/drawing/2016/5/10/chartex" xmlns:cx5="http://schemas.microsoft.com/office/drawing/2016/5/11/chartex" xmlns:cx6="http://schemas.microsoft.com/office/drawing/2016/5/12/chartex" xmlns:cx7="http://schemas.microsoft.com/office/drawing/2016/5/13/chartex" xmlns:cx8="http://schemas.microsoft.com/office/drawing/2016/5/14/chartex" xmlns:mc="http://schemas.openxmlformats.org/markup-compatibility/2006" xmlns:aink="http://schemas.microsoft.com/office/drawing/2016/ink" xmlns:am3d="http://schemas.microsoft.com/office/drawing/2017/model3d" xmlns:o="urn:schemas-microsoft-com:office:office" xmlns:r="http://schemas.openxmlformats.org/officeDocument/2006/relationships" xmlns:m="http://schemas.openxmlformats.org/officeDocument/2006/math" xmlns:v="urn:schemas-microsoft-com:vml" xmlns:wp14="http://schemas.microsoft.com/office/word/2010/wordprocessingDrawing" xmlns:wp="http://schemas.openxmlformats.org/drawingml/2006/wordprocessingDrawing" xmlns:w10="urn:schemas-microsoft-com:office:word" xmlns:w="http://schemas.openxmlformats.org/wordprocessingml/2006/main" xmlns:w14="http://schemas.microsoft.com/office/word/2010/wordml" xmlns:w15="http://schemas.microsoft.com/office/word/2012/wordml" xmlns:w16cex="http://schemas.microsoft.com/office/word/2018/wordml/cex" xmlns:w16cid="http://schemas.microsoft.com/office/word/2016/wordml/cid" xmlns:w16="http://schemas.microsoft.com/office/word/2018/wordml" xmlns:w16sdtdh="http://schemas.microsoft.com/office/word/2020/wordml/sdtdatahash" xmlns:w16se="http://schemas.microsoft.com/office/word/2015/wordml/symex" xmlns:wpg="http://schemas.microsoft.com/office/word/2010/wordprocessingGroup" xmlns:wpi="http://schemas.microsoft.com/office/word/2010/wordprocessingInk" xmlns:wne="http://schemas.microsoft.com/office/word/2006/wordml" xmlns:wps="http://schemas.microsoft.com/office/word/2010/wordprocessingShape" mc:Ignorable="w14 w15 w16se w16cid w16 w16cex w16sdtdh wp14">
+<w:ftr xmlns:wpc="http://schemas.microsoft.com/office/word/2010/wordprocessingCanvas" xmlns:cx="http://schemas.microsoft.com/office/drawing/2014/chartex" xmlns:cx1="http://schemas.microsoft.com/office/drawing/2015/9/8/chartex" xmlns:cx2="http://schemas.microsoft.com/office/drawing/2015/10/21/chartex" xmlns:cx3="http://schemas.microsoft.com/office/drawing/2016/5/9/chartex" xmlns:cx4="http://schemas.microsoft.com/office/drawing/2016/5/10/chartex" xmlns:cx5="http://schemas.microsoft.com/office/drawing/2016/5/11/chartex" xmlns:cx6="http://schemas.microsoft.com/office/drawing/2016/5/12/chartex" xmlns:cx7="http://schemas.microsoft.com/office/drawing/2016/5/13/chartex" xmlns:cx8="http://schemas.microsoft.com/office/drawing/2016/5/14/chartex" xmlns:mc="http://schemas.openxmlformats.org/markup-compatibility/2006" xmlns:aink="http://schemas.microsoft.com/office/drawing/2016/ink" xmlns:am3d="http://schemas.microsoft.com/office/drawing/2017/model3d" xmlns:o="urn:schemas-microsoft-com:office:office" xmlns:oel="http://schemas.microsoft.com/office/2019/extlst" xmlns:r="http://schemas.openxmlformats.org/officeDocument/2006/relationships" xmlns:m="http://schemas.openxmlformats.org/officeDocument/2006/math" xmlns:v="urn:schemas-microsoft-com:vml" xmlns:wp14="http://schemas.microsoft.com/office/word/2010/wordprocessingDrawing" xmlns:wp="http://schemas.openxmlformats.org/drawingml/2006/wordprocessingDrawing" xmlns:w10="urn:schemas-microsoft-com:office:word" xmlns:w="http://schemas.openxmlformats.org/wordprocessingml/2006/main" xmlns:w14="http://schemas.microsoft.com/office/word/2010/wordml" xmlns:w15="http://schemas.microsoft.com/office/word/2012/wordml" xmlns:w16cex="http://schemas.microsoft.com/office/word/2018/wordml/cex" xmlns:w16cid="http://schemas.microsoft.com/office/word/2016/wordml/cid" xmlns:w16="http://schemas.microsoft.com/office/word/2018/wordml" xmlns:w16sdtdh="http://schemas.microsoft.com/office/word/2020/wordml/sdtdatahash" xmlns:w16se="http://schemas.microsoft.com/office/word/2015/wordml/symex" xmlns:wpg="http://schemas.microsoft.com/office/word/2010/wordprocessingGroup" xmlns:wpi="http://schemas.microsoft.com/office/word/2010/wordprocessingInk" xmlns:wne="http://schemas.microsoft.com/office/word/2006/wordml" xmlns:wps="http://schemas.microsoft.com/office/word/2010/wordprocessingShape" mc:Ignorable="w14 w15 w16se w16cid w16 w16cex w16sdtdh wp14">
   <w:p>
     <w:pPr>
-      <w:pStyle w:val="Piedepgina"/>
+      <w:pStyle w:val="Footer"/>
     </w:pPr>
     <w:r>
       <w:rPr>
@@ -6438,7 +6794,7 @@
 </file>
 
 <file path=word/footnotes.xml><?xml version="1.0" encoding="utf-8"?>
-<w:footnotes xmlns:wpc="http://schemas.microsoft.com/office/word/2010/wordprocessingCanvas" xmlns:cx="http://schemas.microsoft.com/office/drawing/2014/chartex" xmlns:cx1="http://schemas.microsoft.com/office/drawing/2015/9/8/chartex" xmlns:cx2="http://schemas.microsoft.com/office/drawing/2015/10/21/chartex" xmlns:cx3="http://schemas.microsoft.com/office/drawing/2016/5/9/chartex" xmlns:cx4="http://schemas.microsoft.com/office/drawing/2016/5/10/chartex" xmlns:cx5="http://schemas.microsoft.com/office/drawing/2016/5/11/chartex" xmlns:cx6="http://schemas.microsoft.com/office/drawing/2016/5/12/chartex" xmlns:cx7="http://schemas.microsoft.com/office/drawing/2016/5/13/chartex" xmlns:cx8="http://schemas.microsoft.com/office/drawing/2016/5/14/chartex" xmlns:mc="http://schemas.openxmlformats.org/markup-compatibility/2006" xmlns:aink="http://schemas.microsoft.com/office/drawing/2016/ink" xmlns:am3d="http://schemas.microsoft.com/office/drawing/2017/model3d" xmlns:o="urn:schemas-microsoft-com:office:office" xmlns:r="http://schemas.openxmlformats.org/officeDocument/2006/relationships" xmlns:m="http://schemas.openxmlformats.org/officeDocument/2006/math" xmlns:v="urn:schemas-microsoft-com:vml" xmlns:wp14="http://schemas.microsoft.com/office/word/2010/wordprocessingDrawing" xmlns:wp="http://schemas.openxmlformats.org/drawingml/2006/wordprocessingDrawing" xmlns:w10="urn:schemas-microsoft-com:office:word" xmlns:w="http://schemas.openxmlformats.org/wordprocessingml/2006/main" xmlns:w14="http://schemas.microsoft.com/office/word/2010/wordml" xmlns:w15="http://schemas.microsoft.com/office/word/2012/wordml" xmlns:w16cex="http://schemas.microsoft.com/office/word/2018/wordml/cex" xmlns:w16cid="http://schemas.microsoft.com/office/word/2016/wordml/cid" xmlns:w16="http://schemas.microsoft.com/office/word/2018/wordml" xmlns:w16sdtdh="http://schemas.microsoft.com/office/word/2020/wordml/sdtdatahash" xmlns:w16se="http://schemas.microsoft.com/office/word/2015/wordml/symex" xmlns:wpg="http://schemas.microsoft.com/office/word/2010/wordprocessingGroup" xmlns:wpi="http://schemas.microsoft.com/office/word/2010/wordprocessingInk" xmlns:wne="http://schemas.microsoft.com/office/word/2006/wordml" xmlns:wps="http://schemas.microsoft.com/office/word/2010/wordprocessingShape" mc:Ignorable="w14 w15 w16se w16cid w16 w16cex w16sdtdh wp14">
+<w:footnotes xmlns:wpc="http://schemas.microsoft.com/office/word/2010/wordprocessingCanvas" xmlns:cx="http://schemas.microsoft.com/office/drawing/2014/chartex" xmlns:cx1="http://schemas.microsoft.com/office/drawing/2015/9/8/chartex" xmlns:cx2="http://schemas.microsoft.com/office/drawing/2015/10/21/chartex" xmlns:cx3="http://schemas.microsoft.com/office/drawing/2016/5/9/chartex" xmlns:cx4="http://schemas.microsoft.com/office/drawing/2016/5/10/chartex" xmlns:cx5="http://schemas.microsoft.com/office/drawing/2016/5/11/chartex" xmlns:cx6="http://schemas.microsoft.com/office/drawing/2016/5/12/chartex" xmlns:cx7="http://schemas.microsoft.com/office/drawing/2016/5/13/chartex" xmlns:cx8="http://schemas.microsoft.com/office/drawing/2016/5/14/chartex" xmlns:mc="http://schemas.openxmlformats.org/markup-compatibility/2006" xmlns:aink="http://schemas.microsoft.com/office/drawing/2016/ink" xmlns:am3d="http://schemas.microsoft.com/office/drawing/2017/model3d" xmlns:o="urn:schemas-microsoft-com:office:office" xmlns:oel="http://schemas.microsoft.com/office/2019/extlst" xmlns:r="http://schemas.openxmlformats.org/officeDocument/2006/relationships" xmlns:m="http://schemas.openxmlformats.org/officeDocument/2006/math" xmlns:v="urn:schemas-microsoft-com:vml" xmlns:wp14="http://schemas.microsoft.com/office/word/2010/wordprocessingDrawing" xmlns:wp="http://schemas.openxmlformats.org/drawingml/2006/wordprocessingDrawing" xmlns:w10="urn:schemas-microsoft-com:office:word" xmlns:w="http://schemas.openxmlformats.org/wordprocessingml/2006/main" xmlns:w14="http://schemas.microsoft.com/office/word/2010/wordml" xmlns:w15="http://schemas.microsoft.com/office/word/2012/wordml" xmlns:w16cex="http://schemas.microsoft.com/office/word/2018/wordml/cex" xmlns:w16cid="http://schemas.microsoft.com/office/word/2016/wordml/cid" xmlns:w16="http://schemas.microsoft.com/office/word/2018/wordml" xmlns:w16sdtdh="http://schemas.microsoft.com/office/word/2020/wordml/sdtdatahash" xmlns:w16se="http://schemas.microsoft.com/office/word/2015/wordml/symex" xmlns:wpg="http://schemas.microsoft.com/office/word/2010/wordprocessingGroup" xmlns:wpi="http://schemas.microsoft.com/office/word/2010/wordprocessingInk" xmlns:wne="http://schemas.microsoft.com/office/word/2006/wordml" xmlns:wps="http://schemas.microsoft.com/office/word/2010/wordprocessingShape" mc:Ignorable="w14 w15 w16se w16cid w16 w16cex w16sdtdh wp14">
   <w:footnote w:type="separator" w:id="-1">
     <w:p>
       <w:r>
@@ -6457,10 +6813,10 @@
 </file>
 
 <file path=word/header1.xml><?xml version="1.0" encoding="utf-8"?>
-<w:hdr xmlns:wpc="http://schemas.microsoft.com/office/word/2010/wordprocessingCanvas" xmlns:cx="http://schemas.microsoft.com/office/drawing/2014/chartex" xmlns:cx1="http://schemas.microsoft.com/office/drawing/2015/9/8/chartex" xmlns:cx2="http://schemas.microsoft.com/office/drawing/2015/10/21/chartex" xmlns:cx3="http://schemas.microsoft.com/office/drawing/2016/5/9/chartex" xmlns:cx4="http://schemas.microsoft.com/office/drawing/2016/5/10/chartex" xmlns:cx5="http://schemas.microsoft.com/office/drawing/2016/5/11/chartex" xmlns:cx6="http://schemas.microsoft.com/office/drawing/2016/5/12/chartex" xmlns:cx7="http://schemas.microsoft.com/office/drawing/2016/5/13/chartex" xmlns:cx8="http://schemas.microsoft.com/office/drawing/2016/5/14/chartex" xmlns:mc="http://schemas.openxmlformats.org/markup-compatibility/2006" xmlns:aink="http://schemas.microsoft.com/office/drawing/2016/ink" xmlns:am3d="http://schemas.microsoft.com/office/drawing/2017/model3d" xmlns:o="urn:schemas-microsoft-com:office:office" xmlns:r="http://schemas.openxmlformats.org/officeDocument/2006/relationships" xmlns:m="http://schemas.openxmlformats.org/officeDocument/2006/math" xmlns:v="urn:schemas-microsoft-com:vml" xmlns:wp14="http://schemas.microsoft.com/office/word/2010/wordprocessingDrawing" xmlns:wp="http://schemas.openxmlformats.org/drawingml/2006/wordprocessingDrawing" xmlns:w10="urn:schemas-microsoft-com:office:word" xmlns:w="http://schemas.openxmlformats.org/wordprocessingml/2006/main" xmlns:w14="http://schemas.microsoft.com/office/word/2010/wordml" xmlns:w15="http://schemas.microsoft.com/office/word/2012/wordml" xmlns:w16cex="http://schemas.microsoft.com/office/word/2018/wordml/cex" xmlns:w16cid="http://schemas.microsoft.com/office/word/2016/wordml/cid" xmlns:w16="http://schemas.microsoft.com/office/word/2018/wordml" xmlns:w16sdtdh="http://schemas.microsoft.com/office/word/2020/wordml/sdtdatahash" xmlns:w16se="http://schemas.microsoft.com/office/word/2015/wordml/symex" xmlns:wpg="http://schemas.microsoft.com/office/word/2010/wordprocessingGroup" xmlns:wpi="http://schemas.microsoft.com/office/word/2010/wordprocessingInk" xmlns:wne="http://schemas.microsoft.com/office/word/2006/wordml" xmlns:wps="http://schemas.microsoft.com/office/word/2010/wordprocessingShape" mc:Ignorable="w14 w15 w16se w16cid w16 w16cex w16sdtdh wp14">
+<w:hdr xmlns:wpc="http://schemas.microsoft.com/office/word/2010/wordprocessingCanvas" xmlns:cx="http://schemas.microsoft.com/office/drawing/2014/chartex" xmlns:cx1="http://schemas.microsoft.com/office/drawing/2015/9/8/chartex" xmlns:cx2="http://schemas.microsoft.com/office/drawing/2015/10/21/chartex" xmlns:cx3="http://schemas.microsoft.com/office/drawing/2016/5/9/chartex" xmlns:cx4="http://schemas.microsoft.com/office/drawing/2016/5/10/chartex" xmlns:cx5="http://schemas.microsoft.com/office/drawing/2016/5/11/chartex" xmlns:cx6="http://schemas.microsoft.com/office/drawing/2016/5/12/chartex" xmlns:cx7="http://schemas.microsoft.com/office/drawing/2016/5/13/chartex" xmlns:cx8="http://schemas.microsoft.com/office/drawing/2016/5/14/chartex" xmlns:mc="http://schemas.openxmlformats.org/markup-compatibility/2006" xmlns:aink="http://schemas.microsoft.com/office/drawing/2016/ink" xmlns:am3d="http://schemas.microsoft.com/office/drawing/2017/model3d" xmlns:o="urn:schemas-microsoft-com:office:office" xmlns:oel="http://schemas.microsoft.com/office/2019/extlst" xmlns:r="http://schemas.openxmlformats.org/officeDocument/2006/relationships" xmlns:m="http://schemas.openxmlformats.org/officeDocument/2006/math" xmlns:v="urn:schemas-microsoft-com:vml" xmlns:wp14="http://schemas.microsoft.com/office/word/2010/wordprocessingDrawing" xmlns:wp="http://schemas.openxmlformats.org/drawingml/2006/wordprocessingDrawing" xmlns:w10="urn:schemas-microsoft-com:office:word" xmlns:w="http://schemas.openxmlformats.org/wordprocessingml/2006/main" xmlns:w14="http://schemas.microsoft.com/office/word/2010/wordml" xmlns:w15="http://schemas.microsoft.com/office/word/2012/wordml" xmlns:w16cex="http://schemas.microsoft.com/office/word/2018/wordml/cex" xmlns:w16cid="http://schemas.microsoft.com/office/word/2016/wordml/cid" xmlns:w16="http://schemas.microsoft.com/office/word/2018/wordml" xmlns:w16sdtdh="http://schemas.microsoft.com/office/word/2020/wordml/sdtdatahash" xmlns:w16se="http://schemas.microsoft.com/office/word/2015/wordml/symex" xmlns:wpg="http://schemas.microsoft.com/office/word/2010/wordprocessingGroup" xmlns:wpi="http://schemas.microsoft.com/office/word/2010/wordprocessingInk" xmlns:wne="http://schemas.microsoft.com/office/word/2006/wordml" xmlns:wps="http://schemas.microsoft.com/office/word/2010/wordprocessingShape" mc:Ignorable="w14 w15 w16se w16cid w16 w16cex w16sdtdh wp14">
   <w:p>
     <w:pPr>
-      <w:pStyle w:val="Encabezado"/>
+      <w:pStyle w:val="Header"/>
       <w:rPr>
         <w:lang w:val="en-US"/>
       </w:rPr>
@@ -6474,7 +6830,7 @@
   </w:p>
   <w:p>
     <w:pPr>
-      <w:pStyle w:val="Encabezado"/>
+      <w:pStyle w:val="Header"/>
       <w:rPr>
         <w:lang w:val="en-US"/>
       </w:rPr>
@@ -6484,7 +6840,7 @@
 </file>
 
 <file path=word/header2.xml><?xml version="1.0" encoding="utf-8"?>
-<w:hdr xmlns:wpc="http://schemas.microsoft.com/office/word/2010/wordprocessingCanvas" xmlns:cx="http://schemas.microsoft.com/office/drawing/2014/chartex" xmlns:cx1="http://schemas.microsoft.com/office/drawing/2015/9/8/chartex" xmlns:cx2="http://schemas.microsoft.com/office/drawing/2015/10/21/chartex" xmlns:cx3="http://schemas.microsoft.com/office/drawing/2016/5/9/chartex" xmlns:cx4="http://schemas.microsoft.com/office/drawing/2016/5/10/chartex" xmlns:cx5="http://schemas.microsoft.com/office/drawing/2016/5/11/chartex" xmlns:cx6="http://schemas.microsoft.com/office/drawing/2016/5/12/chartex" xmlns:cx7="http://schemas.microsoft.com/office/drawing/2016/5/13/chartex" xmlns:cx8="http://schemas.microsoft.com/office/drawing/2016/5/14/chartex" xmlns:mc="http://schemas.openxmlformats.org/markup-compatibility/2006" xmlns:aink="http://schemas.microsoft.com/office/drawing/2016/ink" xmlns:am3d="http://schemas.microsoft.com/office/drawing/2017/model3d" xmlns:o="urn:schemas-microsoft-com:office:office" xmlns:r="http://schemas.openxmlformats.org/officeDocument/2006/relationships" xmlns:m="http://schemas.openxmlformats.org/officeDocument/2006/math" xmlns:v="urn:schemas-microsoft-com:vml" xmlns:wp14="http://schemas.microsoft.com/office/word/2010/wordprocessingDrawing" xmlns:wp="http://schemas.openxmlformats.org/drawingml/2006/wordprocessingDrawing" xmlns:w10="urn:schemas-microsoft-com:office:word" xmlns:w="http://schemas.openxmlformats.org/wordprocessingml/2006/main" xmlns:w14="http://schemas.microsoft.com/office/word/2010/wordml" xmlns:w15="http://schemas.microsoft.com/office/word/2012/wordml" xmlns:w16cex="http://schemas.microsoft.com/office/word/2018/wordml/cex" xmlns:w16cid="http://schemas.microsoft.com/office/word/2016/wordml/cid" xmlns:w16="http://schemas.microsoft.com/office/word/2018/wordml" xmlns:w16sdtdh="http://schemas.microsoft.com/office/word/2020/wordml/sdtdatahash" xmlns:w16se="http://schemas.microsoft.com/office/word/2015/wordml/symex" xmlns:wpg="http://schemas.microsoft.com/office/word/2010/wordprocessingGroup" xmlns:wpi="http://schemas.microsoft.com/office/word/2010/wordprocessingInk" xmlns:wne="http://schemas.microsoft.com/office/word/2006/wordml" xmlns:wps="http://schemas.microsoft.com/office/word/2010/wordprocessingShape" mc:Ignorable="w14 w15 w16se w16cid w16 w16cex w16sdtdh wp14">
+<w:hdr xmlns:wpc="http://schemas.microsoft.com/office/word/2010/wordprocessingCanvas" xmlns:cx="http://schemas.microsoft.com/office/drawing/2014/chartex" xmlns:cx1="http://schemas.microsoft.com/office/drawing/2015/9/8/chartex" xmlns:cx2="http://schemas.microsoft.com/office/drawing/2015/10/21/chartex" xmlns:cx3="http://schemas.microsoft.com/office/drawing/2016/5/9/chartex" xmlns:cx4="http://schemas.microsoft.com/office/drawing/2016/5/10/chartex" xmlns:cx5="http://schemas.microsoft.com/office/drawing/2016/5/11/chartex" xmlns:cx6="http://schemas.microsoft.com/office/drawing/2016/5/12/chartex" xmlns:cx7="http://schemas.microsoft.com/office/drawing/2016/5/13/chartex" xmlns:cx8="http://schemas.microsoft.com/office/drawing/2016/5/14/chartex" xmlns:mc="http://schemas.openxmlformats.org/markup-compatibility/2006" xmlns:aink="http://schemas.microsoft.com/office/drawing/2016/ink" xmlns:am3d="http://schemas.microsoft.com/office/drawing/2017/model3d" xmlns:o="urn:schemas-microsoft-com:office:office" xmlns:oel="http://schemas.microsoft.com/office/2019/extlst" xmlns:r="http://schemas.openxmlformats.org/officeDocument/2006/relationships" xmlns:m="http://schemas.openxmlformats.org/officeDocument/2006/math" xmlns:v="urn:schemas-microsoft-com:vml" xmlns:wp14="http://schemas.microsoft.com/office/word/2010/wordprocessingDrawing" xmlns:wp="http://schemas.openxmlformats.org/drawingml/2006/wordprocessingDrawing" xmlns:w10="urn:schemas-microsoft-com:office:word" xmlns:w="http://schemas.openxmlformats.org/wordprocessingml/2006/main" xmlns:w14="http://schemas.microsoft.com/office/word/2010/wordml" xmlns:w15="http://schemas.microsoft.com/office/word/2012/wordml" xmlns:w16cex="http://schemas.microsoft.com/office/word/2018/wordml/cex" xmlns:w16cid="http://schemas.microsoft.com/office/word/2016/wordml/cid" xmlns:w16="http://schemas.microsoft.com/office/word/2018/wordml" xmlns:w16sdtdh="http://schemas.microsoft.com/office/word/2020/wordml/sdtdatahash" xmlns:w16se="http://schemas.microsoft.com/office/word/2015/wordml/symex" xmlns:wpg="http://schemas.microsoft.com/office/word/2010/wordprocessingGroup" xmlns:wpi="http://schemas.microsoft.com/office/word/2010/wordprocessingInk" xmlns:wne="http://schemas.microsoft.com/office/word/2006/wordml" xmlns:wps="http://schemas.microsoft.com/office/word/2010/wordprocessingShape" mc:Ignorable="w14 w15 w16se w16cid w16 w16cex w16sdtdh wp14">
   <w:tbl>
     <w:tblPr>
       <w:tblW w:w="12311" w:type="dxa"/>
@@ -6523,7 +6879,7 @@
         </w:tcPr>
         <w:p>
           <w:pPr>
-            <w:pStyle w:val="Encabezado"/>
+            <w:pStyle w:val="Header"/>
           </w:pPr>
           <w:r>
             <w:rPr>
@@ -6640,7 +6996,7 @@
                     <v:stroke joinstyle="miter"/>
                     <v:path gradientshapeok="t" o:connecttype="rect"/>
                   </v:shapetype>
-                  <v:shape id="Cuadro de texto 21" o:spid="_x0000_s1033" type="#_x0000_t202" style="position:absolute;left:0;text-align:left;margin-left:560.5pt;margin-top:19.1pt;width:61.3pt;height:23.5pt;z-index:251665408;visibility:visible;mso-wrap-style:square;mso-wrap-distance-left:9pt;mso-wrap-distance-top:0;mso-wrap-distance-right:9pt;mso-wrap-distance-bottom:0;mso-position-horizontal:absolute;mso-position-horizontal-relative:text;mso-position-vertical:absolute;mso-position-vertical-relative:text;v-text-anchor:top" o:gfxdata="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" filled="f" stroked="f" strokeweight=".5pt">
+                  <v:shape id="Cuadro de texto 21" o:spid="_x0000_s1034" type="#_x0000_t202" style="position:absolute;left:0;text-align:left;margin-left:560.5pt;margin-top:19.1pt;width:61.3pt;height:23.5pt;z-index:251665408;visibility:visible;mso-wrap-style:square;mso-wrap-distance-left:9pt;mso-wrap-distance-top:0;mso-wrap-distance-right:9pt;mso-wrap-distance-bottom:0;mso-position-horizontal:absolute;mso-position-horizontal-relative:text;mso-position-vertical:absolute;mso-position-vertical-relative:text;v-text-anchor:top" o:gfxdata="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" filled="f" stroked="f" strokeweight=".5pt">
                     <v:textbox>
                       <w:txbxContent>
                         <w:p>
@@ -6823,7 +7179,7 @@
                   </wp:inline>
                 </w:drawing>
               </mc:Choice>
-              <mc:Fallback xmlns:oel="http://schemas.microsoft.com/office/2019/extlst">
+              <mc:Fallback>
                 <w:pict>
                   <v:group w14:anchorId="3581AEE5" id="Grupo 20" o:spid="_x0000_s1026" alt="encabezado de rectángulo de color" style="width:632.7pt;height:121.35pt;mso-position-horizontal-relative:char;mso-position-vertical-relative:line" coordsize="78849,15125" o:gfxdata="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">
                     <v:shapetype id="_x0000_t75" coordsize="21600,21600" o:spt="75" o:preferrelative="t" path="m@4@5l@4@11@9@11@9@5xe" filled="f" stroked="f">
@@ -6866,17 +7222,17 @@
   </w:tbl>
   <w:p>
     <w:pPr>
-      <w:pStyle w:val="Encabezado"/>
+      <w:pStyle w:val="Header"/>
     </w:pPr>
   </w:p>
 </w:hdr>
 </file>
 
 <file path=word/header3.xml><?xml version="1.0" encoding="utf-8"?>
-<w:hdr xmlns:wpc="http://schemas.microsoft.com/office/word/2010/wordprocessingCanvas" xmlns:cx="http://schemas.microsoft.com/office/drawing/2014/chartex" xmlns:cx1="http://schemas.microsoft.com/office/drawing/2015/9/8/chartex" xmlns:cx2="http://schemas.microsoft.com/office/drawing/2015/10/21/chartex" xmlns:cx3="http://schemas.microsoft.com/office/drawing/2016/5/9/chartex" xmlns:cx4="http://schemas.microsoft.com/office/drawing/2016/5/10/chartex" xmlns:cx5="http://schemas.microsoft.com/office/drawing/2016/5/11/chartex" xmlns:cx6="http://schemas.microsoft.com/office/drawing/2016/5/12/chartex" xmlns:cx7="http://schemas.microsoft.com/office/drawing/2016/5/13/chartex" xmlns:cx8="http://schemas.microsoft.com/office/drawing/2016/5/14/chartex" xmlns:mc="http://schemas.openxmlformats.org/markup-compatibility/2006" xmlns:aink="http://schemas.microsoft.com/office/drawing/2016/ink" xmlns:am3d="http://schemas.microsoft.com/office/drawing/2017/model3d" xmlns:o="urn:schemas-microsoft-com:office:office" xmlns:r="http://schemas.openxmlformats.org/officeDocument/2006/relationships" xmlns:m="http://schemas.openxmlformats.org/officeDocument/2006/math" xmlns:v="urn:schemas-microsoft-com:vml" xmlns:wp14="http://schemas.microsoft.com/office/word/2010/wordprocessingDrawing" xmlns:wp="http://schemas.openxmlformats.org/drawingml/2006/wordprocessingDrawing" xmlns:w10="urn:schemas-microsoft-com:office:word" xmlns:w="http://schemas.openxmlformats.org/wordprocessingml/2006/main" xmlns:w14="http://schemas.microsoft.com/office/word/2010/wordml" xmlns:w15="http://schemas.microsoft.com/office/word/2012/wordml" xmlns:w16cex="http://schemas.microsoft.com/office/word/2018/wordml/cex" xmlns:w16cid="http://schemas.microsoft.com/office/word/2016/wordml/cid" xmlns:w16="http://schemas.microsoft.com/office/word/2018/wordml" xmlns:w16sdtdh="http://schemas.microsoft.com/office/word/2020/wordml/sdtdatahash" xmlns:w16se="http://schemas.microsoft.com/office/word/2015/wordml/symex" xmlns:wpg="http://schemas.microsoft.com/office/word/2010/wordprocessingGroup" xmlns:wpi="http://schemas.microsoft.com/office/word/2010/wordprocessingInk" xmlns:wne="http://schemas.microsoft.com/office/word/2006/wordml" xmlns:wps="http://schemas.microsoft.com/office/word/2010/wordprocessingShape" mc:Ignorable="w14 w15 w16se w16cid w16 w16cex w16sdtdh wp14">
+<w:hdr xmlns:wpc="http://schemas.microsoft.com/office/word/2010/wordprocessingCanvas" xmlns:cx="http://schemas.microsoft.com/office/drawing/2014/chartex" xmlns:cx1="http://schemas.microsoft.com/office/drawing/2015/9/8/chartex" xmlns:cx2="http://schemas.microsoft.com/office/drawing/2015/10/21/chartex" xmlns:cx3="http://schemas.microsoft.com/office/drawing/2016/5/9/chartex" xmlns:cx4="http://schemas.microsoft.com/office/drawing/2016/5/10/chartex" xmlns:cx5="http://schemas.microsoft.com/office/drawing/2016/5/11/chartex" xmlns:cx6="http://schemas.microsoft.com/office/drawing/2016/5/12/chartex" xmlns:cx7="http://schemas.microsoft.com/office/drawing/2016/5/13/chartex" xmlns:cx8="http://schemas.microsoft.com/office/drawing/2016/5/14/chartex" xmlns:mc="http://schemas.openxmlformats.org/markup-compatibility/2006" xmlns:aink="http://schemas.microsoft.com/office/drawing/2016/ink" xmlns:am3d="http://schemas.microsoft.com/office/drawing/2017/model3d" xmlns:o="urn:schemas-microsoft-com:office:office" xmlns:oel="http://schemas.microsoft.com/office/2019/extlst" xmlns:r="http://schemas.openxmlformats.org/officeDocument/2006/relationships" xmlns:m="http://schemas.openxmlformats.org/officeDocument/2006/math" xmlns:v="urn:schemas-microsoft-com:vml" xmlns:wp14="http://schemas.microsoft.com/office/word/2010/wordprocessingDrawing" xmlns:wp="http://schemas.openxmlformats.org/drawingml/2006/wordprocessingDrawing" xmlns:w10="urn:schemas-microsoft-com:office:word" xmlns:w="http://schemas.openxmlformats.org/wordprocessingml/2006/main" xmlns:w14="http://schemas.microsoft.com/office/word/2010/wordml" xmlns:w15="http://schemas.microsoft.com/office/word/2012/wordml" xmlns:w16cex="http://schemas.microsoft.com/office/word/2018/wordml/cex" xmlns:w16cid="http://schemas.microsoft.com/office/word/2016/wordml/cid" xmlns:w16="http://schemas.microsoft.com/office/word/2018/wordml" xmlns:w16sdtdh="http://schemas.microsoft.com/office/word/2020/wordml/sdtdatahash" xmlns:w16se="http://schemas.microsoft.com/office/word/2015/wordml/symex" xmlns:wpg="http://schemas.microsoft.com/office/word/2010/wordprocessingGroup" xmlns:wpi="http://schemas.microsoft.com/office/word/2010/wordprocessingInk" xmlns:wne="http://schemas.microsoft.com/office/word/2006/wordml" xmlns:wps="http://schemas.microsoft.com/office/word/2010/wordprocessingShape" mc:Ignorable="w14 w15 w16se w16cid w16 w16cex w16sdtdh wp14">
   <w:p>
     <w:pPr>
-      <w:pStyle w:val="Encabezado"/>
+      <w:pStyle w:val="Header"/>
     </w:pPr>
     <w:r>
       <w:rPr>
@@ -6947,7 +7303,7 @@
 </file>
 
 <file path=word/numbering.xml><?xml version="1.0" encoding="utf-8"?>
-<w:numbering xmlns:wpc="http://schemas.microsoft.com/office/word/2010/wordprocessingCanvas" xmlns:cx="http://schemas.microsoft.com/office/drawing/2014/chartex" xmlns:cx1="http://schemas.microsoft.com/office/drawing/2015/9/8/chartex" xmlns:cx2="http://schemas.microsoft.com/office/drawing/2015/10/21/chartex" xmlns:cx3="http://schemas.microsoft.com/office/drawing/2016/5/9/chartex" xmlns:cx4="http://schemas.microsoft.com/office/drawing/2016/5/10/chartex" xmlns:cx5="http://schemas.microsoft.com/office/drawing/2016/5/11/chartex" xmlns:cx6="http://schemas.microsoft.com/office/drawing/2016/5/12/chartex" xmlns:cx7="http://schemas.microsoft.com/office/drawing/2016/5/13/chartex" xmlns:cx8="http://schemas.microsoft.com/office/drawing/2016/5/14/chartex" xmlns:mc="http://schemas.openxmlformats.org/markup-compatibility/2006" xmlns:aink="http://schemas.microsoft.com/office/drawing/2016/ink" xmlns:am3d="http://schemas.microsoft.com/office/drawing/2017/model3d" xmlns:o="urn:schemas-microsoft-com:office:office" xmlns:r="http://schemas.openxmlformats.org/officeDocument/2006/relationships" xmlns:m="http://schemas.openxmlformats.org/officeDocument/2006/math" xmlns:v="urn:schemas-microsoft-com:vml" xmlns:wp14="http://schemas.microsoft.com/office/word/2010/wordprocessingDrawing" xmlns:wp="http://schemas.openxmlformats.org/drawingml/2006/wordprocessingDrawing" xmlns:w10="urn:schemas-microsoft-com:office:word" xmlns:w="http://schemas.openxmlformats.org/wordprocessingml/2006/main" xmlns:w14="http://schemas.microsoft.com/office/word/2010/wordml" xmlns:w15="http://schemas.microsoft.com/office/word/2012/wordml" xmlns:w16cex="http://schemas.microsoft.com/office/word/2018/wordml/cex" xmlns:w16cid="http://schemas.microsoft.com/office/word/2016/wordml/cid" xmlns:w16="http://schemas.microsoft.com/office/word/2018/wordml" xmlns:w16sdtdh="http://schemas.microsoft.com/office/word/2020/wordml/sdtdatahash" xmlns:w16se="http://schemas.microsoft.com/office/word/2015/wordml/symex" xmlns:wpg="http://schemas.microsoft.com/office/word/2010/wordprocessingGroup" xmlns:wpi="http://schemas.microsoft.com/office/word/2010/wordprocessingInk" xmlns:wne="http://schemas.microsoft.com/office/word/2006/wordml" xmlns:wps="http://schemas.microsoft.com/office/word/2010/wordprocessingShape" mc:Ignorable="w14 w15 w16se w16cid w16 w16cex w16sdtdh wp14">
+<w:numbering xmlns:wpc="http://schemas.microsoft.com/office/word/2010/wordprocessingCanvas" xmlns:cx="http://schemas.microsoft.com/office/drawing/2014/chartex" xmlns:cx1="http://schemas.microsoft.com/office/drawing/2015/9/8/chartex" xmlns:cx2="http://schemas.microsoft.com/office/drawing/2015/10/21/chartex" xmlns:cx3="http://schemas.microsoft.com/office/drawing/2016/5/9/chartex" xmlns:cx4="http://schemas.microsoft.com/office/drawing/2016/5/10/chartex" xmlns:cx5="http://schemas.microsoft.com/office/drawing/2016/5/11/chartex" xmlns:cx6="http://schemas.microsoft.com/office/drawing/2016/5/12/chartex" xmlns:cx7="http://schemas.microsoft.com/office/drawing/2016/5/13/chartex" xmlns:cx8="http://schemas.microsoft.com/office/drawing/2016/5/14/chartex" xmlns:mc="http://schemas.openxmlformats.org/markup-compatibility/2006" xmlns:aink="http://schemas.microsoft.com/office/drawing/2016/ink" xmlns:am3d="http://schemas.microsoft.com/office/drawing/2017/model3d" xmlns:o="urn:schemas-microsoft-com:office:office" xmlns:oel="http://schemas.microsoft.com/office/2019/extlst" xmlns:r="http://schemas.openxmlformats.org/officeDocument/2006/relationships" xmlns:m="http://schemas.openxmlformats.org/officeDocument/2006/math" xmlns:v="urn:schemas-microsoft-com:vml" xmlns:wp14="http://schemas.microsoft.com/office/word/2010/wordprocessingDrawing" xmlns:wp="http://schemas.openxmlformats.org/drawingml/2006/wordprocessingDrawing" xmlns:w10="urn:schemas-microsoft-com:office:word" xmlns:w="http://schemas.openxmlformats.org/wordprocessingml/2006/main" xmlns:w14="http://schemas.microsoft.com/office/word/2010/wordml" xmlns:w15="http://schemas.microsoft.com/office/word/2012/wordml" xmlns:w16cex="http://schemas.microsoft.com/office/word/2018/wordml/cex" xmlns:w16cid="http://schemas.microsoft.com/office/word/2016/wordml/cid" xmlns:w16="http://schemas.microsoft.com/office/word/2018/wordml" xmlns:w16sdtdh="http://schemas.microsoft.com/office/word/2020/wordml/sdtdatahash" xmlns:w16se="http://schemas.microsoft.com/office/word/2015/wordml/symex" xmlns:wpg="http://schemas.microsoft.com/office/word/2010/wordprocessingGroup" xmlns:wpi="http://schemas.microsoft.com/office/word/2010/wordprocessingInk" xmlns:wne="http://schemas.microsoft.com/office/word/2006/wordml" xmlns:wps="http://schemas.microsoft.com/office/word/2010/wordprocessingShape" mc:Ignorable="w14 w15 w16se w16cid w16 w16cex w16sdtdh wp14">
   <w:abstractNum w:abstractNumId="0" w15:restartNumberingAfterBreak="0">
     <w:nsid w:val="FFFFFF7C"/>
     <w:multiLevelType w:val="singleLevel"/>
@@ -7455,6 +7811,118 @@
     </w:lvl>
   </w:abstractNum>
   <w:abstractNum w:abstractNumId="12" w15:restartNumberingAfterBreak="0">
+    <w:nsid w:val="2F725606"/>
+    <w:multiLevelType w:val="hybridMultilevel"/>
+    <w:tmpl w:val="C014634C"/>
+    <w:lvl w:ilvl="0" w:tplc="E87ED242">
+      <w:numFmt w:val="bullet"/>
+      <w:lvlText w:val="-"/>
+      <w:lvlJc w:val="left"/>
+      <w:pPr>
+        <w:ind w:left="720" w:hanging="360"/>
+      </w:pPr>
+      <w:rPr>
+        <w:rFonts w:ascii="Calibri" w:eastAsiaTheme="minorEastAsia" w:hAnsi="Calibri" w:cs="Calibri" w:hint="default"/>
+      </w:rPr>
+    </w:lvl>
+    <w:lvl w:ilvl="1" w:tplc="04090003" w:tentative="1">
+      <w:start w:val="1"/>
+      <w:numFmt w:val="bullet"/>
+      <w:lvlText w:val="o"/>
+      <w:lvlJc w:val="left"/>
+      <w:pPr>
+        <w:ind w:left="1440" w:hanging="360"/>
+      </w:pPr>
+      <w:rPr>
+        <w:rFonts w:ascii="Courier New" w:hAnsi="Courier New" w:cs="Courier New" w:hint="default"/>
+      </w:rPr>
+    </w:lvl>
+    <w:lvl w:ilvl="2" w:tplc="04090005" w:tentative="1">
+      <w:start w:val="1"/>
+      <w:numFmt w:val="bullet"/>
+      <w:lvlText w:val=""/>
+      <w:lvlJc w:val="left"/>
+      <w:pPr>
+        <w:ind w:left="2160" w:hanging="360"/>
+      </w:pPr>
+      <w:rPr>
+        <w:rFonts w:ascii="Wingdings" w:hAnsi="Wingdings" w:hint="default"/>
+      </w:rPr>
+    </w:lvl>
+    <w:lvl w:ilvl="3" w:tplc="04090001" w:tentative="1">
+      <w:start w:val="1"/>
+      <w:numFmt w:val="bullet"/>
+      <w:lvlText w:val=""/>
+      <w:lvlJc w:val="left"/>
+      <w:pPr>
+        <w:ind w:left="2880" w:hanging="360"/>
+      </w:pPr>
+      <w:rPr>
+        <w:rFonts w:ascii="Symbol" w:hAnsi="Symbol" w:hint="default"/>
+      </w:rPr>
+    </w:lvl>
+    <w:lvl w:ilvl="4" w:tplc="04090003" w:tentative="1">
+      <w:start w:val="1"/>
+      <w:numFmt w:val="bullet"/>
+      <w:lvlText w:val="o"/>
+      <w:lvlJc w:val="left"/>
+      <w:pPr>
+        <w:ind w:left="3600" w:hanging="360"/>
+      </w:pPr>
+      <w:rPr>
+        <w:rFonts w:ascii="Courier New" w:hAnsi="Courier New" w:cs="Courier New" w:hint="default"/>
+      </w:rPr>
+    </w:lvl>
+    <w:lvl w:ilvl="5" w:tplc="04090005" w:tentative="1">
+      <w:start w:val="1"/>
+      <w:numFmt w:val="bullet"/>
+      <w:lvlText w:val=""/>
+      <w:lvlJc w:val="left"/>
+      <w:pPr>
+        <w:ind w:left="4320" w:hanging="360"/>
+      </w:pPr>
+      <w:rPr>
+        <w:rFonts w:ascii="Wingdings" w:hAnsi="Wingdings" w:hint="default"/>
+      </w:rPr>
+    </w:lvl>
+    <w:lvl w:ilvl="6" w:tplc="04090001" w:tentative="1">
+      <w:start w:val="1"/>
+      <w:numFmt w:val="bullet"/>
+      <w:lvlText w:val=""/>
+      <w:lvlJc w:val="left"/>
+      <w:pPr>
+        <w:ind w:left="5040" w:hanging="360"/>
+      </w:pPr>
+      <w:rPr>
+        <w:rFonts w:ascii="Symbol" w:hAnsi="Symbol" w:hint="default"/>
+      </w:rPr>
+    </w:lvl>
+    <w:lvl w:ilvl="7" w:tplc="04090003" w:tentative="1">
+      <w:start w:val="1"/>
+      <w:numFmt w:val="bullet"/>
+      <w:lvlText w:val="o"/>
+      <w:lvlJc w:val="left"/>
+      <w:pPr>
+        <w:ind w:left="5760" w:hanging="360"/>
+      </w:pPr>
+      <w:rPr>
+        <w:rFonts w:ascii="Courier New" w:hAnsi="Courier New" w:cs="Courier New" w:hint="default"/>
+      </w:rPr>
+    </w:lvl>
+    <w:lvl w:ilvl="8" w:tplc="04090005" w:tentative="1">
+      <w:start w:val="1"/>
+      <w:numFmt w:val="bullet"/>
+      <w:lvlText w:val=""/>
+      <w:lvlJc w:val="left"/>
+      <w:pPr>
+        <w:ind w:left="6480" w:hanging="360"/>
+      </w:pPr>
+      <w:rPr>
+        <w:rFonts w:ascii="Wingdings" w:hAnsi="Wingdings" w:hint="default"/>
+      </w:rPr>
+    </w:lvl>
+  </w:abstractNum>
+  <w:abstractNum w:abstractNumId="13" w15:restartNumberingAfterBreak="0">
     <w:nsid w:val="3A1C710A"/>
     <w:multiLevelType w:val="hybridMultilevel"/>
     <w:tmpl w:val="63AC482A"/>
@@ -7570,7 +8038,7 @@
       </w:rPr>
     </w:lvl>
   </w:abstractNum>
-  <w:abstractNum w:abstractNumId="13" w15:restartNumberingAfterBreak="0">
+  <w:abstractNum w:abstractNumId="14" w15:restartNumberingAfterBreak="0">
     <w:nsid w:val="444978C0"/>
     <w:multiLevelType w:val="hybridMultilevel"/>
     <w:tmpl w:val="3DE61BDC"/>
@@ -7683,7 +8151,7 @@
       </w:rPr>
     </w:lvl>
   </w:abstractNum>
-  <w:abstractNum w:abstractNumId="14" w15:restartNumberingAfterBreak="0">
+  <w:abstractNum w:abstractNumId="15" w15:restartNumberingAfterBreak="0">
     <w:nsid w:val="46445082"/>
     <w:multiLevelType w:val="hybridMultilevel"/>
     <w:tmpl w:val="9B1A9A4C"/>
@@ -7796,7 +8264,7 @@
       </w:rPr>
     </w:lvl>
   </w:abstractNum>
-  <w:abstractNum w:abstractNumId="15" w15:restartNumberingAfterBreak="0">
+  <w:abstractNum w:abstractNumId="16" w15:restartNumberingAfterBreak="0">
     <w:nsid w:val="4B3A398F"/>
     <w:multiLevelType w:val="hybridMultilevel"/>
     <w:tmpl w:val="E57C7778"/>
@@ -7909,14 +8377,14 @@
       </w:rPr>
     </w:lvl>
   </w:abstractNum>
-  <w:abstractNum w:abstractNumId="16" w15:restartNumberingAfterBreak="0">
+  <w:abstractNum w:abstractNumId="17" w15:restartNumberingAfterBreak="0">
     <w:nsid w:val="526240E5"/>
     <w:multiLevelType w:val="hybridMultilevel"/>
     <w:tmpl w:val="DCFEADB2"/>
     <w:lvl w:ilvl="0" w:tplc="21E6E29E">
       <w:start w:val="1"/>
       <w:numFmt w:val="bullet"/>
-      <w:pStyle w:val="Listaconvietas"/>
+      <w:pStyle w:val="ListBullet"/>
       <w:lvlText w:val=""/>
       <w:lvlJc w:val="left"/>
       <w:pPr>
@@ -8023,7 +8491,7 @@
       </w:rPr>
     </w:lvl>
   </w:abstractNum>
-  <w:abstractNum w:abstractNumId="17" w15:restartNumberingAfterBreak="0">
+  <w:abstractNum w:abstractNumId="18" w15:restartNumberingAfterBreak="0">
     <w:nsid w:val="526532BD"/>
     <w:multiLevelType w:val="hybridMultilevel"/>
     <w:tmpl w:val="7BA607F8"/>
@@ -8136,7 +8604,7 @@
       </w:rPr>
     </w:lvl>
   </w:abstractNum>
-  <w:abstractNum w:abstractNumId="18" w15:restartNumberingAfterBreak="0">
+  <w:abstractNum w:abstractNumId="19" w15:restartNumberingAfterBreak="0">
     <w:nsid w:val="5F936598"/>
     <w:multiLevelType w:val="hybridMultilevel"/>
     <w:tmpl w:val="E48EB1CA"/>
@@ -8248,7 +8716,232 @@
       </w:rPr>
     </w:lvl>
   </w:abstractNum>
-  <w:abstractNum w:abstractNumId="19" w15:restartNumberingAfterBreak="0">
+  <w:abstractNum w:abstractNumId="20" w15:restartNumberingAfterBreak="0">
+    <w:nsid w:val="7069303B"/>
+    <w:multiLevelType w:val="hybridMultilevel"/>
+    <w:tmpl w:val="2E44461A"/>
+    <w:lvl w:ilvl="0" w:tplc="E87ED242">
+      <w:numFmt w:val="bullet"/>
+      <w:lvlText w:val="-"/>
+      <w:lvlJc w:val="left"/>
+      <w:pPr>
+        <w:ind w:left="720" w:hanging="360"/>
+      </w:pPr>
+      <w:rPr>
+        <w:rFonts w:ascii="Calibri" w:eastAsiaTheme="minorEastAsia" w:hAnsi="Calibri" w:cs="Calibri" w:hint="default"/>
+      </w:rPr>
+    </w:lvl>
+    <w:lvl w:ilvl="1" w:tplc="04090003" w:tentative="1">
+      <w:start w:val="1"/>
+      <w:numFmt w:val="bullet"/>
+      <w:lvlText w:val="o"/>
+      <w:lvlJc w:val="left"/>
+      <w:pPr>
+        <w:ind w:left="1440" w:hanging="360"/>
+      </w:pPr>
+      <w:rPr>
+        <w:rFonts w:ascii="Courier New" w:hAnsi="Courier New" w:cs="Courier New" w:hint="default"/>
+      </w:rPr>
+    </w:lvl>
+    <w:lvl w:ilvl="2" w:tplc="04090005" w:tentative="1">
+      <w:start w:val="1"/>
+      <w:numFmt w:val="bullet"/>
+      <w:lvlText w:val=""/>
+      <w:lvlJc w:val="left"/>
+      <w:pPr>
+        <w:ind w:left="2160" w:hanging="360"/>
+      </w:pPr>
+      <w:rPr>
+        <w:rFonts w:ascii="Wingdings" w:hAnsi="Wingdings" w:hint="default"/>
+      </w:rPr>
+    </w:lvl>
+    <w:lvl w:ilvl="3" w:tplc="04090001" w:tentative="1">
+      <w:start w:val="1"/>
+      <w:numFmt w:val="bullet"/>
+      <w:lvlText w:val=""/>
+      <w:lvlJc w:val="left"/>
+      <w:pPr>
+        <w:ind w:left="2880" w:hanging="360"/>
+      </w:pPr>
+      <w:rPr>
+        <w:rFonts w:ascii="Symbol" w:hAnsi="Symbol" w:hint="default"/>
+      </w:rPr>
+    </w:lvl>
+    <w:lvl w:ilvl="4" w:tplc="04090003" w:tentative="1">
+      <w:start w:val="1"/>
+      <w:numFmt w:val="bullet"/>
+      <w:lvlText w:val="o"/>
+      <w:lvlJc w:val="left"/>
+      <w:pPr>
+        <w:ind w:left="3600" w:hanging="360"/>
+      </w:pPr>
+      <w:rPr>
+        <w:rFonts w:ascii="Courier New" w:hAnsi="Courier New" w:cs="Courier New" w:hint="default"/>
+      </w:rPr>
+    </w:lvl>
+    <w:lvl w:ilvl="5" w:tplc="04090005" w:tentative="1">
+      <w:start w:val="1"/>
+      <w:numFmt w:val="bullet"/>
+      <w:lvlText w:val=""/>
+      <w:lvlJc w:val="left"/>
+      <w:pPr>
+        <w:ind w:left="4320" w:hanging="360"/>
+      </w:pPr>
+      <w:rPr>
+        <w:rFonts w:ascii="Wingdings" w:hAnsi="Wingdings" w:hint="default"/>
+      </w:rPr>
+    </w:lvl>
+    <w:lvl w:ilvl="6" w:tplc="04090001" w:tentative="1">
+      <w:start w:val="1"/>
+      <w:numFmt w:val="bullet"/>
+      <w:lvlText w:val=""/>
+      <w:lvlJc w:val="left"/>
+      <w:pPr>
+        <w:ind w:left="5040" w:hanging="360"/>
+      </w:pPr>
+      <w:rPr>
+        <w:rFonts w:ascii="Symbol" w:hAnsi="Symbol" w:hint="default"/>
+      </w:rPr>
+    </w:lvl>
+    <w:lvl w:ilvl="7" w:tplc="04090003" w:tentative="1">
+      <w:start w:val="1"/>
+      <w:numFmt w:val="bullet"/>
+      <w:lvlText w:val="o"/>
+      <w:lvlJc w:val="left"/>
+      <w:pPr>
+        <w:ind w:left="5760" w:hanging="360"/>
+      </w:pPr>
+      <w:rPr>
+        <w:rFonts w:ascii="Courier New" w:hAnsi="Courier New" w:cs="Courier New" w:hint="default"/>
+      </w:rPr>
+    </w:lvl>
+    <w:lvl w:ilvl="8" w:tplc="04090005" w:tentative="1">
+      <w:start w:val="1"/>
+      <w:numFmt w:val="bullet"/>
+      <w:lvlText w:val=""/>
+      <w:lvlJc w:val="left"/>
+      <w:pPr>
+        <w:ind w:left="6480" w:hanging="360"/>
+      </w:pPr>
+      <w:rPr>
+        <w:rFonts w:ascii="Wingdings" w:hAnsi="Wingdings" w:hint="default"/>
+      </w:rPr>
+    </w:lvl>
+  </w:abstractNum>
+  <w:abstractNum w:abstractNumId="21" w15:restartNumberingAfterBreak="0">
+    <w:nsid w:val="747A429A"/>
+    <w:multiLevelType w:val="hybridMultilevel"/>
+    <w:tmpl w:val="7F2C5468"/>
+    <w:lvl w:ilvl="0" w:tplc="04090001">
+      <w:start w:val="1"/>
+      <w:numFmt w:val="bullet"/>
+      <w:lvlText w:val=""/>
+      <w:lvlJc w:val="left"/>
+      <w:pPr>
+        <w:ind w:left="720" w:hanging="360"/>
+      </w:pPr>
+      <w:rPr>
+        <w:rFonts w:ascii="Symbol" w:hAnsi="Symbol" w:hint="default"/>
+      </w:rPr>
+    </w:lvl>
+    <w:lvl w:ilvl="1" w:tplc="FFFFFFFF" w:tentative="1">
+      <w:start w:val="1"/>
+      <w:numFmt w:val="bullet"/>
+      <w:lvlText w:val="o"/>
+      <w:lvlJc w:val="left"/>
+      <w:pPr>
+        <w:ind w:left="1440" w:hanging="360"/>
+      </w:pPr>
+      <w:rPr>
+        <w:rFonts w:ascii="Courier New" w:hAnsi="Courier New" w:cs="Courier New" w:hint="default"/>
+      </w:rPr>
+    </w:lvl>
+    <w:lvl w:ilvl="2" w:tplc="FFFFFFFF" w:tentative="1">
+      <w:start w:val="1"/>
+      <w:numFmt w:val="bullet"/>
+      <w:lvlText w:val=""/>
+      <w:lvlJc w:val="left"/>
+      <w:pPr>
+        <w:ind w:left="2160" w:hanging="360"/>
+      </w:pPr>
+      <w:rPr>
+        <w:rFonts w:ascii="Wingdings" w:hAnsi="Wingdings" w:hint="default"/>
+      </w:rPr>
+    </w:lvl>
+    <w:lvl w:ilvl="3" w:tplc="FFFFFFFF" w:tentative="1">
+      <w:start w:val="1"/>
+      <w:numFmt w:val="bullet"/>
+      <w:lvlText w:val=""/>
+      <w:lvlJc w:val="left"/>
+      <w:pPr>
+        <w:ind w:left="2880" w:hanging="360"/>
+      </w:pPr>
+      <w:rPr>
+        <w:rFonts w:ascii="Symbol" w:hAnsi="Symbol" w:hint="default"/>
+      </w:rPr>
+    </w:lvl>
+    <w:lvl w:ilvl="4" w:tplc="FFFFFFFF" w:tentative="1">
+      <w:start w:val="1"/>
+      <w:numFmt w:val="bullet"/>
+      <w:lvlText w:val="o"/>
+      <w:lvlJc w:val="left"/>
+      <w:pPr>
+        <w:ind w:left="3600" w:hanging="360"/>
+      </w:pPr>
+      <w:rPr>
+        <w:rFonts w:ascii="Courier New" w:hAnsi="Courier New" w:cs="Courier New" w:hint="default"/>
+      </w:rPr>
+    </w:lvl>
+    <w:lvl w:ilvl="5" w:tplc="FFFFFFFF" w:tentative="1">
+      <w:start w:val="1"/>
+      <w:numFmt w:val="bullet"/>
+      <w:lvlText w:val=""/>
+      <w:lvlJc w:val="left"/>
+      <w:pPr>
+        <w:ind w:left="4320" w:hanging="360"/>
+      </w:pPr>
+      <w:rPr>
+        <w:rFonts w:ascii="Wingdings" w:hAnsi="Wingdings" w:hint="default"/>
+      </w:rPr>
+    </w:lvl>
+    <w:lvl w:ilvl="6" w:tplc="FFFFFFFF" w:tentative="1">
+      <w:start w:val="1"/>
+      <w:numFmt w:val="bullet"/>
+      <w:lvlText w:val=""/>
+      <w:lvlJc w:val="left"/>
+      <w:pPr>
+        <w:ind w:left="5040" w:hanging="360"/>
+      </w:pPr>
+      <w:rPr>
+        <w:rFonts w:ascii="Symbol" w:hAnsi="Symbol" w:hint="default"/>
+      </w:rPr>
+    </w:lvl>
+    <w:lvl w:ilvl="7" w:tplc="FFFFFFFF" w:tentative="1">
+      <w:start w:val="1"/>
+      <w:numFmt w:val="bullet"/>
+      <w:lvlText w:val="o"/>
+      <w:lvlJc w:val="left"/>
+      <w:pPr>
+        <w:ind w:left="5760" w:hanging="360"/>
+      </w:pPr>
+      <w:rPr>
+        <w:rFonts w:ascii="Courier New" w:hAnsi="Courier New" w:cs="Courier New" w:hint="default"/>
+      </w:rPr>
+    </w:lvl>
+    <w:lvl w:ilvl="8" w:tplc="FFFFFFFF" w:tentative="1">
+      <w:start w:val="1"/>
+      <w:numFmt w:val="bullet"/>
+      <w:lvlText w:val=""/>
+      <w:lvlJc w:val="left"/>
+      <w:pPr>
+        <w:ind w:left="6480" w:hanging="360"/>
+      </w:pPr>
+      <w:rPr>
+        <w:rFonts w:ascii="Wingdings" w:hAnsi="Wingdings" w:hint="default"/>
+      </w:rPr>
+    </w:lvl>
+  </w:abstractNum>
+  <w:abstractNum w:abstractNumId="22" w15:restartNumberingAfterBreak="0">
     <w:nsid w:val="74D85391"/>
     <w:multiLevelType w:val="multilevel"/>
     <w:tmpl w:val="A2F88B8E"/>
@@ -8388,7 +9081,120 @@
       </w:rPr>
     </w:lvl>
   </w:abstractNum>
-  <w:abstractNum w:abstractNumId="20" w15:restartNumberingAfterBreak="0">
+  <w:abstractNum w:abstractNumId="23" w15:restartNumberingAfterBreak="0">
+    <w:nsid w:val="767A7F92"/>
+    <w:multiLevelType w:val="hybridMultilevel"/>
+    <w:tmpl w:val="D36E9F1C"/>
+    <w:lvl w:ilvl="0" w:tplc="04090001">
+      <w:start w:val="1"/>
+      <w:numFmt w:val="bullet"/>
+      <w:lvlText w:val=""/>
+      <w:lvlJc w:val="left"/>
+      <w:pPr>
+        <w:ind w:left="720" w:hanging="360"/>
+      </w:pPr>
+      <w:rPr>
+        <w:rFonts w:ascii="Symbol" w:hAnsi="Symbol" w:hint="default"/>
+      </w:rPr>
+    </w:lvl>
+    <w:lvl w:ilvl="1" w:tplc="04090003" w:tentative="1">
+      <w:start w:val="1"/>
+      <w:numFmt w:val="bullet"/>
+      <w:lvlText w:val="o"/>
+      <w:lvlJc w:val="left"/>
+      <w:pPr>
+        <w:ind w:left="1440" w:hanging="360"/>
+      </w:pPr>
+      <w:rPr>
+        <w:rFonts w:ascii="Courier New" w:hAnsi="Courier New" w:cs="Courier New" w:hint="default"/>
+      </w:rPr>
+    </w:lvl>
+    <w:lvl w:ilvl="2" w:tplc="04090005" w:tentative="1">
+      <w:start w:val="1"/>
+      <w:numFmt w:val="bullet"/>
+      <w:lvlText w:val=""/>
+      <w:lvlJc w:val="left"/>
+      <w:pPr>
+        <w:ind w:left="2160" w:hanging="360"/>
+      </w:pPr>
+      <w:rPr>
+        <w:rFonts w:ascii="Wingdings" w:hAnsi="Wingdings" w:hint="default"/>
+      </w:rPr>
+    </w:lvl>
+    <w:lvl w:ilvl="3" w:tplc="04090001" w:tentative="1">
+      <w:start w:val="1"/>
+      <w:numFmt w:val="bullet"/>
+      <w:lvlText w:val=""/>
+      <w:lvlJc w:val="left"/>
+      <w:pPr>
+        <w:ind w:left="2880" w:hanging="360"/>
+      </w:pPr>
+      <w:rPr>
+        <w:rFonts w:ascii="Symbol" w:hAnsi="Symbol" w:hint="default"/>
+      </w:rPr>
+    </w:lvl>
+    <w:lvl w:ilvl="4" w:tplc="04090003" w:tentative="1">
+      <w:start w:val="1"/>
+      <w:numFmt w:val="bullet"/>
+      <w:lvlText w:val="o"/>
+      <w:lvlJc w:val="left"/>
+      <w:pPr>
+        <w:ind w:left="3600" w:hanging="360"/>
+      </w:pPr>
+      <w:rPr>
+        <w:rFonts w:ascii="Courier New" w:hAnsi="Courier New" w:cs="Courier New" w:hint="default"/>
+      </w:rPr>
+    </w:lvl>
+    <w:lvl w:ilvl="5" w:tplc="04090005" w:tentative="1">
+      <w:start w:val="1"/>
+      <w:numFmt w:val="bullet"/>
+      <w:lvlText w:val=""/>
+      <w:lvlJc w:val="left"/>
+      <w:pPr>
+        <w:ind w:left="4320" w:hanging="360"/>
+      </w:pPr>
+      <w:rPr>
+        <w:rFonts w:ascii="Wingdings" w:hAnsi="Wingdings" w:hint="default"/>
+      </w:rPr>
+    </w:lvl>
+    <w:lvl w:ilvl="6" w:tplc="04090001" w:tentative="1">
+      <w:start w:val="1"/>
+      <w:numFmt w:val="bullet"/>
+      <w:lvlText w:val=""/>
+      <w:lvlJc w:val="left"/>
+      <w:pPr>
+        <w:ind w:left="5040" w:hanging="360"/>
+      </w:pPr>
+      <w:rPr>
+        <w:rFonts w:ascii="Symbol" w:hAnsi="Symbol" w:hint="default"/>
+      </w:rPr>
+    </w:lvl>
+    <w:lvl w:ilvl="7" w:tplc="04090003" w:tentative="1">
+      <w:start w:val="1"/>
+      <w:numFmt w:val="bullet"/>
+      <w:lvlText w:val="o"/>
+      <w:lvlJc w:val="left"/>
+      <w:pPr>
+        <w:ind w:left="5760" w:hanging="360"/>
+      </w:pPr>
+      <w:rPr>
+        <w:rFonts w:ascii="Courier New" w:hAnsi="Courier New" w:cs="Courier New" w:hint="default"/>
+      </w:rPr>
+    </w:lvl>
+    <w:lvl w:ilvl="8" w:tplc="04090005" w:tentative="1">
+      <w:start w:val="1"/>
+      <w:numFmt w:val="bullet"/>
+      <w:lvlText w:val=""/>
+      <w:lvlJc w:val="left"/>
+      <w:pPr>
+        <w:ind w:left="6480" w:hanging="360"/>
+      </w:pPr>
+      <w:rPr>
+        <w:rFonts w:ascii="Wingdings" w:hAnsi="Wingdings" w:hint="default"/>
+      </w:rPr>
+    </w:lvl>
+  </w:abstractNum>
+  <w:abstractNum w:abstractNumId="24" w15:restartNumberingAfterBreak="0">
     <w:nsid w:val="78441C4D"/>
     <w:multiLevelType w:val="hybridMultilevel"/>
     <w:tmpl w:val="E21018E2"/>
@@ -8501,14 +9307,14 @@
       </w:rPr>
     </w:lvl>
   </w:abstractNum>
-  <w:abstractNum w:abstractNumId="21" w15:restartNumberingAfterBreak="0">
+  <w:abstractNum w:abstractNumId="25" w15:restartNumberingAfterBreak="0">
     <w:nsid w:val="79AC0104"/>
     <w:multiLevelType w:val="multilevel"/>
     <w:tmpl w:val="C37E5FFE"/>
     <w:lvl w:ilvl="0">
       <w:start w:val="1"/>
       <w:numFmt w:val="decimal"/>
-      <w:pStyle w:val="Listaconnmeros"/>
+      <w:pStyle w:val="ListNumber"/>
       <w:lvlText w:val="%1."/>
       <w:lvlJc w:val="left"/>
       <w:pPr>
@@ -8642,7 +9448,7 @@
       </w:rPr>
     </w:lvl>
   </w:abstractNum>
-  <w:abstractNum w:abstractNumId="22" w15:restartNumberingAfterBreak="0">
+  <w:abstractNum w:abstractNumId="26" w15:restartNumberingAfterBreak="0">
     <w:nsid w:val="7B6E7B62"/>
     <w:multiLevelType w:val="hybridMultilevel"/>
     <w:tmpl w:val="0F5EF7E0"/>
@@ -8758,7 +9564,7 @@
       </w:rPr>
     </w:lvl>
   </w:abstractNum>
-  <w:abstractNum w:abstractNumId="23" w15:restartNumberingAfterBreak="0">
+  <w:abstractNum w:abstractNumId="27" w15:restartNumberingAfterBreak="0">
     <w:nsid w:val="7F867F8E"/>
     <w:multiLevelType w:val="hybridMultilevel"/>
     <w:tmpl w:val="80A49A54"/>
@@ -8874,20 +9680,20 @@
       </w:rPr>
     </w:lvl>
   </w:abstractNum>
-  <w:num w:numId="1">
+  <w:num w:numId="1" w16cid:durableId="1277564925">
     <w:abstractNumId w:val="8"/>
   </w:num>
-  <w:num w:numId="2">
-    <w:abstractNumId w:val="21"/>
+  <w:num w:numId="2" w16cid:durableId="1512600226">
+    <w:abstractNumId w:val="25"/>
   </w:num>
-  <w:num w:numId="3">
-    <w:abstractNumId w:val="22"/>
+  <w:num w:numId="3" w16cid:durableId="1361012285">
+    <w:abstractNumId w:val="26"/>
   </w:num>
-  <w:num w:numId="4">
-    <w:abstractNumId w:val="23"/>
+  <w:num w:numId="4" w16cid:durableId="918558786">
+    <w:abstractNumId w:val="27"/>
   </w:num>
-  <w:num w:numId="5">
-    <w:abstractNumId w:val="22"/>
+  <w:num w:numId="5" w16cid:durableId="1363675350">
+    <w:abstractNumId w:val="26"/>
     <w:lvlOverride w:ilvl="0">
       <w:startOverride w:val="1"/>
     </w:lvlOverride>
@@ -8916,65 +9722,77 @@
       <w:startOverride w:val="1"/>
     </w:lvlOverride>
   </w:num>
-  <w:num w:numId="6">
+  <w:num w:numId="6" w16cid:durableId="1550023583">
+    <w:abstractNumId w:val="13"/>
+  </w:num>
+  <w:num w:numId="7" w16cid:durableId="1347828708">
+    <w:abstractNumId w:val="22"/>
+  </w:num>
+  <w:num w:numId="8" w16cid:durableId="1092824378">
+    <w:abstractNumId w:val="7"/>
+  </w:num>
+  <w:num w:numId="9" w16cid:durableId="983394182">
+    <w:abstractNumId w:val="6"/>
+  </w:num>
+  <w:num w:numId="10" w16cid:durableId="541984964">
+    <w:abstractNumId w:val="5"/>
+  </w:num>
+  <w:num w:numId="11" w16cid:durableId="29571924">
+    <w:abstractNumId w:val="4"/>
+  </w:num>
+  <w:num w:numId="12" w16cid:durableId="683868656">
+    <w:abstractNumId w:val="3"/>
+  </w:num>
+  <w:num w:numId="13" w16cid:durableId="1699349343">
+    <w:abstractNumId w:val="2"/>
+  </w:num>
+  <w:num w:numId="14" w16cid:durableId="1413088932">
+    <w:abstractNumId w:val="1"/>
+  </w:num>
+  <w:num w:numId="15" w16cid:durableId="401493182">
+    <w:abstractNumId w:val="0"/>
+  </w:num>
+  <w:num w:numId="16" w16cid:durableId="176308719">
+    <w:abstractNumId w:val="14"/>
+  </w:num>
+  <w:num w:numId="17" w16cid:durableId="1408386068">
+    <w:abstractNumId w:val="17"/>
+  </w:num>
+  <w:num w:numId="18" w16cid:durableId="937172998">
+    <w:abstractNumId w:val="11"/>
+  </w:num>
+  <w:num w:numId="19" w16cid:durableId="546141690">
+    <w:abstractNumId w:val="16"/>
+  </w:num>
+  <w:num w:numId="20" w16cid:durableId="1460537964">
+    <w:abstractNumId w:val="19"/>
+  </w:num>
+  <w:num w:numId="21" w16cid:durableId="1425225278">
+    <w:abstractNumId w:val="15"/>
+  </w:num>
+  <w:num w:numId="22" w16cid:durableId="170611824">
+    <w:abstractNumId w:val="24"/>
+  </w:num>
+  <w:num w:numId="23" w16cid:durableId="1707558665">
+    <w:abstractNumId w:val="18"/>
+  </w:num>
+  <w:num w:numId="24" w16cid:durableId="519976902">
+    <w:abstractNumId w:val="9"/>
+  </w:num>
+  <w:num w:numId="25" w16cid:durableId="532153807">
+    <w:abstractNumId w:val="10"/>
+  </w:num>
+  <w:num w:numId="26" w16cid:durableId="868221010">
+    <w:abstractNumId w:val="23"/>
+  </w:num>
+  <w:num w:numId="27" w16cid:durableId="369762723">
     <w:abstractNumId w:val="12"/>
   </w:num>
-  <w:num w:numId="7">
-    <w:abstractNumId w:val="19"/>
-  </w:num>
-  <w:num w:numId="8">
-    <w:abstractNumId w:val="7"/>
-  </w:num>
-  <w:num w:numId="9">
-    <w:abstractNumId w:val="6"/>
-  </w:num>
-  <w:num w:numId="10">
-    <w:abstractNumId w:val="5"/>
-  </w:num>
-  <w:num w:numId="11">
-    <w:abstractNumId w:val="4"/>
-  </w:num>
-  <w:num w:numId="12">
-    <w:abstractNumId w:val="3"/>
-  </w:num>
-  <w:num w:numId="13">
-    <w:abstractNumId w:val="2"/>
-  </w:num>
-  <w:num w:numId="14">
-    <w:abstractNumId w:val="1"/>
-  </w:num>
-  <w:num w:numId="15">
-    <w:abstractNumId w:val="0"/>
-  </w:num>
-  <w:num w:numId="16">
-    <w:abstractNumId w:val="13"/>
-  </w:num>
-  <w:num w:numId="17">
-    <w:abstractNumId w:val="16"/>
-  </w:num>
-  <w:num w:numId="18">
-    <w:abstractNumId w:val="11"/>
-  </w:num>
-  <w:num w:numId="19">
-    <w:abstractNumId w:val="15"/>
-  </w:num>
-  <w:num w:numId="20">
-    <w:abstractNumId w:val="18"/>
-  </w:num>
-  <w:num w:numId="21">
-    <w:abstractNumId w:val="14"/>
-  </w:num>
-  <w:num w:numId="22">
+  <w:num w:numId="28" w16cid:durableId="1583681025">
     <w:abstractNumId w:val="20"/>
   </w:num>
-  <w:num w:numId="23">
-    <w:abstractNumId w:val="17"/>
-  </w:num>
-  <w:num w:numId="24">
-    <w:abstractNumId w:val="9"/>
-  </w:num>
-  <w:num w:numId="25">
-    <w:abstractNumId w:val="10"/>
+  <w:num w:numId="29" w16cid:durableId="1026179504">
+    <w:abstractNumId w:val="21"/>
   </w:num>
 </w:numbering>
 </file>
@@ -9388,11 +10206,11 @@
       <w:lang w:eastAsia="en-US"/>
     </w:rPr>
   </w:style>
-  <w:style w:type="paragraph" w:styleId="Ttulo1">
+  <w:style w:type="paragraph" w:styleId="Heading1">
     <w:name w:val="heading 1"/>
     <w:basedOn w:val="Normal"/>
     <w:next w:val="Normal"/>
-    <w:link w:val="Ttulo1Car"/>
+    <w:link w:val="Heading1Char"/>
     <w:uiPriority w:val="9"/>
     <w:qFormat/>
     <w:rsid w:val="00246522"/>
@@ -9411,11 +10229,11 @@
       <w:szCs w:val="28"/>
     </w:rPr>
   </w:style>
-  <w:style w:type="paragraph" w:styleId="Ttulo2">
+  <w:style w:type="paragraph" w:styleId="Heading2">
     <w:name w:val="heading 2"/>
     <w:basedOn w:val="Normal"/>
     <w:next w:val="Normal"/>
-    <w:link w:val="Ttulo2Car"/>
+    <w:link w:val="Heading2Char"/>
     <w:uiPriority w:val="9"/>
     <w:unhideWhenUsed/>
     <w:qFormat/>
@@ -9432,11 +10250,11 @@
       <w:szCs w:val="40"/>
     </w:rPr>
   </w:style>
-  <w:style w:type="paragraph" w:styleId="Ttulo3">
+  <w:style w:type="paragraph" w:styleId="Heading3">
     <w:name w:val="heading 3"/>
     <w:basedOn w:val="Normal"/>
     <w:next w:val="Normal"/>
-    <w:link w:val="Ttulo3Car"/>
+    <w:link w:val="Heading3Char"/>
     <w:uiPriority w:val="9"/>
     <w:unhideWhenUsed/>
     <w:qFormat/>
@@ -9450,11 +10268,11 @@
       <w:szCs w:val="32"/>
     </w:rPr>
   </w:style>
-  <w:style w:type="paragraph" w:styleId="Ttulo4">
+  <w:style w:type="paragraph" w:styleId="Heading4">
     <w:name w:val="heading 4"/>
     <w:basedOn w:val="Normal"/>
     <w:next w:val="Normal"/>
-    <w:link w:val="Ttulo4Car"/>
+    <w:link w:val="Heading4Char"/>
     <w:uiPriority w:val="9"/>
     <w:unhideWhenUsed/>
     <w:qFormat/>
@@ -9472,11 +10290,11 @@
       <w:color w:val="0065BA" w:themeColor="accent1" w:themeShade="BF"/>
     </w:rPr>
   </w:style>
-  <w:style w:type="paragraph" w:styleId="Ttulo5">
+  <w:style w:type="paragraph" w:styleId="Heading5">
     <w:name w:val="heading 5"/>
     <w:basedOn w:val="Normal"/>
     <w:next w:val="Normal"/>
-    <w:link w:val="Ttulo5Car"/>
+    <w:link w:val="Heading5Char"/>
     <w:uiPriority w:val="9"/>
     <w:semiHidden/>
     <w:unhideWhenUsed/>
@@ -9493,13 +10311,13 @@
       <w:color w:val="0065BA" w:themeColor="accent1" w:themeShade="BF"/>
     </w:rPr>
   </w:style>
-  <w:style w:type="character" w:default="1" w:styleId="Fuentedeprrafopredeter">
+  <w:style w:type="character" w:default="1" w:styleId="DefaultParagraphFont">
     <w:name w:val="Default Paragraph Font"/>
     <w:uiPriority w:val="1"/>
     <w:semiHidden/>
     <w:unhideWhenUsed/>
   </w:style>
-  <w:style w:type="table" w:default="1" w:styleId="Tablanormal">
+  <w:style w:type="table" w:default="1" w:styleId="TableNormal">
     <w:name w:val="Normal Table"/>
     <w:uiPriority w:val="99"/>
     <w:semiHidden/>
@@ -9514,15 +10332,15 @@
       </w:tblCellMar>
     </w:tblPr>
   </w:style>
-  <w:style w:type="numbering" w:default="1" w:styleId="Sinlista">
+  <w:style w:type="numbering" w:default="1" w:styleId="NoList">
     <w:name w:val="No List"/>
     <w:uiPriority w:val="99"/>
     <w:semiHidden/>
     <w:unhideWhenUsed/>
   </w:style>
-  <w:style w:type="character" w:styleId="Ttulodellibro">
+  <w:style w:type="character" w:styleId="BookTitle">
     <w:name w:val="Book Title"/>
-    <w:basedOn w:val="Fuentedeprrafopredeter"/>
+    <w:basedOn w:val="DefaultParagraphFont"/>
     <w:uiPriority w:val="33"/>
     <w:semiHidden/>
     <w:unhideWhenUsed/>
@@ -9535,9 +10353,9 @@
       <w:spacing w:val="0"/>
     </w:rPr>
   </w:style>
-  <w:style w:type="character" w:styleId="Referenciaintensa">
+  <w:style w:type="character" w:styleId="IntenseReference">
     <w:name w:val="Intense Reference"/>
-    <w:basedOn w:val="Fuentedeprrafopredeter"/>
+    <w:basedOn w:val="DefaultParagraphFont"/>
     <w:uiPriority w:val="32"/>
     <w:semiHidden/>
     <w:unhideWhenUsed/>
@@ -9551,10 +10369,10 @@
       <w:spacing w:val="0"/>
     </w:rPr>
   </w:style>
-  <w:style w:type="character" w:customStyle="1" w:styleId="Ttulo1Car">
-    <w:name w:val="Título 1 Car"/>
-    <w:basedOn w:val="Fuentedeprrafopredeter"/>
-    <w:link w:val="Ttulo1"/>
+  <w:style w:type="character" w:customStyle="1" w:styleId="Heading1Char">
+    <w:name w:val="Heading 1 Char"/>
+    <w:basedOn w:val="DefaultParagraphFont"/>
+    <w:link w:val="Heading1"/>
     <w:uiPriority w:val="9"/>
     <w:rsid w:val="00246522"/>
     <w:rPr>
@@ -9567,10 +10385,10 @@
       <w:lang w:eastAsia="en-US"/>
     </w:rPr>
   </w:style>
-  <w:style w:type="character" w:customStyle="1" w:styleId="Ttulo2Car">
-    <w:name w:val="Título 2 Car"/>
-    <w:basedOn w:val="Fuentedeprrafopredeter"/>
-    <w:link w:val="Ttulo2"/>
+  <w:style w:type="character" w:customStyle="1" w:styleId="Heading2Char">
+    <w:name w:val="Heading 2 Char"/>
+    <w:basedOn w:val="DefaultParagraphFont"/>
+    <w:link w:val="Heading2"/>
     <w:uiPriority w:val="9"/>
     <w:rsid w:val="00246522"/>
     <w:rPr>
@@ -9582,7 +10400,7 @@
       <w:lang w:eastAsia="en-US"/>
     </w:rPr>
   </w:style>
-  <w:style w:type="paragraph" w:styleId="Listaconvietas">
+  <w:style w:type="paragraph" w:styleId="ListBullet">
     <w:name w:val="List Bullet"/>
     <w:basedOn w:val="Contenido"/>
     <w:uiPriority w:val="11"/>
@@ -9600,12 +10418,12 @@
   </w:style>
   <w:style w:type="paragraph" w:customStyle="1" w:styleId="AlignedText">
     <w:name w:val="Aligned Text"/>
-    <w:basedOn w:val="Ttulo3"/>
+    <w:basedOn w:val="Heading3"/>
     <w:uiPriority w:val="2"/>
     <w:qFormat/>
     <w:rsid w:val="00246522"/>
   </w:style>
-  <w:style w:type="paragraph" w:styleId="TDC1">
+  <w:style w:type="paragraph" w:styleId="TOC1">
     <w:name w:val="toc 1"/>
     <w:basedOn w:val="Normal"/>
     <w:uiPriority w:val="39"/>
@@ -9615,7 +10433,7 @@
       </w:tabs>
     </w:pPr>
   </w:style>
-  <w:style w:type="paragraph" w:styleId="TDC2">
+  <w:style w:type="paragraph" w:styleId="TOC2">
     <w:name w:val="toc 2"/>
     <w:basedOn w:val="Normal"/>
     <w:uiPriority w:val="39"/>
@@ -9625,10 +10443,10 @@
       </w:tabs>
     </w:pPr>
   </w:style>
-  <w:style w:type="paragraph" w:styleId="Ttulo">
+  <w:style w:type="paragraph" w:styleId="Title">
     <w:name w:val="Title"/>
     <w:basedOn w:val="Normal"/>
-    <w:link w:val="TtuloCar"/>
+    <w:link w:val="TitleChar"/>
     <w:uiPriority w:val="1"/>
     <w:qFormat/>
     <w:rsid w:val="00246522"/>
@@ -9644,10 +10462,10 @@
       <w:szCs w:val="80"/>
     </w:rPr>
   </w:style>
-  <w:style w:type="character" w:customStyle="1" w:styleId="TtuloCar">
-    <w:name w:val="Título Car"/>
-    <w:basedOn w:val="Fuentedeprrafopredeter"/>
-    <w:link w:val="Ttulo"/>
+  <w:style w:type="character" w:customStyle="1" w:styleId="TitleChar">
+    <w:name w:val="Title Char"/>
+    <w:basedOn w:val="DefaultParagraphFont"/>
+    <w:link w:val="Title"/>
     <w:uiPriority w:val="1"/>
     <w:rsid w:val="00246522"/>
     <w:rPr>
@@ -9660,9 +10478,9 @@
       <w:lang w:eastAsia="en-US"/>
     </w:rPr>
   </w:style>
-  <w:style w:type="paragraph" w:styleId="TtuloTDC">
+  <w:style w:type="paragraph" w:styleId="TOCHeading">
     <w:name w:val="TOC Heading"/>
-    <w:basedOn w:val="Ttulo1"/>
+    <w:basedOn w:val="Heading1"/>
     <w:next w:val="Normal"/>
     <w:uiPriority w:val="39"/>
     <w:qFormat/>
@@ -9676,10 +10494,10 @@
       <w:caps/>
     </w:rPr>
   </w:style>
-  <w:style w:type="paragraph" w:styleId="Piedepgina">
+  <w:style w:type="paragraph" w:styleId="Footer">
     <w:name w:val="footer"/>
     <w:basedOn w:val="Normal"/>
-    <w:link w:val="PiedepginaCar"/>
+    <w:link w:val="FooterChar"/>
     <w:uiPriority w:val="99"/>
     <w:pPr>
       <w:spacing w:line="240" w:lineRule="auto"/>
@@ -9687,37 +10505,37 @@
       <w:jc w:val="right"/>
     </w:pPr>
   </w:style>
-  <w:style w:type="character" w:customStyle="1" w:styleId="PiedepginaCar">
-    <w:name w:val="Pie de página Car"/>
-    <w:basedOn w:val="Fuentedeprrafopredeter"/>
-    <w:link w:val="Piedepgina"/>
+  <w:style w:type="character" w:customStyle="1" w:styleId="FooterChar">
+    <w:name w:val="Footer Char"/>
+    <w:basedOn w:val="DefaultParagraphFont"/>
+    <w:link w:val="Footer"/>
     <w:uiPriority w:val="99"/>
     <w:rPr>
       <w:lang w:eastAsia="en-US"/>
     </w:rPr>
   </w:style>
-  <w:style w:type="paragraph" w:styleId="Encabezado">
+  <w:style w:type="paragraph" w:styleId="Header">
     <w:name w:val="header"/>
     <w:basedOn w:val="Normal"/>
-    <w:link w:val="EncabezadoCar"/>
+    <w:link w:val="HeaderChar"/>
     <w:uiPriority w:val="99"/>
     <w:pPr>
       <w:spacing w:line="240" w:lineRule="auto"/>
       <w:jc w:val="right"/>
     </w:pPr>
   </w:style>
-  <w:style w:type="character" w:customStyle="1" w:styleId="EncabezadoCar">
-    <w:name w:val="Encabezado Car"/>
-    <w:basedOn w:val="Fuentedeprrafopredeter"/>
-    <w:link w:val="Encabezado"/>
+  <w:style w:type="character" w:customStyle="1" w:styleId="HeaderChar">
+    <w:name w:val="Header Char"/>
+    <w:basedOn w:val="DefaultParagraphFont"/>
+    <w:link w:val="Header"/>
     <w:uiPriority w:val="99"/>
     <w:rPr>
       <w:lang w:eastAsia="en-US"/>
     </w:rPr>
   </w:style>
-  <w:style w:type="table" w:styleId="Tablaconcuadrcula">
+  <w:style w:type="table" w:styleId="TableGrid">
     <w:name w:val="Table Grid"/>
-    <w:basedOn w:val="Tablanormal"/>
+    <w:basedOn w:val="TableNormal"/>
     <w:pPr>
       <w:spacing w:after="0" w:line="240" w:lineRule="auto"/>
     </w:pPr>
@@ -9735,19 +10553,19 @@
       </w:tblBorders>
     </w:tblPr>
   </w:style>
-  <w:style w:type="character" w:styleId="Textodelmarcadordeposicin">
+  <w:style w:type="character" w:styleId="PlaceholderText">
     <w:name w:val="Placeholder Text"/>
-    <w:basedOn w:val="Fuentedeprrafopredeter"/>
+    <w:basedOn w:val="DefaultParagraphFont"/>
     <w:uiPriority w:val="99"/>
     <w:semiHidden/>
     <w:rPr>
       <w:color w:val="808080"/>
     </w:rPr>
   </w:style>
-  <w:style w:type="paragraph" w:styleId="Textodeglobo">
+  <w:style w:type="paragraph" w:styleId="BalloonText">
     <w:name w:val="Balloon Text"/>
     <w:basedOn w:val="Normal"/>
-    <w:link w:val="TextodegloboCar"/>
+    <w:link w:val="BalloonTextChar"/>
     <w:uiPriority w:val="99"/>
     <w:semiHidden/>
     <w:unhideWhenUsed/>
@@ -9760,10 +10578,10 @@
       <w:szCs w:val="18"/>
     </w:rPr>
   </w:style>
-  <w:style w:type="character" w:customStyle="1" w:styleId="TextodegloboCar">
-    <w:name w:val="Texto de globo Car"/>
-    <w:basedOn w:val="Fuentedeprrafopredeter"/>
-    <w:link w:val="Textodeglobo"/>
+  <w:style w:type="character" w:customStyle="1" w:styleId="BalloonTextChar">
+    <w:name w:val="Balloon Text Char"/>
+    <w:basedOn w:val="DefaultParagraphFont"/>
+    <w:link w:val="BalloonText"/>
     <w:uiPriority w:val="99"/>
     <w:semiHidden/>
     <w:rPr>
@@ -9773,7 +10591,7 @@
       <w:lang w:eastAsia="en-US"/>
     </w:rPr>
   </w:style>
-  <w:style w:type="paragraph" w:styleId="Listaconnmeros">
+  <w:style w:type="paragraph" w:styleId="ListNumber">
     <w:name w:val="List Number"/>
     <w:basedOn w:val="Normal"/>
     <w:uiPriority w:val="10"/>
@@ -9789,10 +10607,10 @@
       <w:b w:val="0"/>
     </w:rPr>
   </w:style>
-  <w:style w:type="character" w:customStyle="1" w:styleId="Ttulo3Car">
-    <w:name w:val="Título 3 Car"/>
-    <w:basedOn w:val="Fuentedeprrafopredeter"/>
-    <w:link w:val="Ttulo3"/>
+  <w:style w:type="character" w:customStyle="1" w:styleId="Heading3Char">
+    <w:name w:val="Heading 3 Char"/>
+    <w:basedOn w:val="DefaultParagraphFont"/>
+    <w:link w:val="Heading3"/>
     <w:uiPriority w:val="9"/>
     <w:rsid w:val="00246522"/>
     <w:rPr>
@@ -9804,7 +10622,7 @@
       <w:lang w:eastAsia="en-US"/>
     </w:rPr>
   </w:style>
-  <w:style w:type="paragraph" w:styleId="TDC3">
+  <w:style w:type="paragraph" w:styleId="TOC3">
     <w:name w:val="toc 3"/>
     <w:basedOn w:val="Normal"/>
     <w:next w:val="Normal"/>
@@ -9817,9 +10635,9 @@
       <w:ind w:left="560"/>
     </w:pPr>
   </w:style>
-  <w:style w:type="character" w:styleId="Hipervnculo">
+  <w:style w:type="character" w:styleId="Hyperlink">
     <w:name w:val="Hyperlink"/>
-    <w:basedOn w:val="Fuentedeprrafopredeter"/>
+    <w:basedOn w:val="DefaultParagraphFont"/>
     <w:uiPriority w:val="99"/>
     <w:unhideWhenUsed/>
     <w:rsid w:val="007057F4"/>
@@ -9828,10 +10646,10 @@
       <w:u w:val="single"/>
     </w:rPr>
   </w:style>
-  <w:style w:type="character" w:customStyle="1" w:styleId="Ttulo4Car">
-    <w:name w:val="Título 4 Car"/>
-    <w:basedOn w:val="Fuentedeprrafopredeter"/>
-    <w:link w:val="Ttulo4"/>
+  <w:style w:type="character" w:customStyle="1" w:styleId="Heading4Char">
+    <w:name w:val="Heading 4 Char"/>
+    <w:basedOn w:val="DefaultParagraphFont"/>
+    <w:link w:val="Heading4"/>
     <w:uiPriority w:val="9"/>
     <w:rsid w:val="00246522"/>
     <w:rPr>
@@ -9859,9 +10677,9 @@
       <w:b w:val="0"/>
     </w:rPr>
   </w:style>
-  <w:style w:type="character" w:styleId="nfasis">
+  <w:style w:type="character" w:styleId="Emphasis">
     <w:name w:val="Emphasis"/>
-    <w:basedOn w:val="Fuentedeprrafopredeter"/>
+    <w:basedOn w:val="DefaultParagraphFont"/>
     <w:uiPriority w:val="20"/>
     <w:unhideWhenUsed/>
     <w:qFormat/>
@@ -9873,7 +10691,7 @@
   </w:style>
   <w:style w:type="character" w:customStyle="1" w:styleId="Carcterdecontenido">
     <w:name w:val="Carácter de contenido"/>
-    <w:basedOn w:val="Fuentedeprrafopredeter"/>
+    <w:basedOn w:val="DefaultParagraphFont"/>
     <w:link w:val="Contenido"/>
     <w:rsid w:val="00047811"/>
     <w:rPr>
@@ -9882,10 +10700,10 @@
       <w:lang w:eastAsia="en-US"/>
     </w:rPr>
   </w:style>
-  <w:style w:type="character" w:customStyle="1" w:styleId="Ttulo5Car">
-    <w:name w:val="Título 5 Car"/>
-    <w:basedOn w:val="Fuentedeprrafopredeter"/>
-    <w:link w:val="Ttulo5"/>
+  <w:style w:type="character" w:customStyle="1" w:styleId="Heading5Char">
+    <w:name w:val="Heading 5 Char"/>
+    <w:basedOn w:val="DefaultParagraphFont"/>
+    <w:link w:val="Heading5"/>
     <w:uiPriority w:val="9"/>
     <w:semiHidden/>
     <w:rsid w:val="00246522"/>
@@ -9897,7 +10715,7 @@
       <w:lang w:eastAsia="en-US"/>
     </w:rPr>
   </w:style>
-  <w:style w:type="paragraph" w:styleId="Prrafodelista">
+  <w:style w:type="paragraph" w:styleId="ListParagraph">
     <w:name w:val="List Paragraph"/>
     <w:basedOn w:val="Normal"/>
     <w:uiPriority w:val="34"/>
@@ -9910,9 +10728,9 @@
       <w:contextualSpacing/>
     </w:pPr>
   </w:style>
-  <w:style w:type="character" w:styleId="Mencinsinresolver">
+  <w:style w:type="character" w:styleId="UnresolvedMention">
     <w:name w:val="Unresolved Mention"/>
-    <w:basedOn w:val="Fuentedeprrafopredeter"/>
+    <w:basedOn w:val="DefaultParagraphFont"/>
     <w:uiPriority w:val="99"/>
     <w:semiHidden/>
     <w:unhideWhenUsed/>
@@ -9926,7 +10744,7 @@
 </file>
 
 <file path=word/glossary/document.xml><?xml version="1.0" encoding="utf-8"?>
-<w:glossaryDocument xmlns:wpc="http://schemas.microsoft.com/office/word/2010/wordprocessingCanvas" xmlns:cx="http://schemas.microsoft.com/office/drawing/2014/chartex" xmlns:cx1="http://schemas.microsoft.com/office/drawing/2015/9/8/chartex" xmlns:cx2="http://schemas.microsoft.com/office/drawing/2015/10/21/chartex" xmlns:cx3="http://schemas.microsoft.com/office/drawing/2016/5/9/chartex" xmlns:cx4="http://schemas.microsoft.com/office/drawing/2016/5/10/chartex" xmlns:cx5="http://schemas.microsoft.com/office/drawing/2016/5/11/chartex" xmlns:cx6="http://schemas.microsoft.com/office/drawing/2016/5/12/chartex" xmlns:cx7="http://schemas.microsoft.com/office/drawing/2016/5/13/chartex" xmlns:cx8="http://schemas.microsoft.com/office/drawing/2016/5/14/chartex" xmlns:mc="http://schemas.openxmlformats.org/markup-compatibility/2006" xmlns:aink="http://schemas.microsoft.com/office/drawing/2016/ink" xmlns:am3d="http://schemas.microsoft.com/office/drawing/2017/model3d" xmlns:o="urn:schemas-microsoft-com:office:office" xmlns:r="http://schemas.openxmlformats.org/officeDocument/2006/relationships" xmlns:m="http://schemas.openxmlformats.org/officeDocument/2006/math" xmlns:v="urn:schemas-microsoft-com:vml" xmlns:wp14="http://schemas.microsoft.com/office/word/2010/wordprocessingDrawing" xmlns:wp="http://schemas.openxmlformats.org/drawingml/2006/wordprocessingDrawing" xmlns:w10="urn:schemas-microsoft-com:office:word" xmlns:w="http://schemas.openxmlformats.org/wordprocessingml/2006/main" xmlns:w14="http://schemas.microsoft.com/office/word/2010/wordml" xmlns:w15="http://schemas.microsoft.com/office/word/2012/wordml" xmlns:w16cex="http://schemas.microsoft.com/office/word/2018/wordml/cex" xmlns:w16cid="http://schemas.microsoft.com/office/word/2016/wordml/cid" xmlns:w16="http://schemas.microsoft.com/office/word/2018/wordml" xmlns:w16sdtdh="http://schemas.microsoft.com/office/word/2020/wordml/sdtdatahash" xmlns:w16se="http://schemas.microsoft.com/office/word/2015/wordml/symex" xmlns:wpg="http://schemas.microsoft.com/office/word/2010/wordprocessingGroup" xmlns:wpi="http://schemas.microsoft.com/office/word/2010/wordprocessingInk" xmlns:wne="http://schemas.microsoft.com/office/word/2006/wordml" xmlns:wps="http://schemas.microsoft.com/office/word/2010/wordprocessingShape" mc:Ignorable="w14 w15 w16se w16cid w16 w16cex w16sdtdh wp14">
+<w:glossaryDocument xmlns:wpc="http://schemas.microsoft.com/office/word/2010/wordprocessingCanvas" xmlns:cx="http://schemas.microsoft.com/office/drawing/2014/chartex" xmlns:cx1="http://schemas.microsoft.com/office/drawing/2015/9/8/chartex" xmlns:cx2="http://schemas.microsoft.com/office/drawing/2015/10/21/chartex" xmlns:cx3="http://schemas.microsoft.com/office/drawing/2016/5/9/chartex" xmlns:cx4="http://schemas.microsoft.com/office/drawing/2016/5/10/chartex" xmlns:cx5="http://schemas.microsoft.com/office/drawing/2016/5/11/chartex" xmlns:cx6="http://schemas.microsoft.com/office/drawing/2016/5/12/chartex" xmlns:cx7="http://schemas.microsoft.com/office/drawing/2016/5/13/chartex" xmlns:cx8="http://schemas.microsoft.com/office/drawing/2016/5/14/chartex" xmlns:mc="http://schemas.openxmlformats.org/markup-compatibility/2006" xmlns:aink="http://schemas.microsoft.com/office/drawing/2016/ink" xmlns:am3d="http://schemas.microsoft.com/office/drawing/2017/model3d" xmlns:o="urn:schemas-microsoft-com:office:office" xmlns:oel="http://schemas.microsoft.com/office/2019/extlst" xmlns:r="http://schemas.openxmlformats.org/officeDocument/2006/relationships" xmlns:m="http://schemas.openxmlformats.org/officeDocument/2006/math" xmlns:v="urn:schemas-microsoft-com:vml" xmlns:wp14="http://schemas.microsoft.com/office/word/2010/wordprocessingDrawing" xmlns:wp="http://schemas.openxmlformats.org/drawingml/2006/wordprocessingDrawing" xmlns:w10="urn:schemas-microsoft-com:office:word" xmlns:w="http://schemas.openxmlformats.org/wordprocessingml/2006/main" xmlns:w14="http://schemas.microsoft.com/office/word/2010/wordml" xmlns:w15="http://schemas.microsoft.com/office/word/2012/wordml" xmlns:w16cex="http://schemas.microsoft.com/office/word/2018/wordml/cex" xmlns:w16cid="http://schemas.microsoft.com/office/word/2016/wordml/cid" xmlns:w16="http://schemas.microsoft.com/office/word/2018/wordml" xmlns:w16sdtdh="http://schemas.microsoft.com/office/word/2020/wordml/sdtdatahash" xmlns:w16se="http://schemas.microsoft.com/office/word/2015/wordml/symex" xmlns:wpg="http://schemas.microsoft.com/office/word/2010/wordprocessingGroup" xmlns:wpi="http://schemas.microsoft.com/office/word/2010/wordprocessingInk" xmlns:wne="http://schemas.microsoft.com/office/word/2006/wordml" xmlns:wps="http://schemas.microsoft.com/office/word/2010/wordprocessingShape" mc:Ignorable="w14 w15 w16se w16cid w16 w16cex w16sdtdh wp14">
   <w:docParts>
     <w:docPart>
       <w:docPartPr>
@@ -10079,6 +10897,7 @@
     <w:rsid w:val="005673B0"/>
     <w:rsid w:val="00611C2D"/>
     <w:rsid w:val="00742E9B"/>
+    <w:rsid w:val="009203E5"/>
     <w:rsid w:val="00A7494E"/>
     <w:rsid w:val="00AD5DBC"/>
     <w:rsid w:val="00B575F4"/>
@@ -10088,6 +10907,7 @@
     <w:rsid w:val="00DB6EEA"/>
     <w:rsid w:val="00E24D90"/>
     <w:rsid w:val="00F441CC"/>
+    <w:rsid w:val="00F4426F"/>
     <w:rsid w:val="00FC7E99"/>
   </w:rsids>
   <m:mathPr>
@@ -10105,8 +10925,8 @@
   </m:mathPr>
   <w:themeFontLang w:val="es-ES"/>
   <w:clrSchemeMapping w:bg1="light1" w:t1="dark1" w:bg2="light2" w:t2="dark2" w:accent1="accent1" w:accent2="accent2" w:accent3="accent3" w:accent4="accent4" w:accent5="accent5" w:accent6="accent6" w:hyperlink="hyperlink" w:followedHyperlink="followedHyperlink"/>
-  <w:decimalSymbol w:val=","/>
-  <w:listSeparator w:val=";"/>
+  <w:decimalSymbol w:val="."/>
+  <w:listSeparator w:val=","/>
   <w15:chartTrackingRefBased/>
 </w:settings>
 </file>
@@ -10510,13 +11330,13 @@
     <w:name w:val="Normal"/>
     <w:qFormat/>
   </w:style>
-  <w:style w:type="character" w:default="1" w:styleId="Fuentedeprrafopredeter">
+  <w:style w:type="character" w:default="1" w:styleId="DefaultParagraphFont">
     <w:name w:val="Default Paragraph Font"/>
     <w:uiPriority w:val="1"/>
     <w:semiHidden/>
     <w:unhideWhenUsed/>
   </w:style>
-  <w:style w:type="table" w:default="1" w:styleId="Tablanormal">
+  <w:style w:type="table" w:default="1" w:styleId="TableNormal">
     <w:name w:val="Normal Table"/>
     <w:uiPriority w:val="99"/>
     <w:semiHidden/>
@@ -10531,7 +11351,7 @@
       </w:tblCellMar>
     </w:tblPr>
   </w:style>
-  <w:style w:type="numbering" w:default="1" w:styleId="Sinlista">
+  <w:style w:type="numbering" w:default="1" w:styleId="NoList">
     <w:name w:val="No List"/>
     <w:uiPriority w:val="99"/>
     <w:semiHidden/>

</xml_diff>

<commit_message>
corregida errata de la memoria
</commit_message>
<xml_diff>
--- a/PAI1 SSII/PAI-1 - HIDS memoria.docx
+++ b/PAI1 SSII/PAI-1 - HIDS memoria.docx
@@ -142,18 +142,8 @@
                                       <w:szCs w:val="28"/>
                                       <w:lang w:bidi="es-ES"/>
                                     </w:rPr>
-                                    <w:t xml:space="preserve">Juan Pedro Hurtado </w:t>
+                                    <w:t>Juan Pedro Hurtado Masero</w:t>
                                   </w:r>
-                                  <w:proofErr w:type="spellStart"/>
-                                  <w:r>
-                                    <w:rPr>
-                                      <w:sz w:val="36"/>
-                                      <w:szCs w:val="28"/>
-                                      <w:lang w:bidi="es-ES"/>
-                                    </w:rPr>
-                                    <w:t>Masero</w:t>
-                                  </w:r>
-                                  <w:proofErr w:type="spellEnd"/>
                                 </w:p>
                                 <w:p>
                                   <w:pPr>
@@ -235,18 +225,8 @@
                                 <w:szCs w:val="28"/>
                                 <w:lang w:bidi="es-ES"/>
                               </w:rPr>
-                              <w:t xml:space="preserve">Juan Pedro Hurtado </w:t>
+                              <w:t>Juan Pedro Hurtado Masero</w:t>
                             </w:r>
-                            <w:proofErr w:type="spellStart"/>
-                            <w:r>
-                              <w:rPr>
-                                <w:sz w:val="36"/>
-                                <w:szCs w:val="28"/>
-                                <w:lang w:bidi="es-ES"/>
-                              </w:rPr>
-                              <w:t>Masero</w:t>
-                            </w:r>
-                            <w:proofErr w:type="spellEnd"/>
                           </w:p>
                           <w:p>
                             <w:pPr>
@@ -2037,23 +2017,7 @@
               <w:framePr w:hSpace="0" w:wrap="auto" w:vAnchor="margin" w:hAnchor="text" w:yAlign="inline"/>
             </w:pPr>
             <w:r>
-              <w:t xml:space="preserve">Un enfoque clásico de la seguridad de un sistema informático siempre define como principal defensa </w:t>
-            </w:r>
-            <w:proofErr w:type="gramStart"/>
-            <w:r>
-              <w:t>del mismo</w:t>
-            </w:r>
-            <w:proofErr w:type="gramEnd"/>
-            <w:r>
-              <w:t xml:space="preserve"> sus controles de acceso (desde una política implantada en un cortafuegos hasta unas listas de control de acceso en un </w:t>
-            </w:r>
-            <w:proofErr w:type="spellStart"/>
-            <w:r>
-              <w:t>router</w:t>
-            </w:r>
-            <w:proofErr w:type="spellEnd"/>
-            <w:r>
-              <w:t xml:space="preserve"> o en el propio sistema de ficheros de una máquina), </w:t>
+              <w:t xml:space="preserve">Un enfoque clásico de la seguridad de un sistema informático siempre define como principal defensa del mismo sus controles de acceso (desde una política implantada en un cortafuegos hasta unas listas de control de acceso en un router o en el propio sistema de ficheros de una máquina), </w:t>
             </w:r>
             <w:r>
               <w:t xml:space="preserve">en </w:t>
@@ -2106,51 +2070,19 @@
               <w:t>sistemas de detección de intrusiones</w:t>
             </w:r>
             <w:r>
-              <w:t xml:space="preserve"> (</w:t>
-            </w:r>
-            <w:proofErr w:type="spellStart"/>
-            <w:r>
-              <w:t>Intrusion</w:t>
-            </w:r>
-            <w:proofErr w:type="spellEnd"/>
+              <w:t xml:space="preserve"> (Intrusion Detection Systems, IDS)</w:t>
+            </w:r>
+            <w:r>
+              <w:t>,</w:t>
+            </w:r>
+            <w:r>
+              <w:t xml:space="preserve"> cualquier mecanismo de seguridad con este propósito puede ser considerado un IDS, pero generalmente sólo se aplica esta denominación a los sistemas automáticos (software o hardware): es decir,</w:t>
+            </w:r>
             <w:r>
               <w:t xml:space="preserve"> </w:t>
             </w:r>
-            <w:proofErr w:type="spellStart"/>
-            <w:r>
-              <w:t>Detection</w:t>
-            </w:r>
-            <w:proofErr w:type="spellEnd"/>
-            <w:r>
-              <w:t xml:space="preserve"> </w:t>
-            </w:r>
-            <w:proofErr w:type="spellStart"/>
-            <w:r>
-              <w:t>Systems</w:t>
-            </w:r>
-            <w:proofErr w:type="spellEnd"/>
-            <w:r>
-              <w:t>, IDS)</w:t>
-            </w:r>
-            <w:r>
-              <w:t>,</w:t>
-            </w:r>
-            <w:r>
-              <w:t xml:space="preserve"> cualquier mecanismo de seguridad con este propósito puede ser considerado un IDS, pero generalmente sólo se aplica esta denominación a los sistemas automáticos (software o hardware): es decir,</w:t>
-            </w:r>
-            <w:r>
-              <w:t xml:space="preserve"> </w:t>
-            </w:r>
-            <w:r>
-              <w:t xml:space="preserve">lo habitual (y lógico) es que a la hora de hablar de </w:t>
-            </w:r>
-            <w:proofErr w:type="spellStart"/>
-            <w:r>
-              <w:t>IDSes</w:t>
-            </w:r>
-            <w:proofErr w:type="spellEnd"/>
-            <w:r>
-              <w:t xml:space="preserve"> no se contemplen </w:t>
+            <w:r>
+              <w:t xml:space="preserve">lo habitual (y lógico) es que a la hora de hablar de IDSes no se contemplen </w:t>
             </w:r>
             <w:r>
               <w:t>el resto de</w:t>
@@ -2255,15 +2187,7 @@
               <w:t>U</w:t>
             </w:r>
             <w:r>
-              <w:t>n sistema de detección de intrusos basado en máquina (host-</w:t>
-            </w:r>
-            <w:proofErr w:type="spellStart"/>
-            <w:r>
-              <w:t>based</w:t>
-            </w:r>
-            <w:proofErr w:type="spellEnd"/>
-            <w:r>
-              <w:t xml:space="preserve"> IDS</w:t>
+              <w:t>n sistema de detección de intrusos basado en máquina (host-based IDS</w:t>
             </w:r>
             <w:r>
               <w:t xml:space="preserve"> o HIDS</w:t>
@@ -2302,15 +2226,7 @@
               <w:ind w:left="567" w:hanging="425"/>
             </w:pPr>
             <w:r>
-              <w:t xml:space="preserve">Detectar y detener los ataques directos potenciales, pero no realizar un análisis en busca de </w:t>
-            </w:r>
-            <w:proofErr w:type="gramStart"/>
-            <w:r>
-              <w:t>malware</w:t>
-            </w:r>
-            <w:proofErr w:type="gramEnd"/>
-            <w:r>
-              <w:t>.</w:t>
+              <w:t>Detectar y detener los ataques directos potenciales, pero no realizar un análisis en busca de malware.</w:t>
             </w:r>
           </w:p>
           <w:p>
@@ -2352,15 +2268,7 @@
               <w:ind w:left="567" w:hanging="425"/>
             </w:pPr>
             <w:r>
-              <w:t xml:space="preserve">Es un sistema sin agente que analiza los archivos en un host en busca de posible </w:t>
-            </w:r>
-            <w:proofErr w:type="gramStart"/>
-            <w:r>
-              <w:t>malware</w:t>
-            </w:r>
-            <w:proofErr w:type="gramEnd"/>
-            <w:r>
-              <w:t>.</w:t>
+              <w:t>Es un sistema sin agente que analiza los archivos en un host en busca de posible malware.</w:t>
             </w:r>
           </w:p>
           <w:p>
@@ -2403,13 +2311,8 @@
                 <w:b/>
               </w:rPr>
             </w:pPr>
-            <w:proofErr w:type="gramStart"/>
-            <w:r>
-              <w:t>La política a seguir</w:t>
-            </w:r>
-            <w:proofErr w:type="gramEnd"/>
-            <w:r>
-              <w:t xml:space="preserve"> </w:t>
+            <w:r>
+              <w:t xml:space="preserve">La política a seguir </w:t>
             </w:r>
             <w:r>
               <w:t>por</w:t>
@@ -2612,23 +2515,7 @@
                 <w:sz w:val="28"/>
                 <w:szCs w:val="28"/>
               </w:rPr>
-              <w:t xml:space="preserve">Script </w:t>
-            </w:r>
-            <w:proofErr w:type="spellStart"/>
-            <w:r>
-              <w:rPr>
-                <w:sz w:val="28"/>
-                <w:szCs w:val="28"/>
-              </w:rPr>
-              <w:t>Phyton</w:t>
-            </w:r>
-            <w:proofErr w:type="spellEnd"/>
-            <w:r>
-              <w:rPr>
-                <w:sz w:val="28"/>
-                <w:szCs w:val="28"/>
-              </w:rPr>
-              <w:t>:</w:t>
+              <w:t>Script Phyton:</w:t>
             </w:r>
             <w:r>
               <w:rPr>
@@ -2658,47 +2545,19 @@
               <w:rPr>
                 <w:szCs w:val="28"/>
               </w:rPr>
-              <w:t>El archivo HIDS.py es el script “</w:t>
-            </w:r>
-            <w:proofErr w:type="spellStart"/>
+              <w:t xml:space="preserve">El archivo HIDS.py es el script “main” del proyecto. El resto de los archivos aportan funcionalidades que son importadas a este script. Por tanto, cuando se quiera ejecutar el proyecto para hacer pruebas, este es el script que hay que ejecutar. </w:t>
+            </w:r>
             <w:r>
               <w:rPr>
                 <w:szCs w:val="28"/>
               </w:rPr>
-              <w:t>main</w:t>
-            </w:r>
-            <w:proofErr w:type="spellEnd"/>
+              <w:t>L</w:t>
+            </w:r>
             <w:r>
               <w:rPr>
                 <w:szCs w:val="28"/>
               </w:rPr>
-              <w:t xml:space="preserve">” del proyecto. El resto de los archivos aportan funcionalidades que son importadas a este script. Por tanto, cuando se quiera ejecutar el proyecto para hacer pruebas, este es el script que hay que ejecutar. </w:t>
-            </w:r>
-            <w:r>
-              <w:rPr>
-                <w:szCs w:val="28"/>
-              </w:rPr>
-              <w:t>L</w:t>
-            </w:r>
-            <w:r>
-              <w:rPr>
-                <w:szCs w:val="28"/>
-              </w:rPr>
-              <w:t>a ruta protegida por defecto es una carpeta llamada “</w:t>
-            </w:r>
-            <w:proofErr w:type="spellStart"/>
-            <w:r>
-              <w:rPr>
-                <w:szCs w:val="28"/>
-              </w:rPr>
-              <w:t>Protected</w:t>
-            </w:r>
-            <w:proofErr w:type="spellEnd"/>
-            <w:r>
-              <w:rPr>
-                <w:szCs w:val="28"/>
-              </w:rPr>
-              <w:t>” en el directorio de usuario</w:t>
+              <w:t>a ruta protegida por defecto es una carpeta llamada “Protected” en el directorio de usuario</w:t>
             </w:r>
             <w:r>
               <w:rPr>
@@ -2944,7 +2803,6 @@
               </w:numPr>
               <w:ind w:left="567" w:hanging="425"/>
             </w:pPr>
-            <w:proofErr w:type="spellStart"/>
             <w:r>
               <w:rPr>
                 <w:b/>
@@ -2959,25 +2817,8 @@
               </w:rPr>
               <w:t>etFileHash</w:t>
             </w:r>
-            <w:proofErr w:type="spellEnd"/>
-            <w:r>
-              <w:t xml:space="preserve"> (</w:t>
-            </w:r>
-            <w:proofErr w:type="spellStart"/>
-            <w:r>
-              <w:t>path</w:t>
-            </w:r>
-            <w:proofErr w:type="spellEnd"/>
-            <w:r>
-              <w:t xml:space="preserve">, </w:t>
-            </w:r>
-            <w:proofErr w:type="spellStart"/>
-            <w:r>
-              <w:t>buffer_size</w:t>
-            </w:r>
-            <w:proofErr w:type="spellEnd"/>
-            <w:r>
-              <w:t xml:space="preserve">): </w:t>
+            <w:r>
+              <w:t xml:space="preserve"> (path, buffer_size): </w:t>
             </w:r>
             <w:r>
               <w:t>e</w:t>
@@ -3099,7 +2940,6 @@
               </w:numPr>
               <w:ind w:left="567" w:hanging="425"/>
             </w:pPr>
-            <w:proofErr w:type="spellStart"/>
             <w:r>
               <w:rPr>
                 <w:b/>
@@ -3114,17 +2954,8 @@
               </w:rPr>
               <w:t>etAllFilesInDirectory</w:t>
             </w:r>
-            <w:proofErr w:type="spellEnd"/>
-            <w:r>
-              <w:t xml:space="preserve"> (</w:t>
-            </w:r>
-            <w:proofErr w:type="spellStart"/>
-            <w:r>
-              <w:t>mainPath</w:t>
-            </w:r>
-            <w:proofErr w:type="spellEnd"/>
-            <w:r>
-              <w:t xml:space="preserve">, files): </w:t>
+            <w:r>
+              <w:t xml:space="preserve"> (mainPath, files): </w:t>
             </w:r>
             <w:r>
               <w:t>d</w:t>
@@ -3217,8 +3048,6 @@
                 </wp:anchor>
               </w:drawing>
             </w:r>
-            <w:proofErr w:type="spellStart"/>
-            <w:proofErr w:type="gramStart"/>
             <w:r>
               <w:rPr>
                 <w:b/>
@@ -3233,18 +3062,8 @@
               </w:rPr>
               <w:t>reateBST</w:t>
             </w:r>
-            <w:proofErr w:type="spellEnd"/>
-            <w:r>
-              <w:t>(</w:t>
-            </w:r>
-            <w:proofErr w:type="spellStart"/>
-            <w:proofErr w:type="gramEnd"/>
-            <w:r>
-              <w:t>ids</w:t>
-            </w:r>
-            <w:proofErr w:type="spellEnd"/>
-            <w:r>
-              <w:t xml:space="preserve">, files, a, b): </w:t>
+            <w:r>
+              <w:t xml:space="preserve">(ids, files, a, b): </w:t>
             </w:r>
             <w:r>
               <w:t>f</w:t>
@@ -3258,7 +3077,6 @@
             <w:r>
               <w:t xml:space="preserve">partir de una lista ordenada con todos los </w:t>
             </w:r>
-            <w:proofErr w:type="spellStart"/>
             <w:r>
               <w:rPr>
                 <w:i/>
@@ -3266,7 +3084,6 @@
               </w:rPr>
               <w:t>ids</w:t>
             </w:r>
-            <w:proofErr w:type="spellEnd"/>
             <w:r>
               <w:t xml:space="preserve"> y rutas de ubicación de los ficheros.</w:t>
             </w:r>
@@ -3342,7 +3159,6 @@
               </w:numPr>
               <w:ind w:left="360"/>
             </w:pPr>
-            <w:proofErr w:type="spellStart"/>
             <w:r>
               <w:rPr>
                 <w:b/>
@@ -3350,19 +3166,8 @@
               </w:rPr>
               <w:t>searchFileById</w:t>
             </w:r>
-            <w:proofErr w:type="spellEnd"/>
-            <w:r>
-              <w:t xml:space="preserve"> (</w:t>
-            </w:r>
-            <w:proofErr w:type="spellStart"/>
-            <w:proofErr w:type="gramStart"/>
-            <w:r>
-              <w:t>root,Id</w:t>
-            </w:r>
-            <w:proofErr w:type="spellEnd"/>
-            <w:proofErr w:type="gramEnd"/>
-            <w:r>
-              <w:t xml:space="preserve">): </w:t>
+            <w:r>
+              <w:t xml:space="preserve"> (root,Id): </w:t>
             </w:r>
             <w:r>
               <w:t>f</w:t>
@@ -3470,7 +3275,6 @@
                 </wp:anchor>
               </w:drawing>
             </w:r>
-            <w:proofErr w:type="spellStart"/>
             <w:r>
               <w:rPr>
                 <w:b/>
@@ -3485,19 +3289,8 @@
               </w:rPr>
               <w:t>heckIntegrity</w:t>
             </w:r>
-            <w:proofErr w:type="spellEnd"/>
-            <w:r>
-              <w:t xml:space="preserve"> (</w:t>
-            </w:r>
-            <w:proofErr w:type="spellStart"/>
-            <w:proofErr w:type="gramStart"/>
-            <w:r>
-              <w:t>tree,ids</w:t>
-            </w:r>
-            <w:proofErr w:type="spellEnd"/>
-            <w:proofErr w:type="gramEnd"/>
-            <w:r>
-              <w:t xml:space="preserve">): </w:t>
+            <w:r>
+              <w:t xml:space="preserve"> (tree,ids): </w:t>
             </w:r>
             <w:r>
               <w:t xml:space="preserve">esta </w:t>
@@ -3535,11 +3328,7 @@
               <w:t xml:space="preserve"> (sha256)</w:t>
             </w:r>
             <w:r>
-              <w:t xml:space="preserve">. Después compara </w:t>
-            </w:r>
-            <w:proofErr w:type="gramStart"/>
-            <w:r>
-              <w:t xml:space="preserve">ambos </w:t>
+              <w:t xml:space="preserve">. Después compara ambos </w:t>
             </w:r>
             <w:r>
               <w:rPr>
@@ -3548,7 +3337,6 @@
               </w:rPr>
               <w:t>hash</w:t>
             </w:r>
-            <w:proofErr w:type="gramEnd"/>
             <w:r>
               <w:t xml:space="preserve"> para, en caso de haber cambiado en el periodo estipulado, anotar en el </w:t>
             </w:r>
@@ -3619,25 +3407,13 @@
               </w:rPr>
               <w:t xml:space="preserve">el método </w:t>
             </w:r>
-            <w:proofErr w:type="spellStart"/>
-            <w:proofErr w:type="gramStart"/>
             <w:r>
               <w:rPr>
                 <w:bCs/>
                 <w:i/>
                 <w:iCs/>
               </w:rPr>
-              <w:t>logging.basicConfig</w:t>
-            </w:r>
-            <w:proofErr w:type="spellEnd"/>
-            <w:proofErr w:type="gramEnd"/>
-            <w:r>
-              <w:rPr>
-                <w:bCs/>
-                <w:i/>
-                <w:iCs/>
-              </w:rPr>
-              <w:t>()</w:t>
+              <w:t>logging.basicConfig()</w:t>
             </w:r>
             <w:r>
               <w:rPr>
@@ -3798,7 +3574,6 @@
               </w:rPr>
               <w:t xml:space="preserve"> </w:t>
             </w:r>
-            <w:proofErr w:type="spellStart"/>
             <w:r>
               <w:rPr>
                 <w:bCs/>
@@ -3815,7 +3590,6 @@
               </w:rPr>
               <w:t>thon</w:t>
             </w:r>
-            <w:proofErr w:type="spellEnd"/>
             <w:r>
               <w:rPr>
                 <w:bCs/>
@@ -3849,45 +3623,78 @@
               </w:rPr>
               <w:t xml:space="preserve"> mediante una función llamada </w:t>
             </w:r>
-            <w:proofErr w:type="spellStart"/>
-            <w:proofErr w:type="gramStart"/>
             <w:r>
               <w:rPr>
                 <w:bCs/>
                 <w:i/>
                 <w:iCs/>
               </w:rPr>
-              <w:t>envia</w:t>
-            </w:r>
-            <w:proofErr w:type="spellEnd"/>
+              <w:t>envia()</w:t>
+            </w:r>
+            <w:r>
+              <w:rPr>
+                <w:bCs/>
+              </w:rPr>
+              <w:t>. Esta función tiene como objetivo</w:t>
+            </w:r>
+            <w:r>
+              <w:rPr>
+                <w:bCs/>
+              </w:rPr>
+              <w:t xml:space="preserve"> el envío de un mensaje de correo electrónico formado y que contiene el fichero adjunto </w:t>
+            </w:r>
             <w:r>
               <w:rPr>
                 <w:bCs/>
                 <w:i/>
                 <w:iCs/>
               </w:rPr>
-              <w:t>(</w:t>
-            </w:r>
-            <w:proofErr w:type="gramEnd"/>
+              <w:t>registro.log</w:t>
+            </w:r>
+            <w:r>
+              <w:rPr>
+                <w:bCs/>
+              </w:rPr>
+              <w:t xml:space="preserve"> con la información que, mensualmente, habrá que enviar al ISG de la organización procedente. Para ello, primero </w:t>
+            </w:r>
+            <w:r>
+              <w:rPr>
+                <w:bCs/>
+              </w:rPr>
+              <w:lastRenderedPageBreak/>
+              <w:t>se comprueba que el registro existe, después se forman los atributos</w:t>
+            </w:r>
+            <w:r>
+              <w:rPr>
+                <w:bCs/>
+              </w:rPr>
+              <w:t xml:space="preserve"> y el cuerpo del mensaje; y el propio registro como fichero adjunto. Tras esto, se realiza el envío del mensaje desde el servidor SMTP, con el usuario indicado a los destinatarios propuestos</w:t>
+            </w:r>
+            <w:r>
+              <w:rPr>
+                <w:bCs/>
+              </w:rPr>
+              <w:t xml:space="preserve"> en las configuraciones previas, ubicadas en </w:t>
+            </w:r>
             <w:r>
               <w:rPr>
                 <w:bCs/>
                 <w:i/>
                 <w:iCs/>
               </w:rPr>
-              <w:t>)</w:t>
+              <w:t>PARAMETERS.conf</w:t>
             </w:r>
             <w:r>
               <w:rPr>
                 <w:bCs/>
               </w:rPr>
-              <w:t>. Esta función tiene como objetivo</w:t>
+              <w:t xml:space="preserve">. </w:t>
             </w:r>
             <w:r>
               <w:rPr>
                 <w:bCs/>
               </w:rPr>
-              <w:t xml:space="preserve"> el envío de un mensaje de correo electrónico formado y que contiene el fichero adjunto </w:t>
+              <w:t xml:space="preserve">Hemos utilizado la librería </w:t>
             </w:r>
             <w:r>
               <w:rPr>
@@ -3895,65 +3702,8 @@
                 <w:i/>
                 <w:iCs/>
               </w:rPr>
-              <w:t>registro.log</w:t>
-            </w:r>
-            <w:r>
-              <w:rPr>
-                <w:bCs/>
-              </w:rPr>
-              <w:t xml:space="preserve"> con la información que, mensualmente, habrá que enviar al ISG de la organización procedente. Para ello, primero </w:t>
-            </w:r>
-            <w:r>
-              <w:rPr>
-                <w:bCs/>
-              </w:rPr>
-              <w:lastRenderedPageBreak/>
-              <w:t>se comprueba que el registro existe, después se forman los atributos</w:t>
-            </w:r>
-            <w:r>
-              <w:rPr>
-                <w:bCs/>
-              </w:rPr>
-              <w:t xml:space="preserve"> y el cuerpo del mensaje; y el propio registro como fichero adjunto. Tras esto, se realiza el envío del mensaje desde el servidor SMTP, con el usuario indicado a los destinatarios propuestos</w:t>
-            </w:r>
-            <w:r>
-              <w:rPr>
-                <w:bCs/>
-              </w:rPr>
-              <w:t xml:space="preserve"> en las configuraciones previas, ubicadas en </w:t>
-            </w:r>
-            <w:proofErr w:type="spellStart"/>
-            <w:r>
-              <w:rPr>
-                <w:bCs/>
-                <w:i/>
-                <w:iCs/>
-              </w:rPr>
-              <w:t>PARAMETERS.conf</w:t>
-            </w:r>
-            <w:proofErr w:type="spellEnd"/>
-            <w:r>
-              <w:rPr>
-                <w:bCs/>
-              </w:rPr>
-              <w:t xml:space="preserve">. </w:t>
-            </w:r>
-            <w:r>
-              <w:rPr>
-                <w:bCs/>
-              </w:rPr>
-              <w:t xml:space="preserve">Hemos utilizado la librería </w:t>
-            </w:r>
-            <w:proofErr w:type="spellStart"/>
-            <w:r>
-              <w:rPr>
-                <w:bCs/>
-                <w:i/>
-                <w:iCs/>
-              </w:rPr>
               <w:t>smtplib</w:t>
             </w:r>
-            <w:proofErr w:type="spellEnd"/>
             <w:r>
               <w:rPr>
                 <w:bCs/>
@@ -4037,7 +3787,6 @@
               </w:rPr>
               <w:t>.</w:t>
             </w:r>
-            <w:proofErr w:type="spellStart"/>
             <w:r>
               <w:rPr>
                 <w:bCs/>
@@ -4046,21 +3795,18 @@
               </w:rPr>
               <w:t>py</w:t>
             </w:r>
-            <w:proofErr w:type="spellEnd"/>
             <w:r>
               <w:rPr>
                 <w:bCs/>
               </w:rPr>
               <w:t xml:space="preserve"> se encarga de traducir el archivo </w:t>
             </w:r>
-            <w:proofErr w:type="spellStart"/>
             <w:r>
               <w:rPr>
                 <w:b/>
               </w:rPr>
               <w:t>PARAMETERS.conf</w:t>
             </w:r>
-            <w:proofErr w:type="spellEnd"/>
             <w:r>
               <w:rPr>
                 <w:b/>
@@ -4164,29 +3910,18 @@
                 <w:bCs/>
               </w:rPr>
             </w:pPr>
-            <w:proofErr w:type="spellStart"/>
-            <w:proofErr w:type="gramStart"/>
             <w:r>
               <w:rPr>
                 <w:b/>
               </w:rPr>
               <w:t>loadHids</w:t>
             </w:r>
-            <w:proofErr w:type="spellEnd"/>
             <w:r>
               <w:rPr>
                 <w:bCs/>
               </w:rPr>
-              <w:t>(</w:t>
-            </w:r>
-            <w:proofErr w:type="gramEnd"/>
-            <w:r>
-              <w:rPr>
-                <w:bCs/>
-              </w:rPr>
-              <w:t xml:space="preserve">) : traduce los diferentes parámetros de </w:t>
-            </w:r>
-            <w:proofErr w:type="spellStart"/>
+              <w:t xml:space="preserve">() : traduce los diferentes parámetros de </w:t>
+            </w:r>
             <w:r>
               <w:rPr>
                 <w:bCs/>
@@ -4195,7 +3930,6 @@
               </w:rPr>
               <w:t>PARAMETERS.conf</w:t>
             </w:r>
-            <w:proofErr w:type="spellEnd"/>
             <w:r>
               <w:rPr>
                 <w:bCs/>
@@ -4292,8 +4026,6 @@
                 </wp:anchor>
               </w:drawing>
             </w:r>
-            <w:proofErr w:type="spellStart"/>
-            <w:proofErr w:type="gramStart"/>
             <w:r>
               <w:rPr>
                 <w:b/>
@@ -4301,13 +4033,8 @@
               </w:rPr>
               <w:t>loadMail</w:t>
             </w:r>
-            <w:proofErr w:type="spellEnd"/>
-            <w:r>
-              <w:t>(</w:t>
-            </w:r>
-            <w:proofErr w:type="gramEnd"/>
-            <w:r>
-              <w:t xml:space="preserve">) : </w:t>
+            <w:r>
+              <w:t xml:space="preserve">() : </w:t>
             </w:r>
             <w:r>
               <w:rPr>
@@ -4315,7 +4042,6 @@
               </w:rPr>
               <w:t xml:space="preserve"> traduce los diferentes parámetros de </w:t>
             </w:r>
-            <w:proofErr w:type="spellStart"/>
             <w:r>
               <w:rPr>
                 <w:bCs/>
@@ -4324,7 +4050,6 @@
               </w:rPr>
               <w:t>PARAMETERS.conf</w:t>
             </w:r>
-            <w:proofErr w:type="spellEnd"/>
             <w:r>
               <w:rPr>
                 <w:bCs/>
@@ -4446,7 +4171,6 @@
                 <w:szCs w:val="36"/>
               </w:rPr>
             </w:pPr>
-            <w:proofErr w:type="spellStart"/>
             <w:r>
               <w:rPr>
                 <w:sz w:val="28"/>
@@ -4455,7 +4179,6 @@
               <w:t>PARAMETERS.conf</w:t>
             </w:r>
             <w:bookmarkEnd w:id="9"/>
-            <w:proofErr w:type="spellEnd"/>
           </w:p>
           <w:p>
             <w:pPr>
@@ -4589,15 +4312,7 @@
               <w:t xml:space="preserve">, </w:t>
             </w:r>
             <w:r>
-              <w:t xml:space="preserve">indicando que queremos que se proteja una carpeta llamada </w:t>
-            </w:r>
-            <w:proofErr w:type="spellStart"/>
-            <w:r>
-              <w:t>Protected</w:t>
-            </w:r>
-            <w:proofErr w:type="spellEnd"/>
-            <w:r>
-              <w:t>, ubicada en nuestro directorio de usuario.</w:t>
+              <w:t>indicando que queremos que se proteja una carpeta llamada Protected, ubicada en nuestro directorio de usuario.</w:t>
             </w:r>
           </w:p>
           <w:p>
@@ -4703,13 +4418,8 @@
                 <w:numId w:val="25"/>
               </w:numPr>
             </w:pPr>
-            <w:proofErr w:type="spellStart"/>
-            <w:r>
-              <w:t>Username</w:t>
-            </w:r>
-            <w:proofErr w:type="spellEnd"/>
-            <w:r>
-              <w:t xml:space="preserve">: </w:t>
+            <w:r>
+              <w:t xml:space="preserve">Username: </w:t>
             </w:r>
             <w:r>
               <w:t>u</w:t>
@@ -4730,13 +4440,8 @@
                 <w:numId w:val="25"/>
               </w:numPr>
             </w:pPr>
-            <w:proofErr w:type="spellStart"/>
-            <w:r>
-              <w:t>Password</w:t>
-            </w:r>
-            <w:proofErr w:type="spellEnd"/>
-            <w:r>
-              <w:t xml:space="preserve">: </w:t>
+            <w:r>
+              <w:t xml:space="preserve">Password: </w:t>
             </w:r>
             <w:r>
               <w:t>c</w:t>
@@ -4991,80 +4696,92 @@
               <w:pStyle w:val="Contenido"/>
               <w:framePr w:hSpace="0" w:wrap="auto" w:vAnchor="margin" w:hAnchor="text" w:yAlign="inline"/>
               <w:rPr>
+                <w:noProof/>
+              </w:rPr>
+            </w:pPr>
+            <w:r>
+              <w:rPr>
                 <w:bCs/>
               </w:rPr>
-            </w:pPr>
+              <w:t>Añadiendo los parámetros anteriores, a</w:t>
+            </w:r>
             <w:r>
               <w:rPr>
                 <w:bCs/>
               </w:rPr>
-              <w:t>Añadiendo los parámetros anteriores, a</w:t>
+              <w:t>l arrancar</w:t>
             </w:r>
             <w:r>
               <w:rPr>
                 <w:bCs/>
               </w:rPr>
-              <w:t>l arrancar</w:t>
+              <w:t xml:space="preserve"> el programa</w:t>
             </w:r>
             <w:r>
               <w:rPr>
                 <w:bCs/>
               </w:rPr>
-              <w:t xml:space="preserve"> el programa</w:t>
+              <w:t xml:space="preserve"> se</w:t>
             </w:r>
             <w:r>
               <w:rPr>
                 <w:bCs/>
               </w:rPr>
-              <w:t xml:space="preserve"> se</w:t>
+              <w:t xml:space="preserve"> </w:t>
             </w:r>
             <w:r>
               <w:rPr>
                 <w:bCs/>
               </w:rPr>
-              <w:t xml:space="preserve"> </w:t>
+              <w:t>crea un árbol binario de 1000 archivos</w:t>
             </w:r>
             <w:r>
               <w:rPr>
                 <w:bCs/>
               </w:rPr>
-              <w:t xml:space="preserve">crea un árbol binario de 1000 archivos </w:t>
+              <w:t>. El tiempo de creación es muy variable y depende mucho del ordenador, y del tamaño de los archivos. Tras muchas pruebas, hemos concluido que suele tardar entre y 20 segundos. De todas formas, es</w:t>
             </w:r>
             <w:r>
               <w:rPr>
                 <w:bCs/>
               </w:rPr>
-              <w:t xml:space="preserve">que, en este caso, </w:t>
+              <w:t>te sacrificio de tiem</w:t>
             </w:r>
             <w:r>
               <w:rPr>
                 <w:bCs/>
               </w:rPr>
-              <w:t>el tiempo de creación es de</w:t>
+              <w:t xml:space="preserve">po merece totalmente la pena ya que el árbol solo se crea al arrancar el archivo, y suponiendo que </w:t>
             </w:r>
             <w:r>
               <w:rPr>
                 <w:bCs/>
               </w:rPr>
-              <w:t xml:space="preserve"> </w:t>
+              <w:t>(</w:t>
             </w:r>
             <w:r>
               <w:rPr>
                 <w:bCs/>
               </w:rPr>
-              <w:t>~</w:t>
+              <w:t>en el escenario propuesto</w:t>
             </w:r>
             <w:r>
               <w:rPr>
                 <w:bCs/>
               </w:rPr>
-              <w:t>35 segundos</w:t>
+              <w:t>)</w:t>
             </w:r>
             <w:r>
               <w:rPr>
                 <w:bCs/>
               </w:rPr>
-              <w:t>.</w:t>
+              <w:t xml:space="preserve"> se tuviera ejecutando el programa durante días o incluso meses, es una cantidad de tiempo despreciable</w:t>
+            </w:r>
+            <w:r>
+              <w:rPr>
+                <w:bCs/>
+              </w:rPr>
+              <w:t>, con la ventaja de que la búsqueda en el árbol es de orden logarítmico.</w:t>
             </w:r>
           </w:p>
           <w:p>
@@ -5072,7 +4789,7 @@
               <w:pStyle w:val="Contenido"/>
               <w:framePr w:hSpace="0" w:wrap="auto" w:vAnchor="margin" w:hAnchor="text" w:yAlign="inline"/>
               <w:rPr>
-                <w:bCs/>
+                <w:noProof/>
               </w:rPr>
             </w:pPr>
           </w:p>
@@ -5081,27 +4798,18 @@
               <w:pStyle w:val="Contenido"/>
               <w:framePr w:hSpace="0" w:wrap="auto" w:vAnchor="margin" w:hAnchor="text" w:yAlign="inline"/>
               <w:rPr>
-                <w:noProof/>
+                <w:bCs/>
               </w:rPr>
             </w:pPr>
-          </w:p>
-          <w:p>
-            <w:pPr>
-              <w:pStyle w:val="Contenido"/>
-              <w:framePr w:hSpace="0" w:wrap="auto" w:vAnchor="margin" w:hAnchor="text" w:yAlign="inline"/>
-              <w:rPr>
-                <w:bCs/>
-              </w:rPr>
-            </w:pPr>
             <w:r>
               <w:rPr>
                 <w:noProof/>
               </w:rPr>
               <w:drawing>
-                <wp:inline distT="0" distB="0" distL="0" distR="0" wp14:anchorId="2BBF49A8" wp14:editId="5AC5915B">
-                  <wp:extent cx="6248805" cy="707907"/>
-                  <wp:effectExtent l="0" t="0" r="0" b="0"/>
-                  <wp:docPr id="37" name="Picture 37"/>
+                <wp:inline distT="0" distB="0" distL="0" distR="0" wp14:anchorId="3605781F" wp14:editId="6B3B81CF">
+                  <wp:extent cx="6035099" cy="623190"/>
+                  <wp:effectExtent l="0" t="0" r="3810" b="5715"/>
+                  <wp:docPr id="25" name="Picture 25"/>
                   <wp:cNvGraphicFramePr>
                     <a:graphicFrameLocks xmlns:a="http://schemas.openxmlformats.org/drawingml/2006/main" noChangeAspect="1"/>
                   </wp:cNvGraphicFramePr>
@@ -5114,13 +4822,13 @@
                         </pic:nvPicPr>
                         <pic:blipFill rotWithShape="1">
                           <a:blip r:embed="rId26"/>
-                          <a:srcRect l="22088" t="83223" r="27451" b="6615"/>
+                          <a:srcRect l="22404" t="74037" r="27706" b="16804"/>
                           <a:stretch/>
                         </pic:blipFill>
                         <pic:spPr bwMode="auto">
                           <a:xfrm>
                             <a:off x="0" y="0"/>
-                            <a:ext cx="6343766" cy="718665"/>
+                            <a:ext cx="6109901" cy="630914"/>
                           </a:xfrm>
                           <a:prstGeom prst="rect">
                             <a:avLst/>
@@ -5541,6 +5249,7 @@
               <w:rPr>
                 <w:noProof/>
               </w:rPr>
+              <w:lastRenderedPageBreak/>
               <w:drawing>
                 <wp:anchor distT="0" distB="0" distL="114300" distR="114300" simplePos="0" relativeHeight="251698176" behindDoc="0" locked="0" layoutInCell="1" allowOverlap="1" wp14:anchorId="306E267A" wp14:editId="228F5393">
                   <wp:simplePos x="0" y="0"/>
@@ -6141,7 +5850,6 @@
               </w:rPr>
               <w:t xml:space="preserve">configurado el sistema HIDS </w:t>
             </w:r>
-            <w:proofErr w:type="spellStart"/>
             <w:r>
               <w:rPr>
                 <w:i/>
@@ -6150,7 +5858,6 @@
               </w:rPr>
               <w:t>Tripwire</w:t>
             </w:r>
-            <w:proofErr w:type="spellEnd"/>
             <w:r>
               <w:rPr>
                 <w:lang w:bidi="es-ES"/>
@@ -6235,14 +5942,12 @@
                                     <w:t xml:space="preserve">   </w:t>
                                   </w:r>
                                   <w:hyperlink r:id="rId32" w:history="1">
-                                    <w:proofErr w:type="spellStart"/>
                                     <w:r>
                                       <w:rPr>
                                         <w:rStyle w:val="Hyperlink"/>
                                       </w:rPr>
                                       <w:t>url</w:t>
                                     </w:r>
-                                    <w:proofErr w:type="spellEnd"/>
                                   </w:hyperlink>
                                 </w:p>
                               </w:txbxContent>
@@ -6281,14 +5986,12 @@
                               <w:t xml:space="preserve">   </w:t>
                             </w:r>
                             <w:hyperlink r:id="rId33" w:history="1">
-                              <w:proofErr w:type="spellStart"/>
                               <w:r>
                                 <w:rPr>
                                   <w:rStyle w:val="Hyperlink"/>
                                 </w:rPr>
                                 <w:t>url</w:t>
                               </w:r>
-                              <w:proofErr w:type="spellEnd"/>
                             </w:hyperlink>
                           </w:p>
                         </w:txbxContent>
@@ -6378,7 +6081,6 @@
             </w:pPr>
             <w:bookmarkStart w:id="11" w:name="_Toc115358597"/>
             <w:r>
-              <w:lastRenderedPageBreak/>
               <w:t>BIBLIOGRAFÍA</w:t>
             </w:r>
             <w:bookmarkEnd w:id="11"/>
@@ -6458,13 +6160,8 @@
         <w:t>í</w:t>
       </w:r>
       <w:r>
-        <w:t xml:space="preserve">a: CCNA </w:t>
+        <w:t>a: CCNA CyberOps</w:t>
       </w:r>
-      <w:proofErr w:type="spellStart"/>
-      <w:r>
-        <w:t>CyberOps</w:t>
-      </w:r>
-      <w:proofErr w:type="spellEnd"/>
       <w:r>
         <w:t xml:space="preserve"> - </w:t>
       </w:r>
@@ -6520,11 +6217,9 @@
           <w:numId w:val="27"/>
         </w:numPr>
       </w:pPr>
-      <w:proofErr w:type="spellStart"/>
       <w:r>
         <w:t>StackOverflow</w:t>
       </w:r>
-      <w:proofErr w:type="spellEnd"/>
     </w:p>
     <w:p>
       <w:pPr>
@@ -6592,11 +6287,9 @@
           <w:numId w:val="26"/>
         </w:numPr>
       </w:pPr>
-      <w:proofErr w:type="spellStart"/>
       <w:r>
         <w:t>Hashlib</w:t>
       </w:r>
-      <w:proofErr w:type="spellEnd"/>
     </w:p>
     <w:p>
       <w:pPr>
@@ -10906,6 +10599,7 @@
     <w:rsid w:val="00D21EB5"/>
     <w:rsid w:val="00DB6EEA"/>
     <w:rsid w:val="00E24D90"/>
+    <w:rsid w:val="00E277D3"/>
     <w:rsid w:val="00F441CC"/>
     <w:rsid w:val="00F4426F"/>
     <w:rsid w:val="00FC7E99"/>

</xml_diff>